<commit_message>
Thêm mới Diagram và xóa "Quản lý khách hàng"
</commit_message>
<xml_diff>
--- a/HỆ-THỐNG-QUẢN-LÝ-CỦA-HÀNG-GIÀY.docx
+++ b/HỆ-THỐNG-QUẢN-LÝ-CỦA-HÀNG-GIÀY.docx
@@ -89,7 +89,7 @@
             </w:rPr>
             <w:fldChar w:fldCharType="separate"/>
           </w:r>
-          <w:hyperlink w:anchor="_Toc55031042" w:history="1">
+          <w:hyperlink w:anchor="_Toc56339467" w:history="1">
             <w:r>
               <w:rPr>
                 <w:rStyle w:val="Hyperlink"/>
@@ -131,7 +131,7 @@
                 <w:noProof/>
                 <w:webHidden/>
               </w:rPr>
-              <w:instrText xml:space="preserve"> PAGEREF _Toc55031042 \h </w:instrText>
+              <w:instrText xml:space="preserve"> PAGEREF _Toc56339467 \h </w:instrText>
             </w:r>
             <w:r>
               <w:rPr>
@@ -175,7 +175,7 @@
               <w:lang w:eastAsia="vi-VN"/>
             </w:rPr>
           </w:pPr>
-          <w:hyperlink w:anchor="_Toc55031043" w:history="1">
+          <w:hyperlink w:anchor="_Toc56339468" w:history="1">
             <w:r>
               <w:rPr>
                 <w:rStyle w:val="Hyperlink"/>
@@ -217,7 +217,7 @@
                 <w:noProof/>
                 <w:webHidden/>
               </w:rPr>
-              <w:instrText xml:space="preserve"> PAGEREF _Toc55031043 \h </w:instrText>
+              <w:instrText xml:space="preserve"> PAGEREF _Toc56339468 \h </w:instrText>
             </w:r>
             <w:r>
               <w:rPr>
@@ -261,7 +261,7 @@
               <w:lang w:eastAsia="vi-VN"/>
             </w:rPr>
           </w:pPr>
-          <w:hyperlink w:anchor="_Toc55031044" w:history="1">
+          <w:hyperlink w:anchor="_Toc56339469" w:history="1">
             <w:r>
               <w:rPr>
                 <w:rStyle w:val="Hyperlink"/>
@@ -303,7 +303,7 @@
                 <w:noProof/>
                 <w:webHidden/>
               </w:rPr>
-              <w:instrText xml:space="preserve"> PAGEREF _Toc55031044 \h </w:instrText>
+              <w:instrText xml:space="preserve"> PAGEREF _Toc56339469 \h </w:instrText>
             </w:r>
             <w:r>
               <w:rPr>
@@ -347,7 +347,7 @@
               <w:lang w:eastAsia="vi-VN"/>
             </w:rPr>
           </w:pPr>
-          <w:hyperlink w:anchor="_Toc55031045" w:history="1">
+          <w:hyperlink w:anchor="_Toc56339470" w:history="1">
             <w:r>
               <w:rPr>
                 <w:rStyle w:val="Hyperlink"/>
@@ -389,7 +389,7 @@
                 <w:noProof/>
                 <w:webHidden/>
               </w:rPr>
-              <w:instrText xml:space="preserve"> PAGEREF _Toc55031045 \h </w:instrText>
+              <w:instrText xml:space="preserve"> PAGEREF _Toc56339470 \h </w:instrText>
             </w:r>
             <w:r>
               <w:rPr>
@@ -433,7 +433,7 @@
               <w:lang w:eastAsia="vi-VN"/>
             </w:rPr>
           </w:pPr>
-          <w:hyperlink w:anchor="_Toc55031046" w:history="1">
+          <w:hyperlink w:anchor="_Toc56339471" w:history="1">
             <w:r>
               <w:rPr>
                 <w:rStyle w:val="Hyperlink"/>
@@ -475,7 +475,7 @@
                 <w:noProof/>
                 <w:webHidden/>
               </w:rPr>
-              <w:instrText xml:space="preserve"> PAGEREF _Toc55031046 \h </w:instrText>
+              <w:instrText xml:space="preserve"> PAGEREF _Toc56339471 \h </w:instrText>
             </w:r>
             <w:r>
               <w:rPr>
@@ -519,7 +519,7 @@
               <w:lang w:eastAsia="vi-VN"/>
             </w:rPr>
           </w:pPr>
-          <w:hyperlink w:anchor="_Toc55031047" w:history="1">
+          <w:hyperlink w:anchor="_Toc56339472" w:history="1">
             <w:r>
               <w:rPr>
                 <w:rStyle w:val="Hyperlink"/>
@@ -561,7 +561,7 @@
                 <w:noProof/>
                 <w:webHidden/>
               </w:rPr>
-              <w:instrText xml:space="preserve"> PAGEREF _Toc55031047 \h </w:instrText>
+              <w:instrText xml:space="preserve"> PAGEREF _Toc56339472 \h </w:instrText>
             </w:r>
             <w:r>
               <w:rPr>
@@ -581,7 +581,7 @@
                 <w:noProof/>
                 <w:webHidden/>
               </w:rPr>
-              <w:t>1</w:t>
+              <w:t>2</w:t>
             </w:r>
             <w:r>
               <w:rPr>
@@ -605,7 +605,7 @@
               <w:lang w:eastAsia="vi-VN"/>
             </w:rPr>
           </w:pPr>
-          <w:hyperlink w:anchor="_Toc55031048" w:history="1">
+          <w:hyperlink w:anchor="_Toc56339473" w:history="1">
             <w:r>
               <w:rPr>
                 <w:rStyle w:val="Hyperlink"/>
@@ -647,7 +647,7 @@
                 <w:noProof/>
                 <w:webHidden/>
               </w:rPr>
-              <w:instrText xml:space="preserve"> PAGEREF _Toc55031048 \h </w:instrText>
+              <w:instrText xml:space="preserve"> PAGEREF _Toc56339473 \h </w:instrText>
             </w:r>
             <w:r>
               <w:rPr>
@@ -691,7 +691,7 @@
               <w:lang w:eastAsia="vi-VN"/>
             </w:rPr>
           </w:pPr>
-          <w:hyperlink w:anchor="_Toc55031049" w:history="1">
+          <w:hyperlink w:anchor="_Toc56339474" w:history="1">
             <w:r>
               <w:rPr>
                 <w:rStyle w:val="Hyperlink"/>
@@ -733,7 +733,7 @@
                 <w:noProof/>
                 <w:webHidden/>
               </w:rPr>
-              <w:instrText xml:space="preserve"> PAGEREF _Toc55031049 \h </w:instrText>
+              <w:instrText xml:space="preserve"> PAGEREF _Toc56339474 \h </w:instrText>
             </w:r>
             <w:r>
               <w:rPr>
@@ -777,7 +777,7 @@
               <w:lang w:eastAsia="vi-VN"/>
             </w:rPr>
           </w:pPr>
-          <w:hyperlink w:anchor="_Toc55031050" w:history="1">
+          <w:hyperlink w:anchor="_Toc56339475" w:history="1">
             <w:r>
               <w:rPr>
                 <w:rStyle w:val="Hyperlink"/>
@@ -819,7 +819,7 @@
                 <w:noProof/>
                 <w:webHidden/>
               </w:rPr>
-              <w:instrText xml:space="preserve"> PAGEREF _Toc55031050 \h </w:instrText>
+              <w:instrText xml:space="preserve"> PAGEREF _Toc56339475 \h </w:instrText>
             </w:r>
             <w:r>
               <w:rPr>
@@ -863,7 +863,7 @@
               <w:lang w:eastAsia="vi-VN"/>
             </w:rPr>
           </w:pPr>
-          <w:hyperlink w:anchor="_Toc55031051" w:history="1">
+          <w:hyperlink w:anchor="_Toc56339476" w:history="1">
             <w:r>
               <w:rPr>
                 <w:rStyle w:val="Hyperlink"/>
@@ -905,7 +905,7 @@
                 <w:noProof/>
                 <w:webHidden/>
               </w:rPr>
-              <w:instrText xml:space="preserve"> PAGEREF _Toc55031051 \h </w:instrText>
+              <w:instrText xml:space="preserve"> PAGEREF _Toc56339476 \h </w:instrText>
             </w:r>
             <w:r>
               <w:rPr>
@@ -949,7 +949,7 @@
               <w:lang w:eastAsia="vi-VN"/>
             </w:rPr>
           </w:pPr>
-          <w:hyperlink w:anchor="_Toc55031052" w:history="1">
+          <w:hyperlink w:anchor="_Toc56339477" w:history="1">
             <w:r>
               <w:rPr>
                 <w:rStyle w:val="Hyperlink"/>
@@ -970,7 +970,21 @@
                 <w:rStyle w:val="Hyperlink"/>
                 <w:noProof/>
               </w:rPr>
-              <w:t>Chức năng và phi chức năng</w:t>
+              <w:t>Chứ</w:t>
+            </w:r>
+            <w:r>
+              <w:rPr>
+                <w:rStyle w:val="Hyperlink"/>
+                <w:noProof/>
+              </w:rPr>
+              <w:t>c</w:t>
+            </w:r>
+            <w:r>
+              <w:rPr>
+                <w:rStyle w:val="Hyperlink"/>
+                <w:noProof/>
+              </w:rPr>
+              <w:t xml:space="preserve"> năng và phi chứ</w:t>
             </w:r>
             <w:r>
               <w:rPr>
@@ -991,7 +1005,7 @@
                 <w:noProof/>
                 <w:webHidden/>
               </w:rPr>
-              <w:instrText xml:space="preserve"> PAGEREF _Toc55031052 \h </w:instrText>
+              <w:instrText xml:space="preserve"> PAGEREF _Toc56339477 \h </w:instrText>
             </w:r>
             <w:r>
               <w:rPr>
@@ -1035,7 +1049,7 @@
               <w:lang w:eastAsia="vi-VN"/>
             </w:rPr>
           </w:pPr>
-          <w:hyperlink w:anchor="_Toc55031053" w:history="1">
+          <w:hyperlink w:anchor="_Toc56339478" w:history="1">
             <w:r>
               <w:rPr>
                 <w:rStyle w:val="Hyperlink"/>
@@ -1077,7 +1091,7 @@
                 <w:noProof/>
                 <w:webHidden/>
               </w:rPr>
-              <w:instrText xml:space="preserve"> PAGEREF _Toc55031053 \h </w:instrText>
+              <w:instrText xml:space="preserve"> PAGEREF _Toc56339478 \h </w:instrText>
             </w:r>
             <w:r>
               <w:rPr>
@@ -1121,7 +1135,7 @@
               <w:lang w:eastAsia="vi-VN"/>
             </w:rPr>
           </w:pPr>
-          <w:hyperlink w:anchor="_Toc55031054" w:history="1">
+          <w:hyperlink w:anchor="_Toc56339479" w:history="1">
             <w:r>
               <w:rPr>
                 <w:rStyle w:val="Hyperlink"/>
@@ -1163,7 +1177,7 @@
                 <w:noProof/>
                 <w:webHidden/>
               </w:rPr>
-              <w:instrText xml:space="preserve"> PAGEREF _Toc55031054 \h </w:instrText>
+              <w:instrText xml:space="preserve"> PAGEREF _Toc56339479 \h </w:instrText>
             </w:r>
             <w:r>
               <w:rPr>
@@ -1207,7 +1221,7 @@
               <w:lang w:eastAsia="vi-VN"/>
             </w:rPr>
           </w:pPr>
-          <w:hyperlink w:anchor="_Toc55031055" w:history="1">
+          <w:hyperlink w:anchor="_Toc56339480" w:history="1">
             <w:r>
               <w:rPr>
                 <w:rStyle w:val="Hyperlink"/>
@@ -1228,6 +1242,180 @@
                 <w:rStyle w:val="Hyperlink"/>
                 <w:noProof/>
               </w:rPr>
+              <w:t>Sơ đồ use case và active</w:t>
+            </w:r>
+            <w:r>
+              <w:rPr>
+                <w:noProof/>
+                <w:webHidden/>
+              </w:rPr>
+              <w:tab/>
+            </w:r>
+            <w:r>
+              <w:rPr>
+                <w:noProof/>
+                <w:webHidden/>
+              </w:rPr>
+              <w:fldChar w:fldCharType="begin"/>
+            </w:r>
+            <w:r>
+              <w:rPr>
+                <w:noProof/>
+                <w:webHidden/>
+              </w:rPr>
+              <w:instrText xml:space="preserve"> PAGEREF _Toc56339480 \h </w:instrText>
+            </w:r>
+            <w:r>
+              <w:rPr>
+                <w:noProof/>
+                <w:webHidden/>
+              </w:rPr>
+            </w:r>
+            <w:r>
+              <w:rPr>
+                <w:noProof/>
+                <w:webHidden/>
+              </w:rPr>
+              <w:fldChar w:fldCharType="separate"/>
+            </w:r>
+            <w:r>
+              <w:rPr>
+                <w:noProof/>
+                <w:webHidden/>
+              </w:rPr>
+              <w:t>11</w:t>
+            </w:r>
+            <w:r>
+              <w:rPr>
+                <w:noProof/>
+                <w:webHidden/>
+              </w:rPr>
+              <w:fldChar w:fldCharType="end"/>
+            </w:r>
+          </w:hyperlink>
+        </w:p>
+        <w:p>
+          <w:pPr>
+            <w:pStyle w:val="TOC1"/>
+            <w:tabs>
+              <w:tab w:val="left" w:pos="660"/>
+              <w:tab w:val="right" w:leader="dot" w:pos="9350"/>
+            </w:tabs>
+            <w:rPr>
+              <w:rFonts w:eastAsiaTheme="minorEastAsia"/>
+              <w:noProof/>
+              <w:lang w:eastAsia="vi-VN"/>
+            </w:rPr>
+          </w:pPr>
+          <w:hyperlink w:anchor="_Toc56339481" w:history="1">
+            <w:r>
+              <w:rPr>
+                <w:rStyle w:val="Hyperlink"/>
+                <w:noProof/>
+                <w:lang w:val="en-US"/>
+              </w:rPr>
+              <w:t>G.</w:t>
+            </w:r>
+            <w:r>
+              <w:rPr>
+                <w:rFonts w:eastAsiaTheme="minorEastAsia"/>
+                <w:noProof/>
+                <w:lang w:eastAsia="vi-VN"/>
+              </w:rPr>
+              <w:tab/>
+            </w:r>
+            <w:r>
+              <w:rPr>
+                <w:rStyle w:val="Hyperlink"/>
+                <w:noProof/>
+                <w:lang w:val="en-US"/>
+              </w:rPr>
+              <w:t>Sơ đồ sequence</w:t>
+            </w:r>
+            <w:r>
+              <w:rPr>
+                <w:noProof/>
+                <w:webHidden/>
+              </w:rPr>
+              <w:tab/>
+            </w:r>
+            <w:r>
+              <w:rPr>
+                <w:noProof/>
+                <w:webHidden/>
+              </w:rPr>
+              <w:fldChar w:fldCharType="begin"/>
+            </w:r>
+            <w:r>
+              <w:rPr>
+                <w:noProof/>
+                <w:webHidden/>
+              </w:rPr>
+              <w:instrText xml:space="preserve"> PAGEREF _Toc56339481 \h </w:instrText>
+            </w:r>
+            <w:r>
+              <w:rPr>
+                <w:noProof/>
+                <w:webHidden/>
+              </w:rPr>
+            </w:r>
+            <w:r>
+              <w:rPr>
+                <w:noProof/>
+                <w:webHidden/>
+              </w:rPr>
+              <w:fldChar w:fldCharType="separate"/>
+            </w:r>
+            <w:r>
+              <w:rPr>
+                <w:noProof/>
+                <w:webHidden/>
+              </w:rPr>
+              <w:t>14</w:t>
+            </w:r>
+            <w:r>
+              <w:rPr>
+                <w:noProof/>
+                <w:webHidden/>
+              </w:rPr>
+              <w:fldChar w:fldCharType="end"/>
+            </w:r>
+          </w:hyperlink>
+        </w:p>
+        <w:p>
+          <w:pPr>
+            <w:pStyle w:val="TOC1"/>
+            <w:tabs>
+              <w:tab w:val="left" w:pos="660"/>
+              <w:tab w:val="right" w:leader="dot" w:pos="9350"/>
+            </w:tabs>
+            <w:rPr>
+              <w:rFonts w:eastAsiaTheme="minorEastAsia"/>
+              <w:noProof/>
+              <w:lang w:eastAsia="vi-VN"/>
+            </w:rPr>
+          </w:pPr>
+          <w:hyperlink w:anchor="_Toc56339482" w:history="1">
+            <w:r>
+              <w:rPr>
+                <w:rStyle w:val="Hyperlink"/>
+                <w:noProof/>
+              </w:rPr>
+              <w:t>H.</w:t>
+            </w:r>
+            <w:r>
+              <w:rPr>
+                <w:rFonts w:eastAsiaTheme="minorEastAsia"/>
+                <w:noProof/>
+                <w:lang w:eastAsia="vi-VN"/>
+              </w:rPr>
+              <w:tab/>
+            </w:r>
+            <w:r>
+              <w:rPr>
+                <w:rStyle w:val="Hyperlink"/>
+                <w:noProof/>
+              </w:rPr>
               <w:t>Các từ chuyên ngành bán hàng</w:t>
             </w:r>
             <w:r>
@@ -1249,7 +1437,7 @@
                 <w:noProof/>
                 <w:webHidden/>
               </w:rPr>
-              <w:instrText xml:space="preserve"> PAGEREF _Toc55031055 \h </w:instrText>
+              <w:instrText xml:space="preserve"> PAGEREF _Toc56339482 \h </w:instrText>
             </w:r>
             <w:r>
               <w:rPr>
@@ -1269,7 +1457,7 @@
                 <w:noProof/>
                 <w:webHidden/>
               </w:rPr>
-              <w:t>11</w:t>
+              <w:t>14</w:t>
             </w:r>
             <w:r>
               <w:rPr>
@@ -1303,7 +1491,7 @@
           <w:numId w:val="5"/>
         </w:numPr>
       </w:pPr>
-      <w:bookmarkStart w:id="0" w:name="_Toc55031042"/>
+      <w:bookmarkStart w:id="0" w:name="_Toc56339467"/>
       <w:r>
         <w:t>Mô tả hệ thống</w:t>
       </w:r>
@@ -1374,7 +1562,7 @@
           <w:numId w:val="5"/>
         </w:numPr>
       </w:pPr>
-      <w:bookmarkStart w:id="1" w:name="_Toc55031043"/>
+      <w:bookmarkStart w:id="1" w:name="_Toc56339468"/>
       <w:r>
         <w:t>Thông tin chức vụ trong hệ thống</w:t>
       </w:r>
@@ -1392,7 +1580,7 @@
           <w:szCs w:val="26"/>
         </w:rPr>
       </w:pPr>
-      <w:bookmarkStart w:id="2" w:name="_Toc55031044"/>
+      <w:bookmarkStart w:id="2" w:name="_Toc56339469"/>
       <w:r>
         <w:rPr>
           <w:rStyle w:val="Heading2Char"/>
@@ -1423,7 +1611,7 @@
           <w:szCs w:val="26"/>
         </w:rPr>
       </w:pPr>
-      <w:bookmarkStart w:id="3" w:name="_Toc55031045"/>
+      <w:bookmarkStart w:id="3" w:name="_Toc56339470"/>
       <w:r>
         <w:rPr>
           <w:rStyle w:val="Heading2Char"/>
@@ -1436,14 +1624,14 @@
           <w:sz w:val="26"/>
           <w:szCs w:val="26"/>
         </w:rPr>
-        <w:t>: là người sẽ thống kê tình trạng bán hàng, doanh thu theo chu kì và tương tác với các file excel, ả</w:t>
-      </w:r>
-      <w:r>
-        <w:rPr>
-          <w:sz w:val="26"/>
-          <w:szCs w:val="26"/>
-        </w:rPr>
-        <w:t>nh:</w:t>
+        <w:t>: là người sẽ thống kê tình trạng bán hàng, doanh thu theo chu kì</w:t>
+      </w:r>
+      <w:r>
+        <w:rPr>
+          <w:sz w:val="26"/>
+          <w:szCs w:val="26"/>
+        </w:rPr>
+        <w:t>,</w:t>
       </w:r>
       <w:r>
         <w:rPr>
@@ -1457,7 +1645,21 @@
           <w:sz w:val="26"/>
           <w:szCs w:val="26"/>
         </w:rPr>
-        <w:t>m và quản lý khách hàng.</w:t>
+        <w:t xml:space="preserve">m và quản lý </w:t>
+      </w:r>
+      <w:r>
+        <w:rPr>
+          <w:sz w:val="26"/>
+          <w:szCs w:val="26"/>
+        </w:rPr>
+        <w:t>tài khoản</w:t>
+      </w:r>
+      <w:r>
+        <w:rPr>
+          <w:sz w:val="26"/>
+          <w:szCs w:val="26"/>
+        </w:rPr>
+        <w:t>.</w:t>
       </w:r>
     </w:p>
     <w:p>
@@ -1472,7 +1674,7 @@
           <w:szCs w:val="26"/>
         </w:rPr>
       </w:pPr>
-      <w:bookmarkStart w:id="4" w:name="_Toc55031046"/>
+      <w:bookmarkStart w:id="4" w:name="_Toc56339471"/>
       <w:r>
         <w:rPr>
           <w:rStyle w:val="Heading2Char"/>
@@ -1521,11 +1723,12 @@
           <w:szCs w:val="26"/>
         </w:rPr>
       </w:pPr>
-      <w:bookmarkStart w:id="5" w:name="_Toc55031047"/>
+      <w:bookmarkStart w:id="5" w:name="_Toc56339472"/>
       <w:r>
         <w:rPr>
           <w:rStyle w:val="Heading2Char"/>
         </w:rPr>
+        <w:lastRenderedPageBreak/>
         <w:t>Nhân viên lậ</w:t>
       </w:r>
       <w:r>
@@ -1565,9 +1768,8 @@
           <w:numId w:val="5"/>
         </w:numPr>
       </w:pPr>
-      <w:bookmarkStart w:id="6" w:name="_Toc55031048"/>
-      <w:r>
-        <w:lastRenderedPageBreak/>
+      <w:bookmarkStart w:id="6" w:name="_Toc56339473"/>
+      <w:r>
         <w:t>Quy trình</w:t>
       </w:r>
       <w:bookmarkEnd w:id="6"/>
@@ -1583,7 +1785,7 @@
           <w:numId w:val="11"/>
         </w:numPr>
       </w:pPr>
-      <w:bookmarkStart w:id="7" w:name="_Toc55031049"/>
+      <w:bookmarkStart w:id="7" w:name="_Toc56339474"/>
       <w:r>
         <w:t>Quy trình nhập hàng</w:t>
       </w:r>
@@ -1650,7 +1852,7 @@
           <w:numId w:val="11"/>
         </w:numPr>
       </w:pPr>
-      <w:bookmarkStart w:id="8" w:name="_Toc55031050"/>
+      <w:bookmarkStart w:id="8" w:name="_Toc56339475"/>
       <w:r>
         <w:t xml:space="preserve">Quy trình </w:t>
       </w:r>
@@ -1692,7 +1894,7 @@
           <w:numId w:val="5"/>
         </w:numPr>
       </w:pPr>
-      <w:bookmarkStart w:id="9" w:name="_Toc55031051"/>
+      <w:bookmarkStart w:id="9" w:name="_Toc56339476"/>
       <w:r>
         <w:t>Biểu đồ Use Case</w:t>
       </w:r>
@@ -1939,19 +2141,7 @@
           <w:szCs w:val="26"/>
           <w:shd w:val="clear" w:color="auto" w:fill="FFFFFF"/>
         </w:rPr>
-        <w:t xml:space="preserve"> Người dùng muốn đăng nhập vào ứng dụng </w:t>
-      </w:r>
-      <w:r>
-        <w:rPr>
-          <w:rStyle w:val="Strong"/>
-          <w:rFonts w:cstheme="minorHAnsi"/>
-          <w:b w:val="0"/>
-          <w:bCs w:val="0"/>
-          <w:sz w:val="26"/>
-          <w:szCs w:val="26"/>
-          <w:shd w:val="clear" w:color="auto" w:fill="FFFFFF"/>
-        </w:rPr>
-        <w:t xml:space="preserve">quản lý cửa hàng giày </w:t>
+        <w:t xml:space="preserve"> </w:t>
       </w:r>
     </w:p>
     <w:p>
@@ -2178,6 +2368,7 @@
           <w:szCs w:val="26"/>
           <w:lang w:eastAsia="vi-VN"/>
         </w:rPr>
+        <w:lastRenderedPageBreak/>
         <w:t xml:space="preserve">2. Người dùng chọn phương thức đăng nhập </w:t>
       </w:r>
     </w:p>
@@ -2198,510 +2389,520 @@
           <w:szCs w:val="26"/>
           <w:lang w:eastAsia="vi-VN"/>
         </w:rPr>
+        <w:t>3. Người dùng nhập tài khoản và chọn lệnh đăng nhập</w:t>
+      </w:r>
+    </w:p>
+    <w:p>
+      <w:pPr>
+        <w:spacing w:after="264" w:line="240" w:lineRule="auto"/>
+        <w:rPr>
+          <w:rFonts w:eastAsia="Times New Roman" w:cstheme="minorHAnsi"/>
+          <w:sz w:val="26"/>
+          <w:szCs w:val="26"/>
+          <w:lang w:eastAsia="vi-VN"/>
+        </w:rPr>
+      </w:pPr>
+      <w:r>
+        <w:rPr>
+          <w:rFonts w:eastAsia="Times New Roman" w:cstheme="minorHAnsi"/>
+          <w:sz w:val="26"/>
+          <w:szCs w:val="26"/>
+          <w:lang w:eastAsia="vi-VN"/>
+        </w:rPr>
+        <w:t>4. Hệ thống xác thực thông tin đăng nhập thành công và cho phép người dùng truy cập ứng dụng</w:t>
+      </w:r>
+    </w:p>
+    <w:p>
+      <w:pPr>
+        <w:spacing w:after="0" w:line="240" w:lineRule="auto"/>
+        <w:rPr>
+          <w:rStyle w:val="Strong"/>
+          <w:rFonts w:eastAsia="Times New Roman" w:cstheme="minorHAnsi"/>
+          <w:b w:val="0"/>
+          <w:bCs w:val="0"/>
+          <w:sz w:val="26"/>
+          <w:szCs w:val="26"/>
+          <w:lang w:eastAsia="vi-VN"/>
+        </w:rPr>
+      </w:pPr>
+      <w:r>
+        <w:rPr>
+          <w:rFonts w:eastAsia="Times New Roman" w:cstheme="minorHAnsi"/>
+          <w:sz w:val="26"/>
+          <w:szCs w:val="26"/>
+          <w:lang w:eastAsia="vi-VN"/>
+        </w:rPr>
+        <w:t>5. Hệ thống ghi nhận hoạt động đăng nhập thành công vào Activity Log.</w:t>
+      </w:r>
+    </w:p>
+    <w:p>
+      <w:pPr>
+        <w:rPr>
+          <w:rStyle w:val="Strong"/>
+          <w:rFonts w:cstheme="minorHAnsi"/>
+          <w:b w:val="0"/>
+          <w:bCs w:val="0"/>
+          <w:sz w:val="26"/>
+          <w:szCs w:val="26"/>
+          <w:shd w:val="clear" w:color="auto" w:fill="FFFFFF"/>
+        </w:rPr>
+      </w:pPr>
+      <w:r>
+        <w:rPr>
+          <w:rStyle w:val="Strong"/>
+          <w:rFonts w:cstheme="minorHAnsi"/>
+          <w:sz w:val="26"/>
+          <w:szCs w:val="26"/>
+          <w:shd w:val="clear" w:color="auto" w:fill="FFFFFF"/>
+        </w:rPr>
+        <w:t>Alternative Flow:</w:t>
+      </w:r>
+      <w:r>
+        <w:t xml:space="preserve"> </w:t>
+      </w:r>
+      <w:r>
+        <w:rPr>
+          <w:rStyle w:val="Strong"/>
+          <w:rFonts w:cstheme="minorHAnsi"/>
+          <w:b w:val="0"/>
+          <w:bCs w:val="0"/>
+          <w:sz w:val="26"/>
+          <w:szCs w:val="26"/>
+          <w:shd w:val="clear" w:color="auto" w:fill="FFFFFF"/>
+        </w:rPr>
+        <w:t>2a. Người dùng chọn phương thức đăng nhập bằng tài khoản Gmail</w:t>
+      </w:r>
+    </w:p>
+    <w:p>
+      <w:pPr>
+        <w:rPr>
+          <w:rStyle w:val="Strong"/>
+          <w:rFonts w:cstheme="minorHAnsi"/>
+          <w:b w:val="0"/>
+          <w:bCs w:val="0"/>
+          <w:sz w:val="26"/>
+          <w:szCs w:val="26"/>
+          <w:shd w:val="clear" w:color="auto" w:fill="FFFFFF"/>
+        </w:rPr>
+      </w:pPr>
+      <w:r>
+        <w:rPr>
+          <w:rStyle w:val="Strong"/>
+          <w:rFonts w:cstheme="minorHAnsi"/>
+          <w:b w:val="0"/>
+          <w:bCs w:val="0"/>
+          <w:sz w:val="26"/>
+          <w:szCs w:val="26"/>
+          <w:shd w:val="clear" w:color="auto" w:fill="FFFFFF"/>
+        </w:rPr>
+        <w:t>2a1. Hệ thống chuyển sang màn hình đăng nhập của Google</w:t>
+      </w:r>
+    </w:p>
+    <w:p>
+      <w:pPr>
+        <w:rPr>
+          <w:rStyle w:val="Strong"/>
+          <w:rFonts w:cstheme="minorHAnsi"/>
+          <w:b w:val="0"/>
+          <w:bCs w:val="0"/>
+          <w:sz w:val="26"/>
+          <w:szCs w:val="26"/>
+          <w:shd w:val="clear" w:color="auto" w:fill="FFFFFF"/>
+        </w:rPr>
+      </w:pPr>
+      <w:r>
+        <w:rPr>
+          <w:rStyle w:val="Strong"/>
+          <w:rFonts w:cstheme="minorHAnsi"/>
+          <w:b w:val="0"/>
+          <w:bCs w:val="0"/>
+          <w:sz w:val="26"/>
+          <w:szCs w:val="26"/>
+          <w:shd w:val="clear" w:color="auto" w:fill="FFFFFF"/>
+        </w:rPr>
+        <w:t>3a. Người dùng nhập tài khoản Google và chọn lệnh đăng nhập</w:t>
+      </w:r>
+    </w:p>
+    <w:p>
+      <w:pPr>
+        <w:rPr>
+          <w:rStyle w:val="Strong"/>
+          <w:rFonts w:cstheme="minorHAnsi"/>
+          <w:b w:val="0"/>
+          <w:bCs w:val="0"/>
+          <w:sz w:val="26"/>
+          <w:szCs w:val="26"/>
+          <w:shd w:val="clear" w:color="auto" w:fill="FFFFFF"/>
+        </w:rPr>
+      </w:pPr>
+      <w:r>
+        <w:rPr>
+          <w:rStyle w:val="Strong"/>
+          <w:rFonts w:cstheme="minorHAnsi"/>
+          <w:b w:val="0"/>
+          <w:bCs w:val="0"/>
+          <w:sz w:val="26"/>
+          <w:szCs w:val="26"/>
+          <w:shd w:val="clear" w:color="auto" w:fill="FFFFFF"/>
+        </w:rPr>
+        <w:t>4a. Google xác thực thông tin đăng nhập thành công và cho phép người dùng truy cập ứng dụng</w:t>
+      </w:r>
+    </w:p>
+    <w:p>
+      <w:pPr>
+        <w:rPr>
+          <w:rStyle w:val="Strong"/>
+          <w:rFonts w:cstheme="minorHAnsi"/>
+          <w:b w:val="0"/>
+          <w:bCs w:val="0"/>
+          <w:sz w:val="26"/>
+          <w:szCs w:val="26"/>
+          <w:shd w:val="clear" w:color="auto" w:fill="FFFFFF"/>
+        </w:rPr>
+      </w:pPr>
+      <w:r>
+        <w:rPr>
+          <w:rStyle w:val="Strong"/>
+          <w:rFonts w:cstheme="minorHAnsi"/>
+          <w:b w:val="0"/>
+          <w:bCs w:val="0"/>
+          <w:sz w:val="26"/>
+          <w:szCs w:val="26"/>
+          <w:shd w:val="clear" w:color="auto" w:fill="FFFFFF"/>
+        </w:rPr>
+        <w:t>Use Case tiếp tục bước 5.</w:t>
+      </w:r>
+    </w:p>
+    <w:p>
+      <w:pPr>
+        <w:rPr>
+          <w:rStyle w:val="Strong"/>
+          <w:rFonts w:cstheme="minorHAnsi"/>
+          <w:b w:val="0"/>
+          <w:bCs w:val="0"/>
+          <w:sz w:val="26"/>
+          <w:szCs w:val="26"/>
+          <w:shd w:val="clear" w:color="auto" w:fill="FFFFFF"/>
+        </w:rPr>
+      </w:pPr>
+      <w:r>
+        <w:rPr>
+          <w:rStyle w:val="Strong"/>
+          <w:rFonts w:cstheme="minorHAnsi"/>
+          <w:b w:val="0"/>
+          <w:bCs w:val="0"/>
+          <w:sz w:val="26"/>
+          <w:szCs w:val="26"/>
+          <w:shd w:val="clear" w:color="auto" w:fill="FFFFFF"/>
+        </w:rPr>
+        <w:t>2b. Người dùng chọn phương thức đăng nhập bằng tài khoản Facebook</w:t>
+      </w:r>
+    </w:p>
+    <w:p>
+      <w:pPr>
+        <w:rPr>
+          <w:rStyle w:val="Strong"/>
+          <w:rFonts w:cstheme="minorHAnsi"/>
+          <w:b w:val="0"/>
+          <w:bCs w:val="0"/>
+          <w:sz w:val="26"/>
+          <w:szCs w:val="26"/>
+          <w:shd w:val="clear" w:color="auto" w:fill="FFFFFF"/>
+        </w:rPr>
+      </w:pPr>
+      <w:r>
+        <w:rPr>
+          <w:rStyle w:val="Strong"/>
+          <w:rFonts w:cstheme="minorHAnsi"/>
+          <w:b w:val="0"/>
+          <w:bCs w:val="0"/>
+          <w:sz w:val="26"/>
+          <w:szCs w:val="26"/>
+          <w:shd w:val="clear" w:color="auto" w:fill="FFFFFF"/>
+        </w:rPr>
+        <w:t>2b1. Hệ thống chuyển sang màn hình đăng nhập của Facebook</w:t>
+      </w:r>
+    </w:p>
+    <w:p>
+      <w:pPr>
+        <w:rPr>
+          <w:rStyle w:val="Strong"/>
+          <w:rFonts w:cstheme="minorHAnsi"/>
+          <w:b w:val="0"/>
+          <w:bCs w:val="0"/>
+          <w:sz w:val="26"/>
+          <w:szCs w:val="26"/>
+          <w:shd w:val="clear" w:color="auto" w:fill="FFFFFF"/>
+        </w:rPr>
+      </w:pPr>
+      <w:r>
+        <w:rPr>
+          <w:rStyle w:val="Strong"/>
+          <w:rFonts w:cstheme="minorHAnsi"/>
+          <w:b w:val="0"/>
+          <w:bCs w:val="0"/>
+          <w:sz w:val="26"/>
+          <w:szCs w:val="26"/>
+          <w:shd w:val="clear" w:color="auto" w:fill="FFFFFF"/>
+        </w:rPr>
+        <w:t>3b. Người dùng nhập tài khoản Facebook và chọn lệnh đăng nhập</w:t>
+      </w:r>
+    </w:p>
+    <w:p>
+      <w:pPr>
+        <w:rPr>
+          <w:rStyle w:val="Strong"/>
+          <w:rFonts w:cstheme="minorHAnsi"/>
+          <w:b w:val="0"/>
+          <w:bCs w:val="0"/>
+          <w:sz w:val="26"/>
+          <w:szCs w:val="26"/>
+          <w:shd w:val="clear" w:color="auto" w:fill="FFFFFF"/>
+        </w:rPr>
+      </w:pPr>
+      <w:r>
+        <w:rPr>
+          <w:rStyle w:val="Strong"/>
+          <w:rFonts w:cstheme="minorHAnsi"/>
+          <w:b w:val="0"/>
+          <w:bCs w:val="0"/>
+          <w:sz w:val="26"/>
+          <w:szCs w:val="26"/>
+          <w:shd w:val="clear" w:color="auto" w:fill="FFFFFF"/>
+        </w:rPr>
+        <w:t>4b. Facebook xác thực thông tin đăng nhập thành công và cho phép người dùng truy cập ứng dụng</w:t>
+      </w:r>
+    </w:p>
+    <w:p>
+      <w:pPr>
+        <w:rPr>
+          <w:rStyle w:val="Strong"/>
+          <w:rFonts w:cstheme="minorHAnsi"/>
+          <w:b w:val="0"/>
+          <w:bCs w:val="0"/>
+          <w:sz w:val="26"/>
+          <w:szCs w:val="26"/>
+          <w:shd w:val="clear" w:color="auto" w:fill="FFFFFF"/>
+        </w:rPr>
+      </w:pPr>
+      <w:r>
+        <w:rPr>
+          <w:rStyle w:val="Strong"/>
+          <w:rFonts w:cstheme="minorHAnsi"/>
+          <w:b w:val="0"/>
+          <w:bCs w:val="0"/>
+          <w:sz w:val="26"/>
+          <w:szCs w:val="26"/>
+          <w:shd w:val="clear" w:color="auto" w:fill="FFFFFF"/>
+        </w:rPr>
+        <w:t>Use Case tiếp tục bước 5.</w:t>
+      </w:r>
+    </w:p>
+    <w:p>
+      <w:r>
+        <w:rPr>
+          <w:rStyle w:val="Strong"/>
+          <w:rFonts w:cstheme="minorHAnsi"/>
+          <w:sz w:val="26"/>
+          <w:szCs w:val="26"/>
+        </w:rPr>
+        <w:t>Exception Flow:</w:t>
+      </w:r>
+      <w:r>
+        <w:t xml:space="preserve"> </w:t>
+      </w:r>
+    </w:p>
+    <w:p>
+      <w:pPr>
+        <w:rPr>
+          <w:rStyle w:val="Strong"/>
+          <w:rFonts w:cstheme="minorHAnsi"/>
+          <w:b w:val="0"/>
+          <w:bCs w:val="0"/>
+          <w:sz w:val="26"/>
+          <w:szCs w:val="26"/>
+        </w:rPr>
+      </w:pPr>
+      <w:r>
+        <w:rPr>
+          <w:rStyle w:val="Strong"/>
+          <w:rFonts w:cstheme="minorHAnsi"/>
+          <w:b w:val="0"/>
+          <w:bCs w:val="0"/>
+          <w:sz w:val="26"/>
+          <w:szCs w:val="26"/>
+        </w:rPr>
+        <w:t>4c. Hệ thống xác thực thông tin đăng nhập không thành công và hiển thị thông báo.</w:t>
+      </w:r>
+    </w:p>
+    <w:p>
+      <w:pPr>
+        <w:rPr>
+          <w:rStyle w:val="Strong"/>
+          <w:rFonts w:cstheme="minorHAnsi"/>
+          <w:b w:val="0"/>
+          <w:bCs w:val="0"/>
+          <w:sz w:val="26"/>
+          <w:szCs w:val="26"/>
+        </w:rPr>
+      </w:pPr>
+      <w:r>
+        <w:rPr>
+          <w:rStyle w:val="Strong"/>
+          <w:rFonts w:cstheme="minorHAnsi"/>
+          <w:b w:val="0"/>
+          <w:bCs w:val="0"/>
+          <w:sz w:val="26"/>
+          <w:szCs w:val="26"/>
+        </w:rPr>
+        <w:t>4c1. Người dùng chọn lệnh hủy đăng nhập.</w:t>
+      </w:r>
+    </w:p>
+    <w:p>
+      <w:pPr>
+        <w:rPr>
+          <w:rStyle w:val="Strong"/>
+          <w:rFonts w:cstheme="minorHAnsi"/>
+          <w:b w:val="0"/>
+          <w:bCs w:val="0"/>
+          <w:sz w:val="26"/>
+          <w:szCs w:val="26"/>
+        </w:rPr>
+      </w:pPr>
+      <w:r>
+        <w:rPr>
+          <w:rStyle w:val="Strong"/>
+          <w:rFonts w:cstheme="minorHAnsi"/>
+          <w:b w:val="0"/>
+          <w:bCs w:val="0"/>
+          <w:sz w:val="26"/>
+          <w:szCs w:val="26"/>
+        </w:rPr>
+        <w:t>Use Case dừng lại.</w:t>
+      </w:r>
+    </w:p>
+    <w:p>
+      <w:pPr>
+        <w:rPr>
+          <w:rStyle w:val="Strong"/>
+          <w:rFonts w:cstheme="minorHAnsi"/>
+          <w:b w:val="0"/>
+          <w:bCs w:val="0"/>
+          <w:sz w:val="26"/>
+          <w:szCs w:val="26"/>
+        </w:rPr>
+      </w:pPr>
+      <w:r>
+        <w:rPr>
+          <w:rStyle w:val="Strong"/>
+          <w:rFonts w:cstheme="minorHAnsi"/>
+          <w:b w:val="0"/>
+          <w:bCs w:val="0"/>
+          <w:sz w:val="26"/>
+          <w:szCs w:val="26"/>
+        </w:rPr>
+        <w:t>4c2. Người dùng chọn lệnh lấy lại mật khẩu</w:t>
+      </w:r>
+    </w:p>
+    <w:p>
+      <w:pPr>
+        <w:rPr>
+          <w:rStyle w:val="Strong"/>
+          <w:rFonts w:cstheme="minorHAnsi"/>
+          <w:b w:val="0"/>
+          <w:bCs w:val="0"/>
+          <w:sz w:val="26"/>
+          <w:szCs w:val="26"/>
+        </w:rPr>
+      </w:pPr>
+      <w:r>
+        <w:rPr>
+          <w:rStyle w:val="Strong"/>
+          <w:rFonts w:cstheme="minorHAnsi"/>
+          <w:b w:val="0"/>
+          <w:bCs w:val="0"/>
+          <w:sz w:val="26"/>
+          <w:szCs w:val="26"/>
+        </w:rPr>
+        <w:t>Hệ thống sẽ hỏi email đăng kí tài khoản, sau đó thực hiện gửi link đổi mật khẩu về email đăng kí. Khi đã lấy lại mật khẩu, chuyển sang bước 3</w:t>
+      </w:r>
+    </w:p>
+    <w:p>
+      <w:pPr>
+        <w:rPr>
+          <w:rStyle w:val="Strong"/>
+          <w:rFonts w:cstheme="minorHAnsi"/>
+          <w:b w:val="0"/>
+          <w:bCs w:val="0"/>
+          <w:sz w:val="26"/>
+          <w:szCs w:val="26"/>
+        </w:rPr>
+      </w:pPr>
+      <w:r>
+        <w:rPr>
+          <w:rStyle w:val="Strong"/>
+          <w:rFonts w:cstheme="minorHAnsi"/>
+          <w:b w:val="0"/>
+          <w:bCs w:val="0"/>
+          <w:sz w:val="26"/>
+          <w:szCs w:val="26"/>
+        </w:rPr>
+        <w:t>4c3. Người dùng chọn lệnh khóa tài khoản</w:t>
+      </w:r>
+    </w:p>
+    <w:p>
+      <w:pPr>
+        <w:rPr>
+          <w:rStyle w:val="Strong"/>
+          <w:rFonts w:cstheme="minorHAnsi"/>
+          <w:b w:val="0"/>
+          <w:bCs w:val="0"/>
+          <w:sz w:val="26"/>
+          <w:szCs w:val="26"/>
+        </w:rPr>
+      </w:pPr>
+      <w:r>
+        <w:rPr>
+          <w:rStyle w:val="Strong"/>
+          <w:rFonts w:cstheme="minorHAnsi"/>
+          <w:b w:val="0"/>
+          <w:bCs w:val="0"/>
+          <w:sz w:val="26"/>
+          <w:szCs w:val="26"/>
+        </w:rPr>
+        <w:t xml:space="preserve">Hệ thống sẽ hỏi khóa tạm thời hay vĩnh viễn, nếu chọn khóa tạm thời, người dùng có thể mở lại bằng email đăng ký tài khoản, nếu người dùng chọn khóa vĩnh viễn, hệ thống sẽ </w:t>
+      </w:r>
+      <w:r>
+        <w:rPr>
+          <w:rStyle w:val="Strong"/>
+          <w:rFonts w:cstheme="minorHAnsi"/>
+          <w:b w:val="0"/>
+          <w:bCs w:val="0"/>
+          <w:sz w:val="26"/>
+          <w:szCs w:val="26"/>
+        </w:rPr>
         <w:lastRenderedPageBreak/>
-        <w:t>3. Người dùng nhập tài khoản và chọn lệnh đăng nhập</w:t>
-      </w:r>
-    </w:p>
-    <w:p>
-      <w:pPr>
-        <w:spacing w:after="264" w:line="240" w:lineRule="auto"/>
-        <w:rPr>
-          <w:rFonts w:eastAsia="Times New Roman" w:cstheme="minorHAnsi"/>
-          <w:sz w:val="26"/>
-          <w:szCs w:val="26"/>
-          <w:lang w:eastAsia="vi-VN"/>
-        </w:rPr>
-      </w:pPr>
-      <w:r>
-        <w:rPr>
-          <w:rFonts w:eastAsia="Times New Roman" w:cstheme="minorHAnsi"/>
-          <w:sz w:val="26"/>
-          <w:szCs w:val="26"/>
-          <w:lang w:eastAsia="vi-VN"/>
-        </w:rPr>
-        <w:t>4. Hệ thống xác thực thông tin đăng nhập thành công và cho phép người dùng truy cập ứng dụng</w:t>
-      </w:r>
-    </w:p>
-    <w:p>
-      <w:pPr>
-        <w:spacing w:after="0" w:line="240" w:lineRule="auto"/>
-        <w:rPr>
-          <w:rStyle w:val="Strong"/>
-          <w:rFonts w:eastAsia="Times New Roman" w:cstheme="minorHAnsi"/>
-          <w:b w:val="0"/>
-          <w:bCs w:val="0"/>
-          <w:sz w:val="26"/>
-          <w:szCs w:val="26"/>
-          <w:lang w:eastAsia="vi-VN"/>
-        </w:rPr>
-      </w:pPr>
-      <w:r>
-        <w:rPr>
-          <w:rFonts w:eastAsia="Times New Roman" w:cstheme="minorHAnsi"/>
-          <w:sz w:val="26"/>
-          <w:szCs w:val="26"/>
-          <w:lang w:eastAsia="vi-VN"/>
-        </w:rPr>
-        <w:t>5. Hệ thống ghi nhận hoạt động đăng nhập thành công vào Activity Log.</w:t>
-      </w:r>
-    </w:p>
-    <w:p>
-      <w:pPr>
-        <w:rPr>
-          <w:rStyle w:val="Strong"/>
-          <w:rFonts w:cstheme="minorHAnsi"/>
-          <w:b w:val="0"/>
-          <w:bCs w:val="0"/>
-          <w:sz w:val="26"/>
-          <w:szCs w:val="26"/>
-          <w:shd w:val="clear" w:color="auto" w:fill="FFFFFF"/>
-        </w:rPr>
-      </w:pPr>
-      <w:r>
-        <w:rPr>
-          <w:rStyle w:val="Strong"/>
-          <w:rFonts w:cstheme="minorHAnsi"/>
-          <w:sz w:val="26"/>
-          <w:szCs w:val="26"/>
-          <w:shd w:val="clear" w:color="auto" w:fill="FFFFFF"/>
-        </w:rPr>
-        <w:t>Alternative Flow:</w:t>
-      </w:r>
-      <w:r>
-        <w:t xml:space="preserve"> </w:t>
-      </w:r>
-      <w:r>
-        <w:rPr>
-          <w:rStyle w:val="Strong"/>
-          <w:rFonts w:cstheme="minorHAnsi"/>
-          <w:b w:val="0"/>
-          <w:bCs w:val="0"/>
-          <w:sz w:val="26"/>
-          <w:szCs w:val="26"/>
-          <w:shd w:val="clear" w:color="auto" w:fill="FFFFFF"/>
-        </w:rPr>
-        <w:t>2a. Người dùng chọn phương thức đăng nhập bằng tài khoản Gmail</w:t>
-      </w:r>
-    </w:p>
-    <w:p>
-      <w:pPr>
-        <w:rPr>
-          <w:rStyle w:val="Strong"/>
-          <w:rFonts w:cstheme="minorHAnsi"/>
-          <w:b w:val="0"/>
-          <w:bCs w:val="0"/>
-          <w:sz w:val="26"/>
-          <w:szCs w:val="26"/>
-          <w:shd w:val="clear" w:color="auto" w:fill="FFFFFF"/>
-        </w:rPr>
-      </w:pPr>
-      <w:r>
-        <w:rPr>
-          <w:rStyle w:val="Strong"/>
-          <w:rFonts w:cstheme="minorHAnsi"/>
-          <w:b w:val="0"/>
-          <w:bCs w:val="0"/>
-          <w:sz w:val="26"/>
-          <w:szCs w:val="26"/>
-          <w:shd w:val="clear" w:color="auto" w:fill="FFFFFF"/>
-        </w:rPr>
-        <w:t>2a1. Hệ thống chuyển sang màn hình đăng nhập của Google</w:t>
-      </w:r>
-    </w:p>
-    <w:p>
-      <w:pPr>
-        <w:rPr>
-          <w:rStyle w:val="Strong"/>
-          <w:rFonts w:cstheme="minorHAnsi"/>
-          <w:b w:val="0"/>
-          <w:bCs w:val="0"/>
-          <w:sz w:val="26"/>
-          <w:szCs w:val="26"/>
-          <w:shd w:val="clear" w:color="auto" w:fill="FFFFFF"/>
-        </w:rPr>
-      </w:pPr>
-      <w:r>
-        <w:rPr>
-          <w:rStyle w:val="Strong"/>
-          <w:rFonts w:cstheme="minorHAnsi"/>
-          <w:b w:val="0"/>
-          <w:bCs w:val="0"/>
-          <w:sz w:val="26"/>
-          <w:szCs w:val="26"/>
-          <w:shd w:val="clear" w:color="auto" w:fill="FFFFFF"/>
-        </w:rPr>
-        <w:t>3a. Người dùng nhập tài khoản Google và chọn lệnh đăng nhập</w:t>
-      </w:r>
-    </w:p>
-    <w:p>
-      <w:pPr>
-        <w:rPr>
-          <w:rStyle w:val="Strong"/>
-          <w:rFonts w:cstheme="minorHAnsi"/>
-          <w:b w:val="0"/>
-          <w:bCs w:val="0"/>
-          <w:sz w:val="26"/>
-          <w:szCs w:val="26"/>
-          <w:shd w:val="clear" w:color="auto" w:fill="FFFFFF"/>
-        </w:rPr>
-      </w:pPr>
-      <w:r>
-        <w:rPr>
-          <w:rStyle w:val="Strong"/>
-          <w:rFonts w:cstheme="minorHAnsi"/>
-          <w:b w:val="0"/>
-          <w:bCs w:val="0"/>
-          <w:sz w:val="26"/>
-          <w:szCs w:val="26"/>
-          <w:shd w:val="clear" w:color="auto" w:fill="FFFFFF"/>
-        </w:rPr>
-        <w:t>4a. Google xác thực thông tin đăng nhập thành công và cho phép người dùng truy cập ứng dụng</w:t>
-      </w:r>
-    </w:p>
-    <w:p>
-      <w:pPr>
-        <w:rPr>
-          <w:rStyle w:val="Strong"/>
-          <w:rFonts w:cstheme="minorHAnsi"/>
-          <w:b w:val="0"/>
-          <w:bCs w:val="0"/>
-          <w:sz w:val="26"/>
-          <w:szCs w:val="26"/>
-          <w:shd w:val="clear" w:color="auto" w:fill="FFFFFF"/>
-        </w:rPr>
-      </w:pPr>
-      <w:r>
-        <w:rPr>
-          <w:rStyle w:val="Strong"/>
-          <w:rFonts w:cstheme="minorHAnsi"/>
-          <w:b w:val="0"/>
-          <w:bCs w:val="0"/>
-          <w:sz w:val="26"/>
-          <w:szCs w:val="26"/>
-          <w:shd w:val="clear" w:color="auto" w:fill="FFFFFF"/>
-        </w:rPr>
-        <w:t>Use Case tiếp tục bước 5.</w:t>
-      </w:r>
-    </w:p>
-    <w:p>
-      <w:pPr>
-        <w:rPr>
-          <w:rStyle w:val="Strong"/>
-          <w:rFonts w:cstheme="minorHAnsi"/>
-          <w:b w:val="0"/>
-          <w:bCs w:val="0"/>
-          <w:sz w:val="26"/>
-          <w:szCs w:val="26"/>
-          <w:shd w:val="clear" w:color="auto" w:fill="FFFFFF"/>
-        </w:rPr>
-      </w:pPr>
-      <w:r>
-        <w:rPr>
-          <w:rStyle w:val="Strong"/>
-          <w:rFonts w:cstheme="minorHAnsi"/>
-          <w:b w:val="0"/>
-          <w:bCs w:val="0"/>
-          <w:sz w:val="26"/>
-          <w:szCs w:val="26"/>
-          <w:shd w:val="clear" w:color="auto" w:fill="FFFFFF"/>
-        </w:rPr>
-        <w:t>2b. Người dùng chọn phương thức đăng nhập bằng tài khoản Facebook</w:t>
-      </w:r>
-    </w:p>
-    <w:p>
-      <w:pPr>
-        <w:rPr>
-          <w:rStyle w:val="Strong"/>
-          <w:rFonts w:cstheme="minorHAnsi"/>
-          <w:b w:val="0"/>
-          <w:bCs w:val="0"/>
-          <w:sz w:val="26"/>
-          <w:szCs w:val="26"/>
-          <w:shd w:val="clear" w:color="auto" w:fill="FFFFFF"/>
-        </w:rPr>
-      </w:pPr>
-      <w:r>
-        <w:rPr>
-          <w:rStyle w:val="Strong"/>
-          <w:rFonts w:cstheme="minorHAnsi"/>
-          <w:b w:val="0"/>
-          <w:bCs w:val="0"/>
-          <w:sz w:val="26"/>
-          <w:szCs w:val="26"/>
-          <w:shd w:val="clear" w:color="auto" w:fill="FFFFFF"/>
-        </w:rPr>
-        <w:t>2b1. Hệ thống chuyển sang màn hình đăng nhập của Facebook</w:t>
-      </w:r>
-    </w:p>
-    <w:p>
-      <w:pPr>
-        <w:rPr>
-          <w:rStyle w:val="Strong"/>
-          <w:rFonts w:cstheme="minorHAnsi"/>
-          <w:b w:val="0"/>
-          <w:bCs w:val="0"/>
-          <w:sz w:val="26"/>
-          <w:szCs w:val="26"/>
-          <w:shd w:val="clear" w:color="auto" w:fill="FFFFFF"/>
-        </w:rPr>
-      </w:pPr>
-      <w:r>
-        <w:rPr>
-          <w:rStyle w:val="Strong"/>
-          <w:rFonts w:cstheme="minorHAnsi"/>
-          <w:b w:val="0"/>
-          <w:bCs w:val="0"/>
-          <w:sz w:val="26"/>
-          <w:szCs w:val="26"/>
-          <w:shd w:val="clear" w:color="auto" w:fill="FFFFFF"/>
-        </w:rPr>
-        <w:t>3b. Người dùng nhập tài khoản Facebook và chọn lệnh đăng nhập</w:t>
-      </w:r>
-    </w:p>
-    <w:p>
-      <w:pPr>
-        <w:rPr>
-          <w:rStyle w:val="Strong"/>
-          <w:rFonts w:cstheme="minorHAnsi"/>
-          <w:b w:val="0"/>
-          <w:bCs w:val="0"/>
-          <w:sz w:val="26"/>
-          <w:szCs w:val="26"/>
-          <w:shd w:val="clear" w:color="auto" w:fill="FFFFFF"/>
-        </w:rPr>
-      </w:pPr>
-      <w:r>
-        <w:rPr>
-          <w:rStyle w:val="Strong"/>
-          <w:rFonts w:cstheme="minorHAnsi"/>
-          <w:b w:val="0"/>
-          <w:bCs w:val="0"/>
-          <w:sz w:val="26"/>
-          <w:szCs w:val="26"/>
-          <w:shd w:val="clear" w:color="auto" w:fill="FFFFFF"/>
-        </w:rPr>
-        <w:t>4b. Facebook xác thực thông tin đăng nhập thành công và cho phép người dùng truy cập ứng dụng</w:t>
-      </w:r>
-    </w:p>
-    <w:p>
-      <w:pPr>
-        <w:rPr>
-          <w:rStyle w:val="Strong"/>
-          <w:rFonts w:cstheme="minorHAnsi"/>
-          <w:b w:val="0"/>
-          <w:bCs w:val="0"/>
-          <w:sz w:val="26"/>
-          <w:szCs w:val="26"/>
-          <w:shd w:val="clear" w:color="auto" w:fill="FFFFFF"/>
-        </w:rPr>
-      </w:pPr>
-      <w:r>
-        <w:rPr>
-          <w:rStyle w:val="Strong"/>
-          <w:rFonts w:cstheme="minorHAnsi"/>
-          <w:b w:val="0"/>
-          <w:bCs w:val="0"/>
-          <w:sz w:val="26"/>
-          <w:szCs w:val="26"/>
-          <w:shd w:val="clear" w:color="auto" w:fill="FFFFFF"/>
-        </w:rPr>
-        <w:t>Use Case tiếp tục bước 5.</w:t>
-      </w:r>
-    </w:p>
-    <w:p>
-      <w:r>
-        <w:rPr>
-          <w:rStyle w:val="Strong"/>
-          <w:rFonts w:cstheme="minorHAnsi"/>
-          <w:sz w:val="26"/>
-          <w:szCs w:val="26"/>
-        </w:rPr>
-        <w:t>Exception Flow:</w:t>
-      </w:r>
-      <w:r>
-        <w:t xml:space="preserve"> </w:t>
-      </w:r>
-    </w:p>
-    <w:p>
-      <w:pPr>
-        <w:rPr>
-          <w:rStyle w:val="Strong"/>
-          <w:rFonts w:cstheme="minorHAnsi"/>
-          <w:b w:val="0"/>
-          <w:bCs w:val="0"/>
-          <w:sz w:val="26"/>
-          <w:szCs w:val="26"/>
-        </w:rPr>
-      </w:pPr>
-      <w:r>
-        <w:rPr>
-          <w:rStyle w:val="Strong"/>
-          <w:rFonts w:cstheme="minorHAnsi"/>
-          <w:b w:val="0"/>
-          <w:bCs w:val="0"/>
-          <w:sz w:val="26"/>
-          <w:szCs w:val="26"/>
-        </w:rPr>
-        <w:t>4c. Hệ thống xác thực thông tin đăng nhập không thành công và hiển thị thông báo.</w:t>
-      </w:r>
-    </w:p>
-    <w:p>
-      <w:pPr>
-        <w:rPr>
-          <w:rStyle w:val="Strong"/>
-          <w:rFonts w:cstheme="minorHAnsi"/>
-          <w:b w:val="0"/>
-          <w:bCs w:val="0"/>
-          <w:sz w:val="26"/>
-          <w:szCs w:val="26"/>
-        </w:rPr>
-      </w:pPr>
-      <w:r>
-        <w:rPr>
-          <w:rStyle w:val="Strong"/>
-          <w:rFonts w:cstheme="minorHAnsi"/>
-          <w:b w:val="0"/>
-          <w:bCs w:val="0"/>
-          <w:sz w:val="26"/>
-          <w:szCs w:val="26"/>
-        </w:rPr>
-        <w:t>4c1. Người dùng chọn lệnh hủy đăng nhập.</w:t>
-      </w:r>
-    </w:p>
-    <w:p>
-      <w:pPr>
-        <w:rPr>
-          <w:rStyle w:val="Strong"/>
-          <w:rFonts w:cstheme="minorHAnsi"/>
-          <w:b w:val="0"/>
-          <w:bCs w:val="0"/>
-          <w:sz w:val="26"/>
-          <w:szCs w:val="26"/>
-        </w:rPr>
-      </w:pPr>
-      <w:r>
-        <w:rPr>
-          <w:rStyle w:val="Strong"/>
-          <w:rFonts w:cstheme="minorHAnsi"/>
-          <w:b w:val="0"/>
-          <w:bCs w:val="0"/>
-          <w:sz w:val="26"/>
-          <w:szCs w:val="26"/>
-        </w:rPr>
-        <w:t>Use Case dừng lại.</w:t>
-      </w:r>
-    </w:p>
-    <w:p>
-      <w:pPr>
-        <w:rPr>
-          <w:rStyle w:val="Strong"/>
-          <w:rFonts w:cstheme="minorHAnsi"/>
-          <w:b w:val="0"/>
-          <w:bCs w:val="0"/>
-          <w:sz w:val="26"/>
-          <w:szCs w:val="26"/>
-        </w:rPr>
-      </w:pPr>
-      <w:r>
-        <w:rPr>
-          <w:rStyle w:val="Strong"/>
-          <w:rFonts w:cstheme="minorHAnsi"/>
-          <w:b w:val="0"/>
-          <w:bCs w:val="0"/>
-          <w:sz w:val="26"/>
-          <w:szCs w:val="26"/>
-        </w:rPr>
-        <w:t>4c2. Người dùng chọn lệnh lấy lại mật khẩu</w:t>
-      </w:r>
-    </w:p>
-    <w:p>
-      <w:pPr>
-        <w:rPr>
-          <w:rStyle w:val="Strong"/>
-          <w:rFonts w:cstheme="minorHAnsi"/>
-          <w:b w:val="0"/>
-          <w:bCs w:val="0"/>
-          <w:sz w:val="26"/>
-          <w:szCs w:val="26"/>
-        </w:rPr>
-      </w:pPr>
-      <w:r>
-        <w:rPr>
-          <w:rStyle w:val="Strong"/>
-          <w:rFonts w:cstheme="minorHAnsi"/>
-          <w:b w:val="0"/>
-          <w:bCs w:val="0"/>
-          <w:sz w:val="26"/>
-          <w:szCs w:val="26"/>
-        </w:rPr>
-        <w:t>Hệ thống sẽ hỏi email đăng kí tài khoản, sau đó thực hiện gửi link đổi mật khẩu về email đăng kí. Khi đã lấy lại mật khẩu, chuyển sang bước 3</w:t>
-      </w:r>
-    </w:p>
-    <w:p>
-      <w:pPr>
-        <w:rPr>
-          <w:rStyle w:val="Strong"/>
-          <w:rFonts w:cstheme="minorHAnsi"/>
-          <w:b w:val="0"/>
-          <w:bCs w:val="0"/>
-          <w:sz w:val="26"/>
-          <w:szCs w:val="26"/>
-        </w:rPr>
-      </w:pPr>
-      <w:r>
-        <w:rPr>
-          <w:rStyle w:val="Strong"/>
-          <w:rFonts w:cstheme="minorHAnsi"/>
-          <w:b w:val="0"/>
-          <w:bCs w:val="0"/>
-          <w:sz w:val="26"/>
-          <w:szCs w:val="26"/>
-        </w:rPr>
-        <w:t>4c3. Người dùng chọn lệnh khóa tài khoản</w:t>
-      </w:r>
-    </w:p>
-    <w:p>
-      <w:pPr>
-        <w:rPr>
-          <w:rStyle w:val="Strong"/>
-          <w:rFonts w:cstheme="minorHAnsi"/>
-          <w:b w:val="0"/>
-          <w:bCs w:val="0"/>
-          <w:sz w:val="26"/>
-          <w:szCs w:val="26"/>
-        </w:rPr>
-      </w:pPr>
-      <w:r>
-        <w:rPr>
-          <w:rStyle w:val="Strong"/>
-          <w:rFonts w:cstheme="minorHAnsi"/>
-          <w:b w:val="0"/>
-          <w:bCs w:val="0"/>
-          <w:sz w:val="26"/>
-          <w:szCs w:val="26"/>
-        </w:rPr>
-        <w:t>Hệ thống sẽ hỏi khóa tạm thời hay vĩnh viễn, nếu chọn khóa tạm thời, người dùng có thể mở lại bằng email đăng ký tài khoản, nếu người dùng chọn khóa vĩnh viễn, hệ thống sẽ xác nhận đăng nhập mật khẩu lại 1 lần nữa, nếu đúng, hệ thống sẽ xóa tài khoản vĩnh viễn, sẽ không mở lại được.</w:t>
-      </w:r>
-    </w:p>
-    <w:p>
-      <w:pPr>
-        <w:rPr>
-          <w:rStyle w:val="Strong"/>
-          <w:rFonts w:cstheme="minorHAnsi"/>
-          <w:sz w:val="26"/>
-          <w:szCs w:val="26"/>
-          <w:shd w:val="clear" w:color="auto" w:fill="FFFFFF"/>
-        </w:rPr>
-      </w:pPr>
-      <w:r>
-        <w:rPr>
-          <w:rStyle w:val="Strong"/>
-          <w:rFonts w:cstheme="minorHAnsi"/>
-          <w:sz w:val="26"/>
-          <w:szCs w:val="26"/>
-          <w:shd w:val="clear" w:color="auto" w:fill="FFFFFF"/>
-        </w:rPr>
-        <w:lastRenderedPageBreak/>
+        <w:t>xác nhận đăng nhập mật khẩu lại 1 lần nữa, nếu đúng, hệ thống sẽ xóa tài khoản vĩnh viễn, sẽ không mở lại được.</w:t>
+      </w:r>
+    </w:p>
+    <w:p>
+      <w:pPr>
+        <w:rPr>
+          <w:rStyle w:val="Strong"/>
+          <w:rFonts w:cstheme="minorHAnsi"/>
+          <w:sz w:val="26"/>
+          <w:szCs w:val="26"/>
+          <w:shd w:val="clear" w:color="auto" w:fill="FFFFFF"/>
+        </w:rPr>
+      </w:pPr>
+      <w:r>
+        <w:rPr>
+          <w:rStyle w:val="Strong"/>
+          <w:rFonts w:cstheme="minorHAnsi"/>
+          <w:sz w:val="26"/>
+          <w:szCs w:val="26"/>
+          <w:shd w:val="clear" w:color="auto" w:fill="FFFFFF"/>
+        </w:rPr>
         <w:t>Business Rules:</w:t>
       </w:r>
       <w:r>
@@ -3456,6 +3657,7 @@
           <w:sz w:val="26"/>
           <w:szCs w:val="26"/>
         </w:rPr>
+        <w:lastRenderedPageBreak/>
         <w:t>Use Case dừng lại.</w:t>
       </w:r>
     </w:p>
@@ -3535,7 +3737,6 @@
           <w:sz w:val="26"/>
           <w:szCs w:val="26"/>
         </w:rPr>
-        <w:lastRenderedPageBreak/>
         <w:t xml:space="preserve">Hệ thống </w:t>
       </w:r>
       <w:r>
@@ -4179,6 +4380,7 @@
           <w:sz w:val="26"/>
           <w:szCs w:val="26"/>
         </w:rPr>
+        <w:lastRenderedPageBreak/>
         <w:t>4a2. Người dùng chọn lệnh thay đổi lại</w:t>
       </w:r>
     </w:p>
@@ -4223,7 +4425,6 @@
           <w:szCs w:val="26"/>
           <w:shd w:val="clear" w:color="auto" w:fill="FFFFFF"/>
         </w:rPr>
-        <w:lastRenderedPageBreak/>
         <w:t xml:space="preserve">Business Rules: </w:t>
       </w:r>
       <w:r>
@@ -4838,6 +5039,7 @@
           <w:sz w:val="26"/>
           <w:szCs w:val="26"/>
         </w:rPr>
+        <w:lastRenderedPageBreak/>
         <w:t>4a1. Người dùng chọn lệnh hủy thay đổi.</w:t>
       </w:r>
     </w:p>
@@ -4884,7 +5086,6 @@
           <w:sz w:val="26"/>
           <w:szCs w:val="26"/>
         </w:rPr>
-        <w:lastRenderedPageBreak/>
         <w:t>4a2. Người dùng chọn lệnh thay đổi lại</w:t>
       </w:r>
     </w:p>
@@ -5506,6 +5707,7 @@
           <w:szCs w:val="26"/>
           <w:lang w:eastAsia="vi-VN"/>
         </w:rPr>
+        <w:lastRenderedPageBreak/>
         <w:t>7. Người dùng nhập số lượng hàng.</w:t>
       </w:r>
     </w:p>
@@ -5546,7 +5748,6 @@
           <w:szCs w:val="26"/>
           <w:lang w:eastAsia="vi-VN"/>
         </w:rPr>
-        <w:lastRenderedPageBreak/>
         <w:t>9. Hệ thống yêu cầu nhập mã nhà sản xuất.</w:t>
       </w:r>
     </w:p>
@@ -6219,6 +6420,7 @@
           <w:szCs w:val="26"/>
           <w:shd w:val="clear" w:color="auto" w:fill="FFFFFF"/>
         </w:rPr>
+        <w:lastRenderedPageBreak/>
         <w:t xml:space="preserve">Actor(s): </w:t>
       </w:r>
       <w:r>
@@ -6284,7 +6486,6 @@
           <w:szCs w:val="26"/>
           <w:shd w:val="clear" w:color="auto" w:fill="FFFFFF"/>
         </w:rPr>
-        <w:lastRenderedPageBreak/>
         <w:t>Trigger:</w:t>
       </w:r>
       <w:r>
@@ -6804,10 +7005,16 @@
           <w:numId w:val="5"/>
         </w:numPr>
       </w:pPr>
-      <w:bookmarkStart w:id="10" w:name="_Toc55031052"/>
+      <w:bookmarkStart w:id="10" w:name="_Toc56339477"/>
       <w:r>
         <w:t>Chức năng và phi chứ</w:t>
       </w:r>
+      <w:bookmarkEnd w:id="10"/>
+      <w:r>
+        <w:t>c năng</w:t>
+      </w:r>
+      <w:bookmarkStart w:id="11" w:name="_GoBack"/>
+      <w:bookmarkEnd w:id="11"/>
     </w:p>
     <w:p>
       <w:pPr>
@@ -6817,12 +7024,11 @@
           <w:numId w:val="13"/>
         </w:numPr>
       </w:pPr>
-      <w:bookmarkStart w:id="11" w:name="_Toc55031053"/>
-      <w:bookmarkEnd w:id="10"/>
+      <w:bookmarkStart w:id="12" w:name="_Toc56339478"/>
       <w:r>
         <w:t>Chức năng</w:t>
       </w:r>
-      <w:bookmarkEnd w:id="11"/>
+      <w:bookmarkEnd w:id="12"/>
     </w:p>
     <w:tbl>
       <w:tblPr>
@@ -6991,6 +7197,7 @@
                 <w:sz w:val="26"/>
                 <w:szCs w:val="26"/>
               </w:rPr>
+              <w:lastRenderedPageBreak/>
               <w:t>2.Tài khoản có phân quyền.</w:t>
             </w:r>
           </w:p>
@@ -7019,6 +7226,7 @@
                 <w:sz w:val="26"/>
                 <w:szCs w:val="26"/>
               </w:rPr>
+              <w:lastRenderedPageBreak/>
               <w:t xml:space="preserve">1.1 Với tư cách người quản lý – chủ tiệm, tôi muốn </w:t>
             </w:r>
             <w:r>
@@ -7048,6 +7256,7 @@
                 <w:sz w:val="26"/>
                 <w:szCs w:val="26"/>
               </w:rPr>
+              <w:lastRenderedPageBreak/>
               <w:t xml:space="preserve">1.2 Với tư cách là thư ký, tôi muốn </w:t>
             </w:r>
             <w:r>
@@ -7084,7 +7293,6 @@
                 <w:sz w:val="26"/>
                 <w:szCs w:val="26"/>
               </w:rPr>
-              <w:lastRenderedPageBreak/>
               <w:t>1.3 Với tư cách là thủ kho, tôi muốn sử dụng chức năng nhập hàng và xuất hàng hóa để mà tôi có thể quản lý việc nhập hàng từ nơi sản xuất và kiểm tra hàng hóa, hàng tồn kho.</w:t>
             </w:r>
           </w:p>
@@ -7358,100 +7566,16 @@
               <w:rPr>
                 <w:sz w:val="26"/>
                 <w:szCs w:val="26"/>
-              </w:rPr>
-              <w:t>3.Quản lý tài khoản khách hàng</w:t>
-            </w:r>
-          </w:p>
-        </w:tc>
-        <w:tc>
-          <w:tcPr>
-            <w:tcW w:w="2070" w:type="dxa"/>
-          </w:tcPr>
-          <w:p>
-            <w:pPr>
-              <w:rPr>
-                <w:sz w:val="26"/>
-                <w:szCs w:val="26"/>
-              </w:rPr>
-            </w:pPr>
-            <w:r>
-              <w:rPr>
-                <w:sz w:val="26"/>
-                <w:szCs w:val="26"/>
-              </w:rPr>
-              <w:t xml:space="preserve">1. Thêm, sửa thông tin tài khoản. </w:t>
-            </w:r>
-          </w:p>
-          <w:p>
-            <w:pPr>
-              <w:rPr>
-                <w:sz w:val="26"/>
-                <w:szCs w:val="26"/>
-              </w:rPr>
-            </w:pPr>
-            <w:r>
-              <w:rPr>
-                <w:sz w:val="26"/>
-                <w:szCs w:val="26"/>
-              </w:rPr>
-              <w:t>2. Khóa tài khoản.</w:t>
-            </w:r>
-          </w:p>
-        </w:tc>
-        <w:tc>
-          <w:tcPr>
-            <w:tcW w:w="5485" w:type="dxa"/>
-          </w:tcPr>
-          <w:p>
-            <w:pPr>
-              <w:rPr>
-                <w:sz w:val="26"/>
-                <w:szCs w:val="26"/>
-              </w:rPr>
-            </w:pPr>
-            <w:r>
-              <w:rPr>
-                <w:sz w:val="26"/>
-                <w:szCs w:val="26"/>
-              </w:rPr>
-              <w:t>1.1 Với tư cách là thư ký, tôi muốn quản lý khách hàng của tiệm để mà tôi có thể tương tác, gửi các mã khuyến mãi đển những khác hàng thân thiết.</w:t>
-            </w:r>
-          </w:p>
-          <w:p>
-            <w:pPr>
-              <w:rPr>
-                <w:sz w:val="26"/>
-                <w:szCs w:val="26"/>
-              </w:rPr>
-            </w:pPr>
-            <w:r>
-              <w:rPr>
-                <w:sz w:val="26"/>
-                <w:szCs w:val="26"/>
-              </w:rPr>
-              <w:t>2.1 Khi tạo mới tài khoản, Username sẽ là “id” + “STT” tăng dần.</w:t>
-            </w:r>
-          </w:p>
-        </w:tc>
-      </w:tr>
-      <w:tr>
-        <w:tc>
-          <w:tcPr>
-            <w:tcW w:w="1795" w:type="dxa"/>
-          </w:tcPr>
-          <w:p>
-            <w:pPr>
-              <w:rPr>
-                <w:sz w:val="26"/>
-                <w:szCs w:val="26"/>
-              </w:rPr>
-            </w:pPr>
-            <w:r>
-              <w:rPr>
-                <w:sz w:val="26"/>
-                <w:szCs w:val="26"/>
-              </w:rPr>
-              <w:t>4. Quản lý khuyến mãi</w:t>
+                <w:lang w:val="en-US"/>
+              </w:rPr>
+              <w:t>3</w:t>
+            </w:r>
+            <w:r>
+              <w:rPr>
+                <w:sz w:val="26"/>
+                <w:szCs w:val="26"/>
+              </w:rPr>
+              <w:t>. Quản lý khuyến mãi</w:t>
             </w:r>
           </w:p>
         </w:tc>
@@ -7558,7 +7682,14 @@
                 <w:sz w:val="26"/>
                 <w:szCs w:val="26"/>
               </w:rPr>
-              <w:t xml:space="preserve">5. Quản lý </w:t>
+              <w:t>4</w:t>
+            </w:r>
+            <w:r>
+              <w:rPr>
+                <w:sz w:val="26"/>
+                <w:szCs w:val="26"/>
+              </w:rPr>
+              <w:t xml:space="preserve">. Quản lý </w:t>
             </w:r>
             <w:r>
               <w:rPr>
@@ -7685,7 +7816,14 @@
                 <w:sz w:val="26"/>
                 <w:szCs w:val="26"/>
               </w:rPr>
-              <w:t>6. Quản lý kho hàng</w:t>
+              <w:t>5</w:t>
+            </w:r>
+            <w:r>
+              <w:rPr>
+                <w:sz w:val="26"/>
+                <w:szCs w:val="26"/>
+              </w:rPr>
+              <w:t>. Quản lý kho hàng</w:t>
             </w:r>
           </w:p>
         </w:tc>
@@ -7784,8 +7922,14 @@
                 <w:sz w:val="26"/>
                 <w:szCs w:val="26"/>
               </w:rPr>
-              <w:lastRenderedPageBreak/>
-              <w:t>7. Quản lý bán hàng</w:t>
+              <w:t>6</w:t>
+            </w:r>
+            <w:r>
+              <w:rPr>
+                <w:sz w:val="26"/>
+                <w:szCs w:val="26"/>
+              </w:rPr>
+              <w:t>. Quản lý bán hàng</w:t>
             </w:r>
           </w:p>
         </w:tc>
@@ -7820,6 +7964,7 @@
                 <w:sz w:val="26"/>
                 <w:szCs w:val="26"/>
               </w:rPr>
+              <w:lastRenderedPageBreak/>
               <w:t xml:space="preserve">2. </w:t>
             </w:r>
             <w:r>
@@ -7855,6 +8000,7 @@
                 <w:sz w:val="26"/>
                 <w:szCs w:val="26"/>
               </w:rPr>
+              <w:lastRenderedPageBreak/>
               <w:t>1.1 Với tư các là nhân viên lập hóa đơn, tôi muốn</w:t>
             </w:r>
             <w:r>
@@ -7877,6 +8023,7 @@
                 <w:sz w:val="26"/>
                 <w:szCs w:val="26"/>
               </w:rPr>
+              <w:lastRenderedPageBreak/>
               <w:t>2.1 Chỉ xóa phiếu hóa đơn khi và chỉ khi người nhập vẫn còn trong quá trình tạo phiếu hoặc không có thông tin chi tiết của phiếu hóa đơn.</w:t>
             </w:r>
           </w:p>
@@ -7921,7 +8068,15 @@
                 <w:sz w:val="26"/>
                 <w:szCs w:val="26"/>
               </w:rPr>
-              <w:t xml:space="preserve">8. </w:t>
+              <w:lastRenderedPageBreak/>
+              <w:t>7</w:t>
+            </w:r>
+            <w:r>
+              <w:rPr>
+                <w:sz w:val="26"/>
+                <w:szCs w:val="26"/>
+              </w:rPr>
+              <w:t xml:space="preserve">. </w:t>
             </w:r>
             <w:r>
               <w:rPr>
@@ -8019,11 +8174,11 @@
           <w:numId w:val="13"/>
         </w:numPr>
       </w:pPr>
-      <w:bookmarkStart w:id="12" w:name="_Toc55031054"/>
+      <w:bookmarkStart w:id="13" w:name="_Toc56339479"/>
       <w:r>
         <w:t>Phi chức năng</w:t>
       </w:r>
-      <w:bookmarkEnd w:id="12"/>
+      <w:bookmarkEnd w:id="13"/>
     </w:p>
     <w:p>
       <w:pPr>
@@ -8085,23 +8240,17 @@
           <w:numId w:val="5"/>
         </w:numPr>
       </w:pPr>
-      <w:bookmarkStart w:id="13" w:name="_Toc55031055"/>
+      <w:bookmarkStart w:id="14" w:name="_Toc56339480"/>
       <w:r>
         <w:t>Sơ đồ use case và active</w:t>
       </w:r>
-    </w:p>
-    <w:p>
-      <w:pPr>
-        <w:pStyle w:val="ListParagraph"/>
-        <w:numPr>
-          <w:ilvl w:val="0"/>
-          <w:numId w:val="5"/>
-        </w:numPr>
-      </w:pPr>
-    </w:p>
+      <w:bookmarkEnd w:id="14"/>
+    </w:p>
+    <w:p/>
     <w:tbl>
       <w:tblPr>
-        <w:tblW w:w="0" w:type="auto"/>
+        <w:tblW w:w="10607" w:type="dxa"/>
+        <w:tblInd w:w="-714" w:type="dxa"/>
         <w:tblBorders>
           <w:top w:val="single" w:sz="4" w:space="0" w:color="auto"/>
           <w:left w:val="single" w:sz="4" w:space="0" w:color="auto"/>
@@ -8113,17 +8262,17 @@
         <w:tblLook w:val="01E0" w:firstRow="1" w:lastRow="1" w:firstColumn="1" w:lastColumn="1" w:noHBand="0" w:noVBand="0"/>
       </w:tblPr>
       <w:tblGrid>
-        <w:gridCol w:w="9350"/>
+        <w:gridCol w:w="11145"/>
       </w:tblGrid>
       <w:tr>
         <w:tc>
           <w:tcPr>
-            <w:tcW w:w="8856" w:type="dxa"/>
+            <w:tcW w:w="10607" w:type="dxa"/>
             <w:shd w:val="clear" w:color="auto" w:fill="auto"/>
           </w:tcPr>
           <w:tbl>
             <w:tblPr>
-              <w:tblW w:w="8969" w:type="dxa"/>
+              <w:tblW w:w="10919" w:type="dxa"/>
               <w:tblBorders>
                 <w:top w:val="single" w:sz="4" w:space="0" w:color="auto"/>
                 <w:left w:val="single" w:sz="4" w:space="0" w:color="auto"/>
@@ -8135,14 +8284,14 @@
               <w:tblLook w:val="01E0" w:firstRow="1" w:lastRow="1" w:firstColumn="1" w:lastColumn="1" w:noHBand="0" w:noVBand="0"/>
             </w:tblPr>
             <w:tblGrid>
-              <w:gridCol w:w="3999"/>
-              <w:gridCol w:w="2451"/>
-              <w:gridCol w:w="2674"/>
+              <w:gridCol w:w="2156"/>
+              <w:gridCol w:w="4110"/>
+              <w:gridCol w:w="4653"/>
             </w:tblGrid>
             <w:tr>
               <w:tc>
                 <w:tcPr>
-                  <w:tcW w:w="8969" w:type="dxa"/>
+                  <w:tcW w:w="10919" w:type="dxa"/>
                   <w:gridSpan w:val="3"/>
                   <w:shd w:val="clear" w:color="auto" w:fill="auto"/>
                 </w:tcPr>
@@ -8203,7 +8352,7 @@
             <w:tr>
               <w:tc>
                 <w:tcPr>
-                  <w:tcW w:w="3633" w:type="dxa"/>
+                  <w:tcW w:w="2156" w:type="dxa"/>
                   <w:shd w:val="clear" w:color="auto" w:fill="auto"/>
                 </w:tcPr>
                 <w:p>
@@ -8216,14 +8365,13 @@
                     <w:rPr>
                       <w:b/>
                     </w:rPr>
-                    <w:lastRenderedPageBreak/>
                     <w:t xml:space="preserve">Use Case Number:  </w:t>
                   </w:r>
                 </w:p>
               </w:tc>
               <w:tc>
                 <w:tcPr>
-                  <w:tcW w:w="5336" w:type="dxa"/>
+                  <w:tcW w:w="8763" w:type="dxa"/>
                   <w:gridSpan w:val="2"/>
                   <w:shd w:val="clear" w:color="auto" w:fill="auto"/>
                 </w:tcPr>
@@ -8237,7 +8385,7 @@
             <w:tr>
               <w:tc>
                 <w:tcPr>
-                  <w:tcW w:w="3633" w:type="dxa"/>
+                  <w:tcW w:w="2156" w:type="dxa"/>
                   <w:shd w:val="clear" w:color="auto" w:fill="auto"/>
                 </w:tcPr>
                 <w:p>
@@ -8256,7 +8404,7 @@
               </w:tc>
               <w:tc>
                 <w:tcPr>
-                  <w:tcW w:w="5336" w:type="dxa"/>
+                  <w:tcW w:w="8763" w:type="dxa"/>
                   <w:gridSpan w:val="2"/>
                   <w:shd w:val="clear" w:color="auto" w:fill="auto"/>
                 </w:tcPr>
@@ -8270,7 +8418,7 @@
             <w:tr>
               <w:tc>
                 <w:tcPr>
-                  <w:tcW w:w="3633" w:type="dxa"/>
+                  <w:tcW w:w="2156" w:type="dxa"/>
                   <w:shd w:val="clear" w:color="auto" w:fill="auto"/>
                 </w:tcPr>
                 <w:p>
@@ -8283,13 +8431,14 @@
                     <w:rPr>
                       <w:b/>
                     </w:rPr>
+                    <w:lastRenderedPageBreak/>
                     <w:t>Actor (s):</w:t>
                   </w:r>
                 </w:p>
               </w:tc>
               <w:tc>
                 <w:tcPr>
-                  <w:tcW w:w="5336" w:type="dxa"/>
+                  <w:tcW w:w="8763" w:type="dxa"/>
                   <w:gridSpan w:val="2"/>
                   <w:shd w:val="clear" w:color="auto" w:fill="auto"/>
                 </w:tcPr>
@@ -8303,7 +8452,7 @@
             <w:tr>
               <w:tc>
                 <w:tcPr>
-                  <w:tcW w:w="3633" w:type="dxa"/>
+                  <w:tcW w:w="2156" w:type="dxa"/>
                   <w:shd w:val="clear" w:color="auto" w:fill="auto"/>
                 </w:tcPr>
                 <w:p>
@@ -8322,7 +8471,7 @@
               </w:tc>
               <w:tc>
                 <w:tcPr>
-                  <w:tcW w:w="5336" w:type="dxa"/>
+                  <w:tcW w:w="8763" w:type="dxa"/>
                   <w:gridSpan w:val="2"/>
                   <w:shd w:val="clear" w:color="auto" w:fill="auto"/>
                 </w:tcPr>
@@ -8332,19 +8481,13 @@
                       <w:lang w:val="en-US"/>
                     </w:rPr>
                   </w:pPr>
-                  <w:r>
-                    <w:rPr>
-                      <w:lang w:val="en-US"/>
-                    </w:rPr>
-                    <w:t>Tập trung</w:t>
-                  </w:r>
                 </w:p>
               </w:tc>
             </w:tr>
             <w:tr>
               <w:tc>
                 <w:tcPr>
-                  <w:tcW w:w="3633" w:type="dxa"/>
+                  <w:tcW w:w="2156" w:type="dxa"/>
                   <w:shd w:val="clear" w:color="auto" w:fill="auto"/>
                 </w:tcPr>
                 <w:p>
@@ -8363,7 +8506,7 @@
               </w:tc>
               <w:tc>
                 <w:tcPr>
-                  <w:tcW w:w="5336" w:type="dxa"/>
+                  <w:tcW w:w="8763" w:type="dxa"/>
                   <w:gridSpan w:val="2"/>
                   <w:shd w:val="clear" w:color="auto" w:fill="auto"/>
                 </w:tcPr>
@@ -8383,7 +8526,7 @@
               </w:trPr>
               <w:tc>
                 <w:tcPr>
-                  <w:tcW w:w="3633" w:type="dxa"/>
+                  <w:tcW w:w="2156" w:type="dxa"/>
                   <w:vMerge w:val="restart"/>
                   <w:shd w:val="clear" w:color="auto" w:fill="auto"/>
                 </w:tcPr>
@@ -8403,7 +8546,7 @@
               </w:tc>
               <w:tc>
                 <w:tcPr>
-                  <w:tcW w:w="2568" w:type="dxa"/>
+                  <w:tcW w:w="4110" w:type="dxa"/>
                   <w:shd w:val="clear" w:color="auto" w:fill="auto"/>
                 </w:tcPr>
                 <w:p>
@@ -8422,7 +8565,7 @@
               </w:tc>
               <w:tc>
                 <w:tcPr>
-                  <w:tcW w:w="2768" w:type="dxa"/>
+                  <w:tcW w:w="4653" w:type="dxa"/>
                   <w:shd w:val="clear" w:color="auto" w:fill="auto"/>
                 </w:tcPr>
                 <w:p>
@@ -8446,7 +8589,7 @@
               </w:trPr>
               <w:tc>
                 <w:tcPr>
-                  <w:tcW w:w="3633" w:type="dxa"/>
+                  <w:tcW w:w="2156" w:type="dxa"/>
                   <w:vMerge/>
                   <w:shd w:val="clear" w:color="auto" w:fill="auto"/>
                 </w:tcPr>
@@ -8460,7 +8603,7 @@
               </w:tc>
               <w:tc>
                 <w:tcPr>
-                  <w:tcW w:w="2568" w:type="dxa"/>
+                  <w:tcW w:w="4110" w:type="dxa"/>
                   <w:shd w:val="clear" w:color="auto" w:fill="auto"/>
                 </w:tcPr>
                 <w:p>
@@ -8492,7 +8635,7 @@
               </w:tc>
               <w:tc>
                 <w:tcPr>
-                  <w:tcW w:w="2768" w:type="dxa"/>
+                  <w:tcW w:w="4653" w:type="dxa"/>
                   <w:shd w:val="clear" w:color="auto" w:fill="auto"/>
                 </w:tcPr>
                 <w:p/>
@@ -8504,7 +8647,7 @@
               </w:trPr>
               <w:tc>
                 <w:tcPr>
-                  <w:tcW w:w="3633" w:type="dxa"/>
+                  <w:tcW w:w="2156" w:type="dxa"/>
                   <w:vMerge/>
                   <w:shd w:val="clear" w:color="auto" w:fill="auto"/>
                 </w:tcPr>
@@ -8518,7 +8661,7 @@
               </w:tc>
               <w:tc>
                 <w:tcPr>
-                  <w:tcW w:w="2568" w:type="dxa"/>
+                  <w:tcW w:w="4110" w:type="dxa"/>
                   <w:shd w:val="clear" w:color="auto" w:fill="auto"/>
                 </w:tcPr>
                 <w:p>
@@ -8531,7 +8674,7 @@
               </w:tc>
               <w:tc>
                 <w:tcPr>
-                  <w:tcW w:w="2768" w:type="dxa"/>
+                  <w:tcW w:w="4653" w:type="dxa"/>
                   <w:shd w:val="clear" w:color="auto" w:fill="auto"/>
                 </w:tcPr>
                 <w:p>
@@ -8596,7 +8739,7 @@
               </w:trPr>
               <w:tc>
                 <w:tcPr>
-                  <w:tcW w:w="3633" w:type="dxa"/>
+                  <w:tcW w:w="2156" w:type="dxa"/>
                   <w:vMerge/>
                   <w:shd w:val="clear" w:color="auto" w:fill="auto"/>
                 </w:tcPr>
@@ -8610,7 +8753,7 @@
               </w:tc>
               <w:tc>
                 <w:tcPr>
-                  <w:tcW w:w="2568" w:type="dxa"/>
+                  <w:tcW w:w="4110" w:type="dxa"/>
                   <w:shd w:val="clear" w:color="auto" w:fill="auto"/>
                 </w:tcPr>
                 <w:p>
@@ -8623,7 +8766,7 @@
               </w:tc>
               <w:tc>
                 <w:tcPr>
-                  <w:tcW w:w="2768" w:type="dxa"/>
+                  <w:tcW w:w="4653" w:type="dxa"/>
                   <w:shd w:val="clear" w:color="auto" w:fill="auto"/>
                 </w:tcPr>
                 <w:p>
@@ -8646,96 +8789,52 @@
                   <w:r>
                     <w:t>Hóa đơn</w:t>
                   </w:r>
-                </w:p>
-                <w:p>
+                  <w:r>
+                    <w:t xml:space="preserve">, </w:t>
+                  </w:r>
                   <w:r>
                     <w:t>Khuyến mãi</w:t>
                   </w:r>
-                </w:p>
-                <w:p>
+                  <w:r>
+                    <w:t xml:space="preserve">, </w:t>
+                  </w:r>
                   <w:r>
                     <w:t>Nhập hàng</w:t>
                   </w:r>
-                </w:p>
-                <w:p>
+                  <w:r>
+                    <w:t xml:space="preserve">, </w:t>
+                  </w:r>
                   <w:r>
                     <w:t>Hàng hóa</w:t>
                   </w:r>
-                </w:p>
-                <w:p>
+                  <w:r>
+                    <w:t xml:space="preserve">, </w:t>
+                  </w:r>
                   <w:r>
                     <w:t>Thống kê</w:t>
                   </w:r>
-                </w:p>
-                <w:p>
-                  <w:pPr>
-                    <w:rPr>
-                      <w:lang w:val="en-US"/>
-                    </w:rPr>
-                  </w:pPr>
                   <w:r>
-                    <w:rPr>
-                      <w:lang w:val="en-US"/>
-                    </w:rPr>
+                    <w:t xml:space="preserve">, </w:t>
+                  </w:r>
+                  <w:r>
                     <w:t>Quản lý tài khoản</w:t>
                   </w:r>
-                </w:p>
-                <w:p>
-                  <w:pPr>
-                    <w:rPr>
-                      <w:lang w:val="en-US"/>
-                    </w:rPr>
-                  </w:pPr>
                   <w:r>
-                    <w:rPr>
-                      <w:lang w:val="en-US"/>
-                    </w:rPr>
-                    <w:t>Quản lý Khách Hàng</w:t>
+                    <w:t xml:space="preserve">, </w:t>
                   </w:r>
-                </w:p>
-                <w:p>
-                  <w:pPr>
-                    <w:rPr>
-                      <w:lang w:val="en-US"/>
-                    </w:rPr>
-                  </w:pPr>
                   <w:r>
-                    <w:rPr>
-                      <w:lang w:val="en-US"/>
-                    </w:rPr>
                     <w:t>Thông tin cá nhân</w:t>
                   </w:r>
-                </w:p>
-                <w:p>
-                  <w:pPr>
-                    <w:rPr>
-                      <w:lang w:val="en-US"/>
-                    </w:rPr>
-                  </w:pPr>
                   <w:r>
-                    <w:rPr>
-                      <w:lang w:val="en-US"/>
-                    </w:rPr>
+                    <w:t xml:space="preserve">, </w:t>
+                  </w:r>
+                  <w:r>
                     <w:t xml:space="preserve">Đăng xuất </w:t>
                   </w:r>
                 </w:p>
+                <w:p/>
                 <w:p>
-                  <w:pPr>
-                    <w:rPr>
-                      <w:lang w:val="en-US"/>
-                    </w:rPr>
-                  </w:pPr>
-                </w:p>
-                <w:p>
-                  <w:pPr>
-                    <w:rPr>
-                      <w:lang w:val="en-US"/>
-                    </w:rPr>
-                  </w:pPr>
                   <w:r>
-                    <w:rPr>
-                      <w:lang w:val="en-US"/>
-                    </w:rPr>
                     <w:t>Thư ký:</w:t>
                   </w:r>
                 </w:p>
@@ -8743,69 +8842,34 @@
                   <w:r>
                     <w:t>Khuyến mãi</w:t>
                   </w:r>
-                </w:p>
-                <w:p>
                   <w:r>
-                    <w:lastRenderedPageBreak/>
+                    <w:t xml:space="preserve">, </w:t>
+                  </w:r>
+                  <w:r>
                     <w:t>Thống kê</w:t>
                   </w:r>
-                </w:p>
-                <w:p>
+                  <w:r>
+                    <w:t xml:space="preserve">, </w:t>
+                  </w:r>
                   <w:r>
                     <w:t>Quản lý tài khoản</w:t>
                   </w:r>
-                </w:p>
-                <w:p>
-                  <w:pPr>
-                    <w:rPr>
-                      <w:lang w:val="en-US"/>
-                    </w:rPr>
-                  </w:pPr>
                   <w:r>
-                    <w:rPr>
-                      <w:lang w:val="en-US"/>
-                    </w:rPr>
-                    <w:t>Quản lý Khách Hàng</w:t>
+                    <w:t xml:space="preserve">, </w:t>
+                  </w:r>
+                  <w:r>
+                    <w:t>Thông tin cá nhân</w:t>
+                  </w:r>
+                  <w:r>
+                    <w:t xml:space="preserve"> </w:t>
+                  </w:r>
+                  <w:r>
+                    <w:t xml:space="preserve">ăng xuất </w:t>
                   </w:r>
                 </w:p>
-                <w:p>
-                  <w:pPr>
-                    <w:rPr>
-                      <w:lang w:val="en-US"/>
-                    </w:rPr>
-                  </w:pPr>
-                  <w:r>
-                    <w:rPr>
-                      <w:lang w:val="en-US"/>
-                    </w:rPr>
-                    <w:t>Thông tin cá nhân</w:t>
-                  </w:r>
-                </w:p>
-                <w:p>
-                  <w:pPr>
-                    <w:rPr>
-                      <w:lang w:val="en-US"/>
-                    </w:rPr>
-                  </w:pPr>
-                  <w:r>
-                    <w:rPr>
-                      <w:lang w:val="en-US"/>
-                    </w:rPr>
-                    <w:t xml:space="preserve">Đăng xuất </w:t>
-                  </w:r>
-                </w:p>
-                <w:p>
-                  <w:pPr>
-                    <w:rPr>
-                      <w:lang w:val="en-US"/>
-                    </w:rPr>
-                  </w:pPr>
-                </w:p>
+                <w:p/>
                 <w:p>
                   <w:r>
-                    <w:rPr>
-                      <w:lang w:val="en-US"/>
-                    </w:rPr>
                     <w:t>Thủ kho:</w:t>
                   </w:r>
                 </w:p>
@@ -8813,18 +8877,21 @@
                   <w:r>
                     <w:t>Nhập hàng</w:t>
                   </w:r>
-                </w:p>
-                <w:p>
+                  <w:r>
+                    <w:t xml:space="preserve">, </w:t>
+                  </w:r>
                   <w:r>
                     <w:t>Hàng hóa</w:t>
                   </w:r>
-                </w:p>
-                <w:p>
+                  <w:r>
+                    <w:t xml:space="preserve">, </w:t>
+                  </w:r>
                   <w:r>
                     <w:t>Thông tin cá nhân</w:t>
                   </w:r>
-                </w:p>
-                <w:p>
+                  <w:r>
+                    <w:t xml:space="preserve">, </w:t>
+                  </w:r>
                   <w:r>
                     <w:t xml:space="preserve">Đăng xuất </w:t>
                   </w:r>
@@ -8839,22 +8906,16 @@
                   <w:r>
                     <w:t>Hóa đơn</w:t>
                   </w:r>
-                </w:p>
-                <w:p>
+                  <w:r>
+                    <w:t xml:space="preserve">, </w:t>
+                  </w:r>
                   <w:r>
                     <w:t>Thông tin cá nhân</w:t>
                   </w:r>
-                </w:p>
-                <w:p>
-                  <w:pPr>
-                    <w:rPr>
-                      <w:lang w:val="en-US"/>
-                    </w:rPr>
-                  </w:pPr>
                   <w:r>
-                    <w:rPr>
-                      <w:lang w:val="en-US"/>
-                    </w:rPr>
+                    <w:t xml:space="preserve">, </w:t>
+                  </w:r>
+                  <w:r>
                     <w:t xml:space="preserve">Đăng xuất </w:t>
                   </w:r>
                 </w:p>
@@ -8867,7 +8928,7 @@
               </w:trPr>
               <w:tc>
                 <w:tcPr>
-                  <w:tcW w:w="3633" w:type="dxa"/>
+                  <w:tcW w:w="2156" w:type="dxa"/>
                   <w:shd w:val="clear" w:color="auto" w:fill="auto"/>
                 </w:tcPr>
                 <w:p>
@@ -8880,7 +8941,7 @@
               </w:tc>
               <w:tc>
                 <w:tcPr>
-                  <w:tcW w:w="2568" w:type="dxa"/>
+                  <w:tcW w:w="4110" w:type="dxa"/>
                   <w:shd w:val="clear" w:color="auto" w:fill="auto"/>
                 </w:tcPr>
                 <w:p>
@@ -8893,7 +8954,7 @@
               </w:tc>
               <w:tc>
                 <w:tcPr>
-                  <w:tcW w:w="2768" w:type="dxa"/>
+                  <w:tcW w:w="4653" w:type="dxa"/>
                   <w:shd w:val="clear" w:color="auto" w:fill="auto"/>
                 </w:tcPr>
                 <w:p>
@@ -8914,7 +8975,7 @@
             <w:tr>
               <w:tc>
                 <w:tcPr>
-                  <w:tcW w:w="3633" w:type="dxa"/>
+                  <w:tcW w:w="2156" w:type="dxa"/>
                   <w:shd w:val="clear" w:color="auto" w:fill="auto"/>
                 </w:tcPr>
                 <w:p>
@@ -8933,7 +8994,7 @@
               </w:tc>
               <w:tc>
                 <w:tcPr>
-                  <w:tcW w:w="5336" w:type="dxa"/>
+                  <w:tcW w:w="8763" w:type="dxa"/>
                   <w:gridSpan w:val="2"/>
                   <w:shd w:val="clear" w:color="auto" w:fill="auto"/>
                 </w:tcPr>
@@ -8955,7 +9016,7 @@
             <w:tr>
               <w:tc>
                 <w:tcPr>
-                  <w:tcW w:w="3633" w:type="dxa"/>
+                  <w:tcW w:w="2156" w:type="dxa"/>
                   <w:shd w:val="clear" w:color="auto" w:fill="auto"/>
                 </w:tcPr>
                 <w:p>
@@ -8968,13 +9029,14 @@
                     <w:rPr>
                       <w:b/>
                     </w:rPr>
+                    <w:lastRenderedPageBreak/>
                     <w:t>Exception Paths:</w:t>
                   </w:r>
                 </w:p>
               </w:tc>
               <w:tc>
                 <w:tcPr>
-                  <w:tcW w:w="5336" w:type="dxa"/>
+                  <w:tcW w:w="8763" w:type="dxa"/>
                   <w:gridSpan w:val="2"/>
                   <w:shd w:val="clear" w:color="auto" w:fill="auto"/>
                 </w:tcPr>
@@ -8983,15 +9045,9 @@
                     <w:t xml:space="preserve">E1. </w:t>
                   </w:r>
                   <w:r>
-                    <w:rPr>
-                      <w:lang w:val="en-US"/>
-                    </w:rPr>
                     <w:t>Nếu hệ thống không tìm được tên đăng nhập hay sai mật khẩu thì sẽ ở lại màn hình đăng nhập và hiển thị thông báo đăng nhập thất bạ</w:t>
                   </w:r>
                   <w:r>
-                    <w:rPr>
-                      <w:lang w:val="en-US"/>
-                    </w:rPr>
                     <w:t>i, không có giới hạn số lần đăng nhập thất bại.</w:t>
                   </w:r>
                 </w:p>
@@ -9000,7 +9056,7 @@
             <w:tr>
               <w:tc>
                 <w:tcPr>
-                  <w:tcW w:w="3633" w:type="dxa"/>
+                  <w:tcW w:w="2156" w:type="dxa"/>
                   <w:shd w:val="clear" w:color="auto" w:fill="auto"/>
                 </w:tcPr>
                 <w:p>
@@ -9019,7 +9075,7 @@
               </w:tc>
               <w:tc>
                 <w:tcPr>
-                  <w:tcW w:w="5336" w:type="dxa"/>
+                  <w:tcW w:w="8763" w:type="dxa"/>
                   <w:gridSpan w:val="2"/>
                   <w:shd w:val="clear" w:color="auto" w:fill="auto"/>
                 </w:tcPr>
@@ -9029,19 +9085,13 @@
                       <w:lang w:val="en-US"/>
                     </w:rPr>
                   </w:pPr>
-                  <w:r>
-                    <w:rPr>
-                      <w:lang w:val="en-US"/>
-                    </w:rPr>
-                    <w:t>Không</w:t>
-                  </w:r>
                 </w:p>
               </w:tc>
             </w:tr>
             <w:tr>
               <w:tc>
                 <w:tcPr>
-                  <w:tcW w:w="3633" w:type="dxa"/>
+                  <w:tcW w:w="2156" w:type="dxa"/>
                   <w:shd w:val="clear" w:color="auto" w:fill="auto"/>
                 </w:tcPr>
                 <w:p>
@@ -9060,7 +9110,7 @@
               </w:tc>
               <w:tc>
                 <w:tcPr>
-                  <w:tcW w:w="5336" w:type="dxa"/>
+                  <w:tcW w:w="8763" w:type="dxa"/>
                   <w:gridSpan w:val="2"/>
                   <w:shd w:val="clear" w:color="auto" w:fill="auto"/>
                 </w:tcPr>
@@ -9070,19 +9120,13 @@
                       <w:lang w:val="en-US"/>
                     </w:rPr>
                   </w:pPr>
-                  <w:r>
-                    <w:rPr>
-                      <w:lang w:val="en-US"/>
-                    </w:rPr>
-                    <w:t>Không</w:t>
-                  </w:r>
                 </w:p>
               </w:tc>
             </w:tr>
             <w:tr>
               <w:tc>
                 <w:tcPr>
-                  <w:tcW w:w="3633" w:type="dxa"/>
+                  <w:tcW w:w="2156" w:type="dxa"/>
                   <w:shd w:val="clear" w:color="auto" w:fill="auto"/>
                 </w:tcPr>
                 <w:p>
@@ -9101,7 +9145,7 @@
               </w:tc>
               <w:tc>
                 <w:tcPr>
-                  <w:tcW w:w="5336" w:type="dxa"/>
+                  <w:tcW w:w="8763" w:type="dxa"/>
                   <w:gridSpan w:val="2"/>
                   <w:shd w:val="clear" w:color="auto" w:fill="auto"/>
                 </w:tcPr>
@@ -9111,19 +9155,13 @@
                       <w:lang w:val="en-US"/>
                     </w:rPr>
                   </w:pPr>
-                  <w:r>
-                    <w:rPr>
-                      <w:lang w:val="en-US"/>
-                    </w:rPr>
-                    <w:t>Không</w:t>
-                  </w:r>
                 </w:p>
               </w:tc>
             </w:tr>
             <w:tr>
               <w:tc>
                 <w:tcPr>
-                  <w:tcW w:w="3633" w:type="dxa"/>
+                  <w:tcW w:w="2156" w:type="dxa"/>
                   <w:shd w:val="clear" w:color="auto" w:fill="auto"/>
                 </w:tcPr>
                 <w:p>
@@ -9142,21 +9180,17 @@
               </w:tc>
               <w:tc>
                 <w:tcPr>
-                  <w:tcW w:w="5336" w:type="dxa"/>
+                  <w:tcW w:w="8763" w:type="dxa"/>
                   <w:gridSpan w:val="2"/>
                   <w:shd w:val="clear" w:color="auto" w:fill="auto"/>
                 </w:tcPr>
-                <w:p>
-                  <w:r>
-                    <w:t>Người dùng muốn sử dụng hệ thống.</w:t>
-                  </w:r>
-                </w:p>
+                <w:p/>
               </w:tc>
             </w:tr>
             <w:tr>
               <w:tc>
                 <w:tcPr>
-                  <w:tcW w:w="3633" w:type="dxa"/>
+                  <w:tcW w:w="2156" w:type="dxa"/>
                   <w:shd w:val="clear" w:color="auto" w:fill="auto"/>
                 </w:tcPr>
                 <w:p>
@@ -9175,7 +9209,7 @@
               </w:tc>
               <w:tc>
                 <w:tcPr>
-                  <w:tcW w:w="5336" w:type="dxa"/>
+                  <w:tcW w:w="8763" w:type="dxa"/>
                   <w:gridSpan w:val="2"/>
                   <w:shd w:val="clear" w:color="auto" w:fill="auto"/>
                 </w:tcPr>
@@ -9186,7 +9220,6 @@
                 </w:p>
                 <w:p>
                   <w:r>
-                    <w:lastRenderedPageBreak/>
                     <w:t>Tùy theo chức vụ mà người dùng có chức năng tương ứng.</w:t>
                   </w:r>
                 </w:p>
@@ -9195,7 +9228,7 @@
             <w:tr>
               <w:tc>
                 <w:tcPr>
-                  <w:tcW w:w="3633" w:type="dxa"/>
+                  <w:tcW w:w="2156" w:type="dxa"/>
                   <w:shd w:val="clear" w:color="auto" w:fill="auto"/>
                 </w:tcPr>
                 <w:p>
@@ -9208,14 +9241,13 @@
                     <w:rPr>
                       <w:b/>
                     </w:rPr>
-                    <w:lastRenderedPageBreak/>
                     <w:t>Reference: Business Rules:</w:t>
                   </w:r>
                 </w:p>
               </w:tc>
               <w:tc>
                 <w:tcPr>
-                  <w:tcW w:w="5336" w:type="dxa"/>
+                  <w:tcW w:w="8763" w:type="dxa"/>
                   <w:gridSpan w:val="2"/>
                   <w:shd w:val="clear" w:color="auto" w:fill="auto"/>
                 </w:tcPr>
@@ -9225,7 +9257,7 @@
             <w:tr>
               <w:tc>
                 <w:tcPr>
-                  <w:tcW w:w="3633" w:type="dxa"/>
+                  <w:tcW w:w="2156" w:type="dxa"/>
                   <w:shd w:val="clear" w:color="auto" w:fill="auto"/>
                 </w:tcPr>
                 <w:p>
@@ -9244,7 +9276,7 @@
               </w:tc>
               <w:tc>
                 <w:tcPr>
-                  <w:tcW w:w="5336" w:type="dxa"/>
+                  <w:tcW w:w="8763" w:type="dxa"/>
                   <w:gridSpan w:val="2"/>
                   <w:shd w:val="clear" w:color="auto" w:fill="auto"/>
                 </w:tcPr>
@@ -9254,7 +9286,7 @@
             <w:tr>
               <w:tc>
                 <w:tcPr>
-                  <w:tcW w:w="8969" w:type="dxa"/>
+                  <w:tcW w:w="10919" w:type="dxa"/>
                   <w:gridSpan w:val="3"/>
                   <w:shd w:val="clear" w:color="auto" w:fill="auto"/>
                 </w:tcPr>
@@ -9285,10 +9317,10 @@
                       <w:lang w:eastAsia="vi-VN"/>
                     </w:rPr>
                     <w:drawing>
-                      <wp:inline distT="0" distB="0" distL="0" distR="0" wp14:anchorId="24B3DB95" wp14:editId="2E3B2D16">
-                        <wp:extent cx="5653378" cy="3675380"/>
-                        <wp:effectExtent l="0" t="0" r="5080" b="1270"/>
-                        <wp:docPr id="5" name="Picture 5"/>
+                      <wp:inline distT="0" distB="0" distL="0" distR="0" wp14:anchorId="200E1A9B" wp14:editId="7ACF4B0A">
+                        <wp:extent cx="5943600" cy="3669665"/>
+                        <wp:effectExtent l="0" t="0" r="0" b="6985"/>
+                        <wp:docPr id="1" name="Picture 1"/>
                         <wp:cNvGraphicFramePr>
                           <a:graphicFrameLocks xmlns:a="http://schemas.openxmlformats.org/drawingml/2006/main" noChangeAspect="1"/>
                         </wp:cNvGraphicFramePr>
@@ -9296,7 +9328,7 @@
                           <a:graphicData uri="http://schemas.openxmlformats.org/drawingml/2006/picture">
                             <pic:pic xmlns:pic="http://schemas.openxmlformats.org/drawingml/2006/picture">
                               <pic:nvPicPr>
-                                <pic:cNvPr id="5" name="DangNhap.png"/>
+                                <pic:cNvPr id="1" name="DangNhap.png"/>
                                 <pic:cNvPicPr/>
                               </pic:nvPicPr>
                               <pic:blipFill>
@@ -9314,7 +9346,7 @@
                               <pic:spPr>
                                 <a:xfrm>
                                   <a:off x="0" y="0"/>
-                                  <a:ext cx="5654481" cy="3676097"/>
+                                  <a:ext cx="5943600" cy="3669665"/>
                                 </a:xfrm>
                                 <a:prstGeom prst="rect">
                                   <a:avLst/>
@@ -9332,7 +9364,7 @@
             <w:tr>
               <w:tc>
                 <w:tcPr>
-                  <w:tcW w:w="3633" w:type="dxa"/>
+                  <w:tcW w:w="2156" w:type="dxa"/>
                   <w:shd w:val="clear" w:color="auto" w:fill="auto"/>
                 </w:tcPr>
                 <w:p>
@@ -9351,7 +9383,7 @@
               </w:tc>
               <w:tc>
                 <w:tcPr>
-                  <w:tcW w:w="5336" w:type="dxa"/>
+                  <w:tcW w:w="8763" w:type="dxa"/>
                   <w:gridSpan w:val="2"/>
                   <w:shd w:val="clear" w:color="auto" w:fill="auto"/>
                 </w:tcPr>
@@ -9373,7 +9405,7 @@
             <w:tr>
               <w:tc>
                 <w:tcPr>
-                  <w:tcW w:w="3633" w:type="dxa"/>
+                  <w:tcW w:w="2156" w:type="dxa"/>
                   <w:shd w:val="clear" w:color="auto" w:fill="auto"/>
                 </w:tcPr>
                 <w:p>
@@ -9392,7 +9424,7 @@
               </w:tc>
               <w:tc>
                 <w:tcPr>
-                  <w:tcW w:w="5336" w:type="dxa"/>
+                  <w:tcW w:w="8763" w:type="dxa"/>
                   <w:gridSpan w:val="2"/>
                   <w:shd w:val="clear" w:color="auto" w:fill="auto"/>
                 </w:tcPr>
@@ -9408,19 +9440,8 @@
           </w:tbl>
           <w:p/>
         </w:tc>
-        <w:bookmarkStart w:id="14" w:name="_GoBack"/>
-        <w:bookmarkEnd w:id="14"/>
       </w:tr>
     </w:tbl>
-    <w:p>
-      <w:pPr>
-        <w:pStyle w:val="ListParagraph"/>
-        <w:numPr>
-          <w:ilvl w:val="0"/>
-          <w:numId w:val="5"/>
-        </w:numPr>
-      </w:pPr>
-    </w:p>
     <w:p/>
     <w:p>
       <w:pPr>
@@ -9429,14 +9450,43 @@
           <w:ilvl w:val="0"/>
           <w:numId w:val="5"/>
         </w:numPr>
-      </w:pPr>
+        <w:rPr>
+          <w:lang w:val="en-US"/>
+        </w:rPr>
+      </w:pPr>
+      <w:bookmarkStart w:id="15" w:name="_Toc56339481"/>
+      <w:r>
+        <w:rPr>
+          <w:lang w:val="en-US"/>
+        </w:rPr>
+        <w:lastRenderedPageBreak/>
+        <w:t>Sơ đồ sequence</w:t>
+      </w:r>
+      <w:bookmarkEnd w:id="15"/>
+    </w:p>
+    <w:p>
+      <w:pPr>
+        <w:rPr>
+          <w:lang w:val="en-US"/>
+        </w:rPr>
+      </w:pPr>
+    </w:p>
+    <w:p>
+      <w:pPr>
+        <w:pStyle w:val="Heading1"/>
+        <w:numPr>
+          <w:ilvl w:val="0"/>
+          <w:numId w:val="5"/>
+        </w:numPr>
+      </w:pPr>
+      <w:bookmarkStart w:id="16" w:name="_Toc56339482"/>
       <w:r>
         <w:t>C</w:t>
       </w:r>
       <w:r>
         <w:t>ác từ chuyên ngành bán hàng</w:t>
       </w:r>
-      <w:bookmarkEnd w:id="13"/>
+      <w:bookmarkEnd w:id="16"/>
     </w:p>
     <w:p>
       <w:pPr>
@@ -12640,7 +12690,7 @@
 </file>
 
 <file path=customXml/itemProps1.xml><?xml version="1.0" encoding="utf-8"?>
-<ds:datastoreItem xmlns:ds="http://schemas.openxmlformats.org/officeDocument/2006/customXml" ds:itemID="{7B1D9312-165E-40BB-A0B0-DA2752C342DA}">
+<ds:datastoreItem xmlns:ds="http://schemas.openxmlformats.org/officeDocument/2006/customXml" ds:itemID="{9F59BCFE-66EA-41EC-A0BF-D0C67B8C9A26}">
   <ds:schemaRefs>
     <ds:schemaRef ds:uri="http://schemas.openxmlformats.org/officeDocument/2006/bibliography"/>
   </ds:schemaRefs>

</xml_diff>

<commit_message>
How to make ERROR
Lỗi này
</commit_message>
<xml_diff>
--- a/HỆ-THỐNG-QUẢN-LÝ-CỦA-HÀNG-GIÀY.docx
+++ b/HỆ-THỐNG-QUẢN-LÝ-CỦA-HÀNG-GIÀY.docx
@@ -1,6 +1,6 @@
 
 <file path=word/document.xml><?xml version="1.0" encoding="utf-8"?>
-<w:document xmlns:wpc="http://schemas.microsoft.com/office/word/2010/wordprocessingCanvas" xmlns:cx="http://schemas.microsoft.com/office/drawing/2014/chartex" xmlns:cx1="http://schemas.microsoft.com/office/drawing/2015/9/8/chartex" xmlns:cx2="http://schemas.microsoft.com/office/drawing/2015/10/21/chartex" xmlns:cx3="http://schemas.microsoft.com/office/drawing/2016/5/9/chartex" xmlns:cx4="http://schemas.microsoft.com/office/drawing/2016/5/10/chartex" xmlns:cx5="http://schemas.microsoft.com/office/drawing/2016/5/11/chartex" xmlns:cx6="http://schemas.microsoft.com/office/drawing/2016/5/12/chartex" xmlns:cx7="http://schemas.microsoft.com/office/drawing/2016/5/13/chartex" xmlns:cx8="http://schemas.microsoft.com/office/drawing/2016/5/14/chartex" xmlns:mc="http://schemas.openxmlformats.org/markup-compatibility/2006" xmlns:aink="http://schemas.microsoft.com/office/drawing/2016/ink" xmlns:am3d="http://schemas.microsoft.com/office/drawing/2017/model3d" xmlns:o="urn:schemas-microsoft-com:office:office" xmlns:r="http://schemas.openxmlformats.org/officeDocument/2006/relationships" xmlns:m="http://schemas.openxmlformats.org/officeDocument/2006/math" xmlns:v="urn:schemas-microsoft-com:vml" xmlns:wp14="http://schemas.microsoft.com/office/word/2010/wordprocessingDrawing" xmlns:wp="http://schemas.openxmlformats.org/drawingml/2006/wordprocessingDrawing" xmlns:w10="urn:schemas-microsoft-com:office:word" xmlns:w="http://schemas.openxmlformats.org/wordprocessingml/2006/main" xmlns:w14="http://schemas.microsoft.com/office/word/2010/wordml" xmlns:w15="http://schemas.microsoft.com/office/word/2012/wordml" xmlns:w16cex="http://schemas.microsoft.com/office/word/2018/wordml/cex" xmlns:w16cid="http://schemas.microsoft.com/office/word/2016/wordml/cid" xmlns:w16="http://schemas.microsoft.com/office/word/2018/wordml" xmlns:w16se="http://schemas.microsoft.com/office/word/2015/wordml/symex" xmlns:wpg="http://schemas.microsoft.com/office/word/2010/wordprocessingGroup" xmlns:wpi="http://schemas.microsoft.com/office/word/2010/wordprocessingInk" xmlns:wne="http://schemas.microsoft.com/office/word/2006/wordml" xmlns:wps="http://schemas.microsoft.com/office/word/2010/wordprocessingShape" mc:Ignorable="w14 w15 w16se w16cid w16 w16cex wp14">
+<w:document xmlns:wpc="http://schemas.microsoft.com/office/word/2010/wordprocessingCanvas" xmlns:cx="http://schemas.microsoft.com/office/drawing/2014/chartex" xmlns:mc="http://schemas.openxmlformats.org/markup-compatibility/2006" xmlns:o="urn:schemas-microsoft-com:office:office" xmlns:r="http://schemas.openxmlformats.org/officeDocument/2006/relationships" xmlns:m="http://schemas.openxmlformats.org/officeDocument/2006/math" xmlns:v="urn:schemas-microsoft-com:vml" xmlns:wp14="http://schemas.microsoft.com/office/word/2010/wordprocessingDrawing" xmlns:wp="http://schemas.openxmlformats.org/drawingml/2006/wordprocessingDrawing" xmlns:w10="urn:schemas-microsoft-com:office:word" xmlns:w="http://schemas.openxmlformats.org/wordprocessingml/2006/main" xmlns:w14="http://schemas.microsoft.com/office/word/2010/wordml" xmlns:w15="http://schemas.microsoft.com/office/word/2012/wordml" xmlns:w16se="http://schemas.microsoft.com/office/word/2015/wordml/symex" xmlns:wpg="http://schemas.microsoft.com/office/word/2010/wordprocessingGroup" xmlns:wpi="http://schemas.microsoft.com/office/word/2010/wordprocessingInk" xmlns:wne="http://schemas.microsoft.com/office/word/2006/wordml" xmlns:wps="http://schemas.microsoft.com/office/word/2010/wordprocessingShape" mc:Ignorable="w14 w15 w16se wp14">
   <w:body>
     <w:p>
       <w:pPr>
@@ -9405,6 +9405,8 @@
           </w:tbl>
           <w:p/>
         </w:tc>
+        <w:bookmarkStart w:id="15" w:name="_GoBack"/>
+        <w:bookmarkEnd w:id="15"/>
       </w:tr>
       <w:tr>
         <w:tc>
@@ -10482,6 +10484,7 @@
                   <w:r>
                     <w:rPr>
                       <w:noProof/>
+                      <w:lang w:eastAsia="vi-VN"/>
                     </w:rPr>
                     <w:drawing>
                       <wp:inline distT="0" distB="0" distL="0" distR="0" wp14:anchorId="32D7863B" wp14:editId="1145450D">
@@ -12654,6 +12657,2678 @@
       </w:tr>
     </w:tbl>
     <w:p/>
+    <w:tbl>
+      <w:tblPr>
+        <w:tblW w:w="11145" w:type="dxa"/>
+        <w:tblInd w:w="-714" w:type="dxa"/>
+        <w:tblBorders>
+          <w:top w:val="single" w:sz="4" w:space="0" w:color="auto"/>
+          <w:left w:val="single" w:sz="4" w:space="0" w:color="auto"/>
+          <w:bottom w:val="single" w:sz="4" w:space="0" w:color="auto"/>
+          <w:right w:val="single" w:sz="4" w:space="0" w:color="auto"/>
+          <w:insideH w:val="single" w:sz="4" w:space="0" w:color="auto"/>
+          <w:insideV w:val="single" w:sz="4" w:space="0" w:color="auto"/>
+        </w:tblBorders>
+        <w:tblLook w:val="01E0" w:firstRow="1" w:lastRow="1" w:firstColumn="1" w:lastColumn="1" w:noHBand="0" w:noVBand="0"/>
+      </w:tblPr>
+      <w:tblGrid>
+        <w:gridCol w:w="11145"/>
+      </w:tblGrid>
+      <w:tr>
+        <w:tc>
+          <w:tcPr>
+            <w:tcW w:w="11145" w:type="dxa"/>
+            <w:tcBorders>
+              <w:top w:val="single" w:sz="4" w:space="0" w:color="auto"/>
+              <w:left w:val="single" w:sz="4" w:space="0" w:color="auto"/>
+              <w:bottom w:val="single" w:sz="4" w:space="0" w:color="auto"/>
+              <w:right w:val="single" w:sz="4" w:space="0" w:color="auto"/>
+            </w:tcBorders>
+            <w:shd w:val="clear" w:color="auto" w:fill="auto"/>
+          </w:tcPr>
+          <w:tbl>
+            <w:tblPr>
+              <w:tblW w:w="10919" w:type="dxa"/>
+              <w:tblBorders>
+                <w:top w:val="single" w:sz="4" w:space="0" w:color="auto"/>
+                <w:left w:val="single" w:sz="4" w:space="0" w:color="auto"/>
+                <w:bottom w:val="single" w:sz="4" w:space="0" w:color="auto"/>
+                <w:right w:val="single" w:sz="4" w:space="0" w:color="auto"/>
+                <w:insideH w:val="single" w:sz="4" w:space="0" w:color="auto"/>
+                <w:insideV w:val="single" w:sz="4" w:space="0" w:color="auto"/>
+              </w:tblBorders>
+              <w:tblLook w:val="01E0" w:firstRow="1" w:lastRow="1" w:firstColumn="1" w:lastColumn="1" w:noHBand="0" w:noVBand="0"/>
+            </w:tblPr>
+            <w:tblGrid>
+              <w:gridCol w:w="2156"/>
+              <w:gridCol w:w="4110"/>
+              <w:gridCol w:w="4653"/>
+            </w:tblGrid>
+            <w:tr>
+              <w:tc>
+                <w:tcPr>
+                  <w:tcW w:w="10919" w:type="dxa"/>
+                  <w:gridSpan w:val="3"/>
+                  <w:shd w:val="clear" w:color="auto" w:fill="auto"/>
+                </w:tcPr>
+                <w:p>
+                  <w:pPr>
+                    <w:jc w:val="center"/>
+                  </w:pPr>
+                </w:p>
+              </w:tc>
+            </w:tr>
+            <w:tr>
+              <w:tc>
+                <w:tcPr>
+                  <w:tcW w:w="2156" w:type="dxa"/>
+                  <w:shd w:val="clear" w:color="auto" w:fill="auto"/>
+                </w:tcPr>
+                <w:p>
+                  <w:pPr>
+                    <w:rPr>
+                      <w:b/>
+                    </w:rPr>
+                  </w:pPr>
+                  <w:r>
+                    <w:rPr>
+                      <w:b/>
+                    </w:rPr>
+                    <w:t xml:space="preserve">Use Case Number:  </w:t>
+                  </w:r>
+                </w:p>
+              </w:tc>
+              <w:tc>
+                <w:tcPr>
+                  <w:tcW w:w="8763" w:type="dxa"/>
+                  <w:gridSpan w:val="2"/>
+                  <w:shd w:val="clear" w:color="auto" w:fill="auto"/>
+                </w:tcPr>
+                <w:p>
+                  <w:r>
+                    <w:t>5</w:t>
+                  </w:r>
+                </w:p>
+              </w:tc>
+            </w:tr>
+            <w:tr>
+              <w:tc>
+                <w:tcPr>
+                  <w:tcW w:w="2156" w:type="dxa"/>
+                  <w:shd w:val="clear" w:color="auto" w:fill="auto"/>
+                </w:tcPr>
+                <w:p>
+                  <w:pPr>
+                    <w:rPr>
+                      <w:b/>
+                    </w:rPr>
+                  </w:pPr>
+                  <w:r>
+                    <w:rPr>
+                      <w:b/>
+                    </w:rPr>
+                    <w:t>Use Case Name:</w:t>
+                  </w:r>
+                </w:p>
+              </w:tc>
+              <w:tc>
+                <w:tcPr>
+                  <w:tcW w:w="8763" w:type="dxa"/>
+                  <w:gridSpan w:val="2"/>
+                  <w:shd w:val="clear" w:color="auto" w:fill="auto"/>
+                </w:tcPr>
+                <w:p>
+                  <w:pPr>
+                    <w:rPr>
+                      <w:lang w:val="en-US"/>
+                    </w:rPr>
+                  </w:pPr>
+                  <w:r>
+                    <w:rPr>
+                      <w:lang w:val="en-US"/>
+                    </w:rPr>
+                    <w:t>Quản lý kho hàng</w:t>
+                  </w:r>
+                </w:p>
+              </w:tc>
+            </w:tr>
+            <w:tr>
+              <w:tc>
+                <w:tcPr>
+                  <w:tcW w:w="2156" w:type="dxa"/>
+                  <w:shd w:val="clear" w:color="auto" w:fill="auto"/>
+                </w:tcPr>
+                <w:p>
+                  <w:pPr>
+                    <w:rPr>
+                      <w:b/>
+                    </w:rPr>
+                  </w:pPr>
+                  <w:r>
+                    <w:rPr>
+                      <w:b/>
+                    </w:rPr>
+                    <w:t>Actor (s):</w:t>
+                  </w:r>
+                </w:p>
+              </w:tc>
+              <w:tc>
+                <w:tcPr>
+                  <w:tcW w:w="8763" w:type="dxa"/>
+                  <w:gridSpan w:val="2"/>
+                  <w:shd w:val="clear" w:color="auto" w:fill="auto"/>
+                </w:tcPr>
+                <w:p/>
+              </w:tc>
+            </w:tr>
+            <w:tr>
+              <w:tc>
+                <w:tcPr>
+                  <w:tcW w:w="2156" w:type="dxa"/>
+                  <w:shd w:val="clear" w:color="auto" w:fill="auto"/>
+                </w:tcPr>
+                <w:p>
+                  <w:pPr>
+                    <w:rPr>
+                      <w:b/>
+                    </w:rPr>
+                  </w:pPr>
+                  <w:r>
+                    <w:rPr>
+                      <w:b/>
+                    </w:rPr>
+                    <w:t xml:space="preserve">Maturity: </w:t>
+                  </w:r>
+                </w:p>
+              </w:tc>
+              <w:tc>
+                <w:tcPr>
+                  <w:tcW w:w="8763" w:type="dxa"/>
+                  <w:gridSpan w:val="2"/>
+                  <w:shd w:val="clear" w:color="auto" w:fill="auto"/>
+                </w:tcPr>
+                <w:p>
+                  <w:pPr>
+                    <w:rPr>
+                      <w:lang w:val="en-US"/>
+                    </w:rPr>
+                  </w:pPr>
+                </w:p>
+              </w:tc>
+            </w:tr>
+            <w:tr>
+              <w:tc>
+                <w:tcPr>
+                  <w:tcW w:w="2156" w:type="dxa"/>
+                  <w:shd w:val="clear" w:color="auto" w:fill="auto"/>
+                </w:tcPr>
+                <w:p>
+                  <w:pPr>
+                    <w:rPr>
+                      <w:b/>
+                    </w:rPr>
+                  </w:pPr>
+                  <w:r>
+                    <w:rPr>
+                      <w:b/>
+                    </w:rPr>
+                    <w:t>Summary:</w:t>
+                  </w:r>
+                </w:p>
+              </w:tc>
+              <w:tc>
+                <w:tcPr>
+                  <w:tcW w:w="8763" w:type="dxa"/>
+                  <w:gridSpan w:val="2"/>
+                  <w:shd w:val="clear" w:color="auto" w:fill="auto"/>
+                </w:tcPr>
+                <w:p/>
+              </w:tc>
+            </w:tr>
+            <w:tr>
+              <w:trPr>
+                <w:trHeight w:val="465"/>
+              </w:trPr>
+              <w:tc>
+                <w:tcPr>
+                  <w:tcW w:w="2156" w:type="dxa"/>
+                  <w:vMerge w:val="restart"/>
+                  <w:shd w:val="clear" w:color="auto" w:fill="auto"/>
+                </w:tcPr>
+                <w:p>
+                  <w:pPr>
+                    <w:rPr>
+                      <w:b/>
+                    </w:rPr>
+                  </w:pPr>
+                  <w:r>
+                    <w:rPr>
+                      <w:b/>
+                    </w:rPr>
+                    <w:t>Basic Course of Events:</w:t>
+                  </w:r>
+                </w:p>
+              </w:tc>
+              <w:tc>
+                <w:tcPr>
+                  <w:tcW w:w="4110" w:type="dxa"/>
+                  <w:shd w:val="clear" w:color="auto" w:fill="auto"/>
+                </w:tcPr>
+                <w:p>
+                  <w:pPr>
+                    <w:rPr>
+                      <w:b/>
+                    </w:rPr>
+                  </w:pPr>
+                  <w:r>
+                    <w:rPr>
+                      <w:b/>
+                    </w:rPr>
+                    <w:t>Actor Action</w:t>
+                  </w:r>
+                </w:p>
+              </w:tc>
+              <w:tc>
+                <w:tcPr>
+                  <w:tcW w:w="4653" w:type="dxa"/>
+                  <w:shd w:val="clear" w:color="auto" w:fill="auto"/>
+                </w:tcPr>
+                <w:p>
+                  <w:pPr>
+                    <w:rPr>
+                      <w:b/>
+                    </w:rPr>
+                  </w:pPr>
+                  <w:r>
+                    <w:rPr>
+                      <w:b/>
+                    </w:rPr>
+                    <w:t>System Response</w:t>
+                  </w:r>
+                </w:p>
+              </w:tc>
+            </w:tr>
+            <w:tr>
+              <w:trPr>
+                <w:trHeight w:val="255"/>
+              </w:trPr>
+              <w:tc>
+                <w:tcPr>
+                  <w:tcW w:w="2156" w:type="dxa"/>
+                  <w:vMerge/>
+                  <w:shd w:val="clear" w:color="auto" w:fill="auto"/>
+                </w:tcPr>
+                <w:p>
+                  <w:pPr>
+                    <w:rPr>
+                      <w:b/>
+                    </w:rPr>
+                  </w:pPr>
+                </w:p>
+              </w:tc>
+              <w:tc>
+                <w:tcPr>
+                  <w:tcW w:w="4110" w:type="dxa"/>
+                  <w:shd w:val="clear" w:color="auto" w:fill="auto"/>
+                </w:tcPr>
+                <w:p/>
+              </w:tc>
+              <w:tc>
+                <w:tcPr>
+                  <w:tcW w:w="4653" w:type="dxa"/>
+                  <w:shd w:val="clear" w:color="auto" w:fill="auto"/>
+                </w:tcPr>
+                <w:p/>
+              </w:tc>
+            </w:tr>
+            <w:tr>
+              <w:trPr>
+                <w:trHeight w:val="330"/>
+              </w:trPr>
+              <w:tc>
+                <w:tcPr>
+                  <w:tcW w:w="2156" w:type="dxa"/>
+                  <w:vMerge/>
+                  <w:shd w:val="clear" w:color="auto" w:fill="auto"/>
+                </w:tcPr>
+                <w:p>
+                  <w:pPr>
+                    <w:rPr>
+                      <w:b/>
+                    </w:rPr>
+                  </w:pPr>
+                </w:p>
+              </w:tc>
+              <w:tc>
+                <w:tcPr>
+                  <w:tcW w:w="4110" w:type="dxa"/>
+                  <w:shd w:val="clear" w:color="auto" w:fill="auto"/>
+                </w:tcPr>
+                <w:p>
+                  <w:pPr>
+                    <w:rPr>
+                      <w:bCs/>
+                    </w:rPr>
+                  </w:pPr>
+                </w:p>
+              </w:tc>
+              <w:tc>
+                <w:tcPr>
+                  <w:tcW w:w="4653" w:type="dxa"/>
+                  <w:shd w:val="clear" w:color="auto" w:fill="auto"/>
+                </w:tcPr>
+                <w:p/>
+              </w:tc>
+            </w:tr>
+            <w:tr>
+              <w:trPr>
+                <w:trHeight w:val="330"/>
+              </w:trPr>
+              <w:tc>
+                <w:tcPr>
+                  <w:tcW w:w="2156" w:type="dxa"/>
+                  <w:vMerge/>
+                  <w:shd w:val="clear" w:color="auto" w:fill="auto"/>
+                </w:tcPr>
+                <w:p>
+                  <w:pPr>
+                    <w:rPr>
+                      <w:b/>
+                    </w:rPr>
+                  </w:pPr>
+                </w:p>
+              </w:tc>
+              <w:tc>
+                <w:tcPr>
+                  <w:tcW w:w="4110" w:type="dxa"/>
+                  <w:shd w:val="clear" w:color="auto" w:fill="auto"/>
+                </w:tcPr>
+                <w:p>
+                  <w:pPr>
+                    <w:rPr>
+                      <w:b/>
+                    </w:rPr>
+                  </w:pPr>
+                </w:p>
+              </w:tc>
+              <w:tc>
+                <w:tcPr>
+                  <w:tcW w:w="4653" w:type="dxa"/>
+                  <w:shd w:val="clear" w:color="auto" w:fill="auto"/>
+                </w:tcPr>
+                <w:p/>
+              </w:tc>
+            </w:tr>
+            <w:tr>
+              <w:trPr>
+                <w:trHeight w:val="330"/>
+              </w:trPr>
+              <w:tc>
+                <w:tcPr>
+                  <w:tcW w:w="2156" w:type="dxa"/>
+                  <w:vMerge/>
+                  <w:shd w:val="clear" w:color="auto" w:fill="auto"/>
+                </w:tcPr>
+                <w:p>
+                  <w:pPr>
+                    <w:rPr>
+                      <w:b/>
+                    </w:rPr>
+                  </w:pPr>
+                </w:p>
+              </w:tc>
+              <w:tc>
+                <w:tcPr>
+                  <w:tcW w:w="4110" w:type="dxa"/>
+                  <w:shd w:val="clear" w:color="auto" w:fill="auto"/>
+                </w:tcPr>
+                <w:p>
+                  <w:pPr>
+                    <w:rPr>
+                      <w:bCs/>
+                    </w:rPr>
+                  </w:pPr>
+                </w:p>
+              </w:tc>
+              <w:tc>
+                <w:tcPr>
+                  <w:tcW w:w="4653" w:type="dxa"/>
+                  <w:shd w:val="clear" w:color="auto" w:fill="auto"/>
+                </w:tcPr>
+                <w:p/>
+              </w:tc>
+            </w:tr>
+            <w:tr>
+              <w:trPr>
+                <w:trHeight w:val="330"/>
+              </w:trPr>
+              <w:tc>
+                <w:tcPr>
+                  <w:tcW w:w="2156" w:type="dxa"/>
+                  <w:vMerge/>
+                  <w:shd w:val="clear" w:color="auto" w:fill="auto"/>
+                </w:tcPr>
+                <w:p>
+                  <w:pPr>
+                    <w:rPr>
+                      <w:b/>
+                    </w:rPr>
+                  </w:pPr>
+                </w:p>
+              </w:tc>
+              <w:tc>
+                <w:tcPr>
+                  <w:tcW w:w="4110" w:type="dxa"/>
+                  <w:shd w:val="clear" w:color="auto" w:fill="auto"/>
+                </w:tcPr>
+                <w:p>
+                  <w:pPr>
+                    <w:rPr>
+                      <w:bCs/>
+                    </w:rPr>
+                  </w:pPr>
+                </w:p>
+              </w:tc>
+              <w:tc>
+                <w:tcPr>
+                  <w:tcW w:w="4653" w:type="dxa"/>
+                  <w:shd w:val="clear" w:color="auto" w:fill="auto"/>
+                </w:tcPr>
+                <w:p>
+                  <w:pPr>
+                    <w:rPr>
+                      <w:b/>
+                      <w:bCs/>
+                    </w:rPr>
+                  </w:pPr>
+                </w:p>
+              </w:tc>
+            </w:tr>
+            <w:tr>
+              <w:trPr>
+                <w:trHeight w:val="330"/>
+              </w:trPr>
+              <w:tc>
+                <w:tcPr>
+                  <w:tcW w:w="2156" w:type="dxa"/>
+                  <w:vMerge/>
+                  <w:shd w:val="clear" w:color="auto" w:fill="auto"/>
+                </w:tcPr>
+                <w:p>
+                  <w:pPr>
+                    <w:rPr>
+                      <w:b/>
+                    </w:rPr>
+                  </w:pPr>
+                </w:p>
+              </w:tc>
+              <w:tc>
+                <w:tcPr>
+                  <w:tcW w:w="4110" w:type="dxa"/>
+                  <w:shd w:val="clear" w:color="auto" w:fill="auto"/>
+                </w:tcPr>
+                <w:p>
+                  <w:pPr>
+                    <w:rPr>
+                      <w:bCs/>
+                    </w:rPr>
+                  </w:pPr>
+                </w:p>
+              </w:tc>
+              <w:tc>
+                <w:tcPr>
+                  <w:tcW w:w="4653" w:type="dxa"/>
+                  <w:shd w:val="clear" w:color="auto" w:fill="auto"/>
+                </w:tcPr>
+                <w:p/>
+              </w:tc>
+            </w:tr>
+            <w:tr>
+              <w:tc>
+                <w:tcPr>
+                  <w:tcW w:w="2156" w:type="dxa"/>
+                  <w:shd w:val="clear" w:color="auto" w:fill="auto"/>
+                </w:tcPr>
+                <w:p>
+                  <w:pPr>
+                    <w:rPr>
+                      <w:b/>
+                    </w:rPr>
+                  </w:pPr>
+                  <w:r>
+                    <w:rPr>
+                      <w:b/>
+                    </w:rPr>
+                    <w:t>Alternative Paths:</w:t>
+                  </w:r>
+                </w:p>
+              </w:tc>
+              <w:tc>
+                <w:tcPr>
+                  <w:tcW w:w="8763" w:type="dxa"/>
+                  <w:gridSpan w:val="2"/>
+                  <w:shd w:val="clear" w:color="auto" w:fill="auto"/>
+                </w:tcPr>
+                <w:p/>
+              </w:tc>
+            </w:tr>
+            <w:tr>
+              <w:tc>
+                <w:tcPr>
+                  <w:tcW w:w="2156" w:type="dxa"/>
+                  <w:shd w:val="clear" w:color="auto" w:fill="auto"/>
+                </w:tcPr>
+                <w:p>
+                  <w:pPr>
+                    <w:rPr>
+                      <w:b/>
+                    </w:rPr>
+                  </w:pPr>
+                  <w:r>
+                    <w:rPr>
+                      <w:b/>
+                    </w:rPr>
+                    <w:t>Exception Paths:</w:t>
+                  </w:r>
+                </w:p>
+              </w:tc>
+              <w:tc>
+                <w:tcPr>
+                  <w:tcW w:w="8763" w:type="dxa"/>
+                  <w:gridSpan w:val="2"/>
+                  <w:shd w:val="clear" w:color="auto" w:fill="auto"/>
+                </w:tcPr>
+                <w:p/>
+              </w:tc>
+            </w:tr>
+            <w:tr>
+              <w:tc>
+                <w:tcPr>
+                  <w:tcW w:w="2156" w:type="dxa"/>
+                  <w:shd w:val="clear" w:color="auto" w:fill="auto"/>
+                </w:tcPr>
+                <w:p>
+                  <w:pPr>
+                    <w:rPr>
+                      <w:b/>
+                    </w:rPr>
+                  </w:pPr>
+                  <w:r>
+                    <w:rPr>
+                      <w:b/>
+                    </w:rPr>
+                    <w:t>Extension Points:</w:t>
+                  </w:r>
+                </w:p>
+              </w:tc>
+              <w:tc>
+                <w:tcPr>
+                  <w:tcW w:w="8763" w:type="dxa"/>
+                  <w:gridSpan w:val="2"/>
+                  <w:shd w:val="clear" w:color="auto" w:fill="auto"/>
+                </w:tcPr>
+                <w:p/>
+              </w:tc>
+            </w:tr>
+            <w:tr>
+              <w:tc>
+                <w:tcPr>
+                  <w:tcW w:w="2156" w:type="dxa"/>
+                  <w:shd w:val="clear" w:color="auto" w:fill="auto"/>
+                </w:tcPr>
+                <w:p>
+                  <w:pPr>
+                    <w:rPr>
+                      <w:b/>
+                    </w:rPr>
+                  </w:pPr>
+                  <w:r>
+                    <w:rPr>
+                      <w:b/>
+                    </w:rPr>
+                    <w:t>Triggers:</w:t>
+                  </w:r>
+                </w:p>
+              </w:tc>
+              <w:tc>
+                <w:tcPr>
+                  <w:tcW w:w="8763" w:type="dxa"/>
+                  <w:gridSpan w:val="2"/>
+                  <w:shd w:val="clear" w:color="auto" w:fill="auto"/>
+                </w:tcPr>
+                <w:p/>
+              </w:tc>
+            </w:tr>
+            <w:tr>
+              <w:tc>
+                <w:tcPr>
+                  <w:tcW w:w="2156" w:type="dxa"/>
+                  <w:shd w:val="clear" w:color="auto" w:fill="auto"/>
+                </w:tcPr>
+                <w:p>
+                  <w:pPr>
+                    <w:rPr>
+                      <w:b/>
+                    </w:rPr>
+                  </w:pPr>
+                  <w:r>
+                    <w:rPr>
+                      <w:b/>
+                    </w:rPr>
+                    <w:t>Assumptions:</w:t>
+                  </w:r>
+                </w:p>
+              </w:tc>
+              <w:tc>
+                <w:tcPr>
+                  <w:tcW w:w="8763" w:type="dxa"/>
+                  <w:gridSpan w:val="2"/>
+                  <w:shd w:val="clear" w:color="auto" w:fill="auto"/>
+                </w:tcPr>
+                <w:p/>
+              </w:tc>
+            </w:tr>
+            <w:tr>
+              <w:tc>
+                <w:tcPr>
+                  <w:tcW w:w="2156" w:type="dxa"/>
+                  <w:shd w:val="clear" w:color="auto" w:fill="auto"/>
+                </w:tcPr>
+                <w:p>
+                  <w:pPr>
+                    <w:rPr>
+                      <w:b/>
+                    </w:rPr>
+                  </w:pPr>
+                  <w:r>
+                    <w:rPr>
+                      <w:b/>
+                    </w:rPr>
+                    <w:t>Preconditions:</w:t>
+                  </w:r>
+                </w:p>
+              </w:tc>
+              <w:tc>
+                <w:tcPr>
+                  <w:tcW w:w="8763" w:type="dxa"/>
+                  <w:gridSpan w:val="2"/>
+                  <w:shd w:val="clear" w:color="auto" w:fill="auto"/>
+                </w:tcPr>
+                <w:p/>
+              </w:tc>
+            </w:tr>
+            <w:tr>
+              <w:tc>
+                <w:tcPr>
+                  <w:tcW w:w="2156" w:type="dxa"/>
+                  <w:shd w:val="clear" w:color="auto" w:fill="auto"/>
+                </w:tcPr>
+                <w:p>
+                  <w:pPr>
+                    <w:rPr>
+                      <w:b/>
+                    </w:rPr>
+                  </w:pPr>
+                  <w:r>
+                    <w:rPr>
+                      <w:b/>
+                    </w:rPr>
+                    <w:t>Post Conditions:</w:t>
+                  </w:r>
+                </w:p>
+              </w:tc>
+              <w:tc>
+                <w:tcPr>
+                  <w:tcW w:w="8763" w:type="dxa"/>
+                  <w:gridSpan w:val="2"/>
+                  <w:shd w:val="clear" w:color="auto" w:fill="auto"/>
+                </w:tcPr>
+                <w:p/>
+              </w:tc>
+            </w:tr>
+            <w:tr>
+              <w:tc>
+                <w:tcPr>
+                  <w:tcW w:w="2156" w:type="dxa"/>
+                  <w:shd w:val="clear" w:color="auto" w:fill="auto"/>
+                </w:tcPr>
+                <w:p>
+                  <w:pPr>
+                    <w:rPr>
+                      <w:b/>
+                    </w:rPr>
+                  </w:pPr>
+                  <w:r>
+                    <w:rPr>
+                      <w:b/>
+                    </w:rPr>
+                    <w:t>Reference: Business Rules:</w:t>
+                  </w:r>
+                </w:p>
+              </w:tc>
+              <w:tc>
+                <w:tcPr>
+                  <w:tcW w:w="8763" w:type="dxa"/>
+                  <w:gridSpan w:val="2"/>
+                  <w:shd w:val="clear" w:color="auto" w:fill="auto"/>
+                </w:tcPr>
+                <w:p/>
+              </w:tc>
+            </w:tr>
+            <w:tr>
+              <w:tc>
+                <w:tcPr>
+                  <w:tcW w:w="2156" w:type="dxa"/>
+                  <w:shd w:val="clear" w:color="auto" w:fill="auto"/>
+                </w:tcPr>
+                <w:p>
+                  <w:pPr>
+                    <w:rPr>
+                      <w:b/>
+                    </w:rPr>
+                  </w:pPr>
+                  <w:r>
+                    <w:rPr>
+                      <w:b/>
+                    </w:rPr>
+                    <w:t>Reference: Risks</w:t>
+                  </w:r>
+                </w:p>
+              </w:tc>
+              <w:tc>
+                <w:tcPr>
+                  <w:tcW w:w="8763" w:type="dxa"/>
+                  <w:gridSpan w:val="2"/>
+                  <w:shd w:val="clear" w:color="auto" w:fill="auto"/>
+                </w:tcPr>
+                <w:p/>
+              </w:tc>
+            </w:tr>
+            <w:tr>
+              <w:tc>
+                <w:tcPr>
+                  <w:tcW w:w="10919" w:type="dxa"/>
+                  <w:gridSpan w:val="3"/>
+                  <w:shd w:val="clear" w:color="auto" w:fill="auto"/>
+                </w:tcPr>
+                <w:p>
+                  <w:pPr>
+                    <w:rPr>
+                      <w:b/>
+                    </w:rPr>
+                  </w:pPr>
+                  <w:r>
+                    <w:rPr>
+                      <w:b/>
+                    </w:rPr>
+                    <w:t>Activity Diagram:</w:t>
+                  </w:r>
+                </w:p>
+                <w:p>
+                  <w:pPr>
+                    <w:jc w:val="center"/>
+                    <w:rPr>
+                      <w:b/>
+                    </w:rPr>
+                  </w:pPr>
+                </w:p>
+              </w:tc>
+            </w:tr>
+            <w:tr>
+              <w:tc>
+                <w:tcPr>
+                  <w:tcW w:w="2156" w:type="dxa"/>
+                  <w:shd w:val="clear" w:color="auto" w:fill="auto"/>
+                </w:tcPr>
+                <w:p>
+                  <w:pPr>
+                    <w:rPr>
+                      <w:b/>
+                    </w:rPr>
+                  </w:pPr>
+                  <w:r>
+                    <w:rPr>
+                      <w:b/>
+                    </w:rPr>
+                    <w:t>Author(s):</w:t>
+                  </w:r>
+                </w:p>
+              </w:tc>
+              <w:tc>
+                <w:tcPr>
+                  <w:tcW w:w="8763" w:type="dxa"/>
+                  <w:gridSpan w:val="2"/>
+                  <w:shd w:val="clear" w:color="auto" w:fill="auto"/>
+                </w:tcPr>
+                <w:p>
+                  <w:pPr>
+                    <w:rPr>
+                      <w:lang w:val="en-US"/>
+                    </w:rPr>
+                  </w:pPr>
+                </w:p>
+              </w:tc>
+            </w:tr>
+            <w:tr>
+              <w:tc>
+                <w:tcPr>
+                  <w:tcW w:w="2156" w:type="dxa"/>
+                  <w:shd w:val="clear" w:color="auto" w:fill="auto"/>
+                </w:tcPr>
+                <w:p>
+                  <w:pPr>
+                    <w:rPr>
+                      <w:b/>
+                    </w:rPr>
+                  </w:pPr>
+                  <w:r>
+                    <w:rPr>
+                      <w:b/>
+                    </w:rPr>
+                    <w:lastRenderedPageBreak/>
+                    <w:t>Date:</w:t>
+                  </w:r>
+                </w:p>
+              </w:tc>
+              <w:tc>
+                <w:tcPr>
+                  <w:tcW w:w="8763" w:type="dxa"/>
+                  <w:gridSpan w:val="2"/>
+                  <w:shd w:val="clear" w:color="auto" w:fill="auto"/>
+                </w:tcPr>
+                <w:p>
+                  <w:pPr>
+                    <w:tabs>
+                      <w:tab w:val="right" w:pos="5120"/>
+                    </w:tabs>
+                  </w:pPr>
+                </w:p>
+              </w:tc>
+            </w:tr>
+          </w:tbl>
+          <w:p/>
+        </w:tc>
+      </w:tr>
+    </w:tbl>
+    <w:p/>
+    <w:tbl>
+      <w:tblPr>
+        <w:tblW w:w="11145" w:type="dxa"/>
+        <w:tblInd w:w="-714" w:type="dxa"/>
+        <w:tblBorders>
+          <w:top w:val="single" w:sz="4" w:space="0" w:color="auto"/>
+          <w:left w:val="single" w:sz="4" w:space="0" w:color="auto"/>
+          <w:bottom w:val="single" w:sz="4" w:space="0" w:color="auto"/>
+          <w:right w:val="single" w:sz="4" w:space="0" w:color="auto"/>
+          <w:insideH w:val="single" w:sz="4" w:space="0" w:color="auto"/>
+          <w:insideV w:val="single" w:sz="4" w:space="0" w:color="auto"/>
+        </w:tblBorders>
+        <w:tblLook w:val="01E0" w:firstRow="1" w:lastRow="1" w:firstColumn="1" w:lastColumn="1" w:noHBand="0" w:noVBand="0"/>
+      </w:tblPr>
+      <w:tblGrid>
+        <w:gridCol w:w="11145"/>
+      </w:tblGrid>
+      <w:tr>
+        <w:tc>
+          <w:tcPr>
+            <w:tcW w:w="11145" w:type="dxa"/>
+            <w:tcBorders>
+              <w:top w:val="single" w:sz="4" w:space="0" w:color="auto"/>
+              <w:left w:val="single" w:sz="4" w:space="0" w:color="auto"/>
+              <w:bottom w:val="single" w:sz="4" w:space="0" w:color="auto"/>
+              <w:right w:val="single" w:sz="4" w:space="0" w:color="auto"/>
+            </w:tcBorders>
+            <w:shd w:val="clear" w:color="auto" w:fill="auto"/>
+          </w:tcPr>
+          <w:tbl>
+            <w:tblPr>
+              <w:tblW w:w="10919" w:type="dxa"/>
+              <w:tblBorders>
+                <w:top w:val="single" w:sz="4" w:space="0" w:color="auto"/>
+                <w:left w:val="single" w:sz="4" w:space="0" w:color="auto"/>
+                <w:bottom w:val="single" w:sz="4" w:space="0" w:color="auto"/>
+                <w:right w:val="single" w:sz="4" w:space="0" w:color="auto"/>
+                <w:insideH w:val="single" w:sz="4" w:space="0" w:color="auto"/>
+                <w:insideV w:val="single" w:sz="4" w:space="0" w:color="auto"/>
+              </w:tblBorders>
+              <w:tblLook w:val="01E0" w:firstRow="1" w:lastRow="1" w:firstColumn="1" w:lastColumn="1" w:noHBand="0" w:noVBand="0"/>
+            </w:tblPr>
+            <w:tblGrid>
+              <w:gridCol w:w="2156"/>
+              <w:gridCol w:w="4110"/>
+              <w:gridCol w:w="4653"/>
+            </w:tblGrid>
+            <w:tr>
+              <w:tc>
+                <w:tcPr>
+                  <w:tcW w:w="10919" w:type="dxa"/>
+                  <w:gridSpan w:val="3"/>
+                  <w:shd w:val="clear" w:color="auto" w:fill="auto"/>
+                </w:tcPr>
+                <w:p>
+                  <w:pPr>
+                    <w:jc w:val="center"/>
+                  </w:pPr>
+                </w:p>
+              </w:tc>
+            </w:tr>
+            <w:tr>
+              <w:tc>
+                <w:tcPr>
+                  <w:tcW w:w="2156" w:type="dxa"/>
+                  <w:shd w:val="clear" w:color="auto" w:fill="auto"/>
+                </w:tcPr>
+                <w:p>
+                  <w:pPr>
+                    <w:rPr>
+                      <w:b/>
+                    </w:rPr>
+                  </w:pPr>
+                  <w:r>
+                    <w:rPr>
+                      <w:b/>
+                    </w:rPr>
+                    <w:t xml:space="preserve">Use Case Number:  </w:t>
+                  </w:r>
+                </w:p>
+              </w:tc>
+              <w:tc>
+                <w:tcPr>
+                  <w:tcW w:w="8763" w:type="dxa"/>
+                  <w:gridSpan w:val="2"/>
+                  <w:shd w:val="clear" w:color="auto" w:fill="auto"/>
+                </w:tcPr>
+                <w:p>
+                  <w:r>
+                    <w:t>6</w:t>
+                  </w:r>
+                </w:p>
+              </w:tc>
+            </w:tr>
+            <w:tr>
+              <w:tc>
+                <w:tcPr>
+                  <w:tcW w:w="2156" w:type="dxa"/>
+                  <w:shd w:val="clear" w:color="auto" w:fill="auto"/>
+                </w:tcPr>
+                <w:p>
+                  <w:pPr>
+                    <w:rPr>
+                      <w:b/>
+                    </w:rPr>
+                  </w:pPr>
+                  <w:r>
+                    <w:rPr>
+                      <w:b/>
+                    </w:rPr>
+                    <w:t>Use Case Name:</w:t>
+                  </w:r>
+                </w:p>
+              </w:tc>
+              <w:tc>
+                <w:tcPr>
+                  <w:tcW w:w="8763" w:type="dxa"/>
+                  <w:gridSpan w:val="2"/>
+                  <w:shd w:val="clear" w:color="auto" w:fill="auto"/>
+                </w:tcPr>
+                <w:p>
+                  <w:pPr>
+                    <w:rPr>
+                      <w:lang w:val="en-US"/>
+                    </w:rPr>
+                  </w:pPr>
+                  <w:r>
+                    <w:rPr>
+                      <w:lang w:val="en-US"/>
+                    </w:rPr>
+                    <w:t>Quản lý bán hàng</w:t>
+                  </w:r>
+                </w:p>
+              </w:tc>
+            </w:tr>
+            <w:tr>
+              <w:tc>
+                <w:tcPr>
+                  <w:tcW w:w="2156" w:type="dxa"/>
+                  <w:shd w:val="clear" w:color="auto" w:fill="auto"/>
+                </w:tcPr>
+                <w:p>
+                  <w:pPr>
+                    <w:rPr>
+                      <w:b/>
+                    </w:rPr>
+                  </w:pPr>
+                  <w:r>
+                    <w:rPr>
+                      <w:b/>
+                    </w:rPr>
+                    <w:t>Actor (s):</w:t>
+                  </w:r>
+                </w:p>
+              </w:tc>
+              <w:tc>
+                <w:tcPr>
+                  <w:tcW w:w="8763" w:type="dxa"/>
+                  <w:gridSpan w:val="2"/>
+                  <w:shd w:val="clear" w:color="auto" w:fill="auto"/>
+                </w:tcPr>
+                <w:p/>
+              </w:tc>
+            </w:tr>
+            <w:tr>
+              <w:tc>
+                <w:tcPr>
+                  <w:tcW w:w="2156" w:type="dxa"/>
+                  <w:shd w:val="clear" w:color="auto" w:fill="auto"/>
+                </w:tcPr>
+                <w:p>
+                  <w:pPr>
+                    <w:rPr>
+                      <w:b/>
+                    </w:rPr>
+                  </w:pPr>
+                  <w:r>
+                    <w:rPr>
+                      <w:b/>
+                    </w:rPr>
+                    <w:t xml:space="preserve">Maturity: </w:t>
+                  </w:r>
+                </w:p>
+              </w:tc>
+              <w:tc>
+                <w:tcPr>
+                  <w:tcW w:w="8763" w:type="dxa"/>
+                  <w:gridSpan w:val="2"/>
+                  <w:shd w:val="clear" w:color="auto" w:fill="auto"/>
+                </w:tcPr>
+                <w:p>
+                  <w:pPr>
+                    <w:rPr>
+                      <w:lang w:val="en-US"/>
+                    </w:rPr>
+                  </w:pPr>
+                </w:p>
+              </w:tc>
+            </w:tr>
+            <w:tr>
+              <w:tc>
+                <w:tcPr>
+                  <w:tcW w:w="2156" w:type="dxa"/>
+                  <w:shd w:val="clear" w:color="auto" w:fill="auto"/>
+                </w:tcPr>
+                <w:p>
+                  <w:pPr>
+                    <w:rPr>
+                      <w:b/>
+                    </w:rPr>
+                  </w:pPr>
+                  <w:r>
+                    <w:rPr>
+                      <w:b/>
+                    </w:rPr>
+                    <w:t>Summary:</w:t>
+                  </w:r>
+                </w:p>
+              </w:tc>
+              <w:tc>
+                <w:tcPr>
+                  <w:tcW w:w="8763" w:type="dxa"/>
+                  <w:gridSpan w:val="2"/>
+                  <w:shd w:val="clear" w:color="auto" w:fill="auto"/>
+                </w:tcPr>
+                <w:p/>
+              </w:tc>
+            </w:tr>
+            <w:tr>
+              <w:trPr>
+                <w:trHeight w:val="465"/>
+              </w:trPr>
+              <w:tc>
+                <w:tcPr>
+                  <w:tcW w:w="2156" w:type="dxa"/>
+                  <w:vMerge w:val="restart"/>
+                  <w:shd w:val="clear" w:color="auto" w:fill="auto"/>
+                </w:tcPr>
+                <w:p>
+                  <w:pPr>
+                    <w:rPr>
+                      <w:b/>
+                    </w:rPr>
+                  </w:pPr>
+                  <w:r>
+                    <w:rPr>
+                      <w:b/>
+                    </w:rPr>
+                    <w:t>Basic Course of Events:</w:t>
+                  </w:r>
+                </w:p>
+              </w:tc>
+              <w:tc>
+                <w:tcPr>
+                  <w:tcW w:w="4110" w:type="dxa"/>
+                  <w:shd w:val="clear" w:color="auto" w:fill="auto"/>
+                </w:tcPr>
+                <w:p>
+                  <w:pPr>
+                    <w:rPr>
+                      <w:b/>
+                    </w:rPr>
+                  </w:pPr>
+                  <w:r>
+                    <w:rPr>
+                      <w:b/>
+                    </w:rPr>
+                    <w:t>Actor Action</w:t>
+                  </w:r>
+                </w:p>
+              </w:tc>
+              <w:tc>
+                <w:tcPr>
+                  <w:tcW w:w="4653" w:type="dxa"/>
+                  <w:shd w:val="clear" w:color="auto" w:fill="auto"/>
+                </w:tcPr>
+                <w:p>
+                  <w:pPr>
+                    <w:rPr>
+                      <w:b/>
+                    </w:rPr>
+                  </w:pPr>
+                  <w:r>
+                    <w:rPr>
+                      <w:b/>
+                    </w:rPr>
+                    <w:t>System Response</w:t>
+                  </w:r>
+                </w:p>
+              </w:tc>
+            </w:tr>
+            <w:tr>
+              <w:trPr>
+                <w:trHeight w:val="255"/>
+              </w:trPr>
+              <w:tc>
+                <w:tcPr>
+                  <w:tcW w:w="2156" w:type="dxa"/>
+                  <w:vMerge/>
+                  <w:shd w:val="clear" w:color="auto" w:fill="auto"/>
+                </w:tcPr>
+                <w:p>
+                  <w:pPr>
+                    <w:rPr>
+                      <w:b/>
+                    </w:rPr>
+                  </w:pPr>
+                </w:p>
+              </w:tc>
+              <w:tc>
+                <w:tcPr>
+                  <w:tcW w:w="4110" w:type="dxa"/>
+                  <w:shd w:val="clear" w:color="auto" w:fill="auto"/>
+                </w:tcPr>
+                <w:p/>
+              </w:tc>
+              <w:tc>
+                <w:tcPr>
+                  <w:tcW w:w="4653" w:type="dxa"/>
+                  <w:shd w:val="clear" w:color="auto" w:fill="auto"/>
+                </w:tcPr>
+                <w:p/>
+              </w:tc>
+            </w:tr>
+            <w:tr>
+              <w:trPr>
+                <w:trHeight w:val="330"/>
+              </w:trPr>
+              <w:tc>
+                <w:tcPr>
+                  <w:tcW w:w="2156" w:type="dxa"/>
+                  <w:vMerge/>
+                  <w:shd w:val="clear" w:color="auto" w:fill="auto"/>
+                </w:tcPr>
+                <w:p>
+                  <w:pPr>
+                    <w:rPr>
+                      <w:b/>
+                    </w:rPr>
+                  </w:pPr>
+                </w:p>
+              </w:tc>
+              <w:tc>
+                <w:tcPr>
+                  <w:tcW w:w="4110" w:type="dxa"/>
+                  <w:shd w:val="clear" w:color="auto" w:fill="auto"/>
+                </w:tcPr>
+                <w:p>
+                  <w:pPr>
+                    <w:rPr>
+                      <w:bCs/>
+                    </w:rPr>
+                  </w:pPr>
+                </w:p>
+              </w:tc>
+              <w:tc>
+                <w:tcPr>
+                  <w:tcW w:w="4653" w:type="dxa"/>
+                  <w:shd w:val="clear" w:color="auto" w:fill="auto"/>
+                </w:tcPr>
+                <w:p/>
+              </w:tc>
+            </w:tr>
+            <w:tr>
+              <w:trPr>
+                <w:trHeight w:val="330"/>
+              </w:trPr>
+              <w:tc>
+                <w:tcPr>
+                  <w:tcW w:w="2156" w:type="dxa"/>
+                  <w:vMerge/>
+                  <w:shd w:val="clear" w:color="auto" w:fill="auto"/>
+                </w:tcPr>
+                <w:p>
+                  <w:pPr>
+                    <w:rPr>
+                      <w:b/>
+                    </w:rPr>
+                  </w:pPr>
+                </w:p>
+              </w:tc>
+              <w:tc>
+                <w:tcPr>
+                  <w:tcW w:w="4110" w:type="dxa"/>
+                  <w:shd w:val="clear" w:color="auto" w:fill="auto"/>
+                </w:tcPr>
+                <w:p>
+                  <w:pPr>
+                    <w:rPr>
+                      <w:b/>
+                    </w:rPr>
+                  </w:pPr>
+                </w:p>
+              </w:tc>
+              <w:tc>
+                <w:tcPr>
+                  <w:tcW w:w="4653" w:type="dxa"/>
+                  <w:shd w:val="clear" w:color="auto" w:fill="auto"/>
+                </w:tcPr>
+                <w:p/>
+              </w:tc>
+            </w:tr>
+            <w:tr>
+              <w:trPr>
+                <w:trHeight w:val="330"/>
+              </w:trPr>
+              <w:tc>
+                <w:tcPr>
+                  <w:tcW w:w="2156" w:type="dxa"/>
+                  <w:vMerge/>
+                  <w:shd w:val="clear" w:color="auto" w:fill="auto"/>
+                </w:tcPr>
+                <w:p>
+                  <w:pPr>
+                    <w:rPr>
+                      <w:b/>
+                    </w:rPr>
+                  </w:pPr>
+                </w:p>
+              </w:tc>
+              <w:tc>
+                <w:tcPr>
+                  <w:tcW w:w="4110" w:type="dxa"/>
+                  <w:shd w:val="clear" w:color="auto" w:fill="auto"/>
+                </w:tcPr>
+                <w:p>
+                  <w:pPr>
+                    <w:rPr>
+                      <w:bCs/>
+                    </w:rPr>
+                  </w:pPr>
+                </w:p>
+              </w:tc>
+              <w:tc>
+                <w:tcPr>
+                  <w:tcW w:w="4653" w:type="dxa"/>
+                  <w:shd w:val="clear" w:color="auto" w:fill="auto"/>
+                </w:tcPr>
+                <w:p/>
+              </w:tc>
+            </w:tr>
+            <w:tr>
+              <w:trPr>
+                <w:trHeight w:val="330"/>
+              </w:trPr>
+              <w:tc>
+                <w:tcPr>
+                  <w:tcW w:w="2156" w:type="dxa"/>
+                  <w:vMerge/>
+                  <w:shd w:val="clear" w:color="auto" w:fill="auto"/>
+                </w:tcPr>
+                <w:p>
+                  <w:pPr>
+                    <w:rPr>
+                      <w:b/>
+                    </w:rPr>
+                  </w:pPr>
+                </w:p>
+              </w:tc>
+              <w:tc>
+                <w:tcPr>
+                  <w:tcW w:w="4110" w:type="dxa"/>
+                  <w:shd w:val="clear" w:color="auto" w:fill="auto"/>
+                </w:tcPr>
+                <w:p>
+                  <w:pPr>
+                    <w:rPr>
+                      <w:bCs/>
+                    </w:rPr>
+                  </w:pPr>
+                </w:p>
+              </w:tc>
+              <w:tc>
+                <w:tcPr>
+                  <w:tcW w:w="4653" w:type="dxa"/>
+                  <w:shd w:val="clear" w:color="auto" w:fill="auto"/>
+                </w:tcPr>
+                <w:p>
+                  <w:pPr>
+                    <w:rPr>
+                      <w:b/>
+                      <w:bCs/>
+                    </w:rPr>
+                  </w:pPr>
+                </w:p>
+              </w:tc>
+            </w:tr>
+            <w:tr>
+              <w:trPr>
+                <w:trHeight w:val="330"/>
+              </w:trPr>
+              <w:tc>
+                <w:tcPr>
+                  <w:tcW w:w="2156" w:type="dxa"/>
+                  <w:vMerge/>
+                  <w:shd w:val="clear" w:color="auto" w:fill="auto"/>
+                </w:tcPr>
+                <w:p>
+                  <w:pPr>
+                    <w:rPr>
+                      <w:b/>
+                    </w:rPr>
+                  </w:pPr>
+                </w:p>
+              </w:tc>
+              <w:tc>
+                <w:tcPr>
+                  <w:tcW w:w="4110" w:type="dxa"/>
+                  <w:shd w:val="clear" w:color="auto" w:fill="auto"/>
+                </w:tcPr>
+                <w:p>
+                  <w:pPr>
+                    <w:rPr>
+                      <w:bCs/>
+                    </w:rPr>
+                  </w:pPr>
+                </w:p>
+              </w:tc>
+              <w:tc>
+                <w:tcPr>
+                  <w:tcW w:w="4653" w:type="dxa"/>
+                  <w:shd w:val="clear" w:color="auto" w:fill="auto"/>
+                </w:tcPr>
+                <w:p/>
+              </w:tc>
+            </w:tr>
+            <w:tr>
+              <w:tc>
+                <w:tcPr>
+                  <w:tcW w:w="2156" w:type="dxa"/>
+                  <w:shd w:val="clear" w:color="auto" w:fill="auto"/>
+                </w:tcPr>
+                <w:p>
+                  <w:pPr>
+                    <w:rPr>
+                      <w:b/>
+                    </w:rPr>
+                  </w:pPr>
+                  <w:r>
+                    <w:rPr>
+                      <w:b/>
+                    </w:rPr>
+                    <w:t>Alternative Paths:</w:t>
+                  </w:r>
+                </w:p>
+              </w:tc>
+              <w:tc>
+                <w:tcPr>
+                  <w:tcW w:w="8763" w:type="dxa"/>
+                  <w:gridSpan w:val="2"/>
+                  <w:shd w:val="clear" w:color="auto" w:fill="auto"/>
+                </w:tcPr>
+                <w:p/>
+              </w:tc>
+            </w:tr>
+            <w:tr>
+              <w:tc>
+                <w:tcPr>
+                  <w:tcW w:w="2156" w:type="dxa"/>
+                  <w:shd w:val="clear" w:color="auto" w:fill="auto"/>
+                </w:tcPr>
+                <w:p>
+                  <w:pPr>
+                    <w:rPr>
+                      <w:b/>
+                    </w:rPr>
+                  </w:pPr>
+                  <w:r>
+                    <w:rPr>
+                      <w:b/>
+                    </w:rPr>
+                    <w:t>Exception Paths:</w:t>
+                  </w:r>
+                </w:p>
+              </w:tc>
+              <w:tc>
+                <w:tcPr>
+                  <w:tcW w:w="8763" w:type="dxa"/>
+                  <w:gridSpan w:val="2"/>
+                  <w:shd w:val="clear" w:color="auto" w:fill="auto"/>
+                </w:tcPr>
+                <w:p/>
+              </w:tc>
+            </w:tr>
+            <w:tr>
+              <w:tc>
+                <w:tcPr>
+                  <w:tcW w:w="2156" w:type="dxa"/>
+                  <w:shd w:val="clear" w:color="auto" w:fill="auto"/>
+                </w:tcPr>
+                <w:p>
+                  <w:pPr>
+                    <w:rPr>
+                      <w:b/>
+                    </w:rPr>
+                  </w:pPr>
+                  <w:r>
+                    <w:rPr>
+                      <w:b/>
+                    </w:rPr>
+                    <w:t>Extension Points:</w:t>
+                  </w:r>
+                </w:p>
+              </w:tc>
+              <w:tc>
+                <w:tcPr>
+                  <w:tcW w:w="8763" w:type="dxa"/>
+                  <w:gridSpan w:val="2"/>
+                  <w:shd w:val="clear" w:color="auto" w:fill="auto"/>
+                </w:tcPr>
+                <w:p/>
+              </w:tc>
+            </w:tr>
+            <w:tr>
+              <w:tc>
+                <w:tcPr>
+                  <w:tcW w:w="2156" w:type="dxa"/>
+                  <w:shd w:val="clear" w:color="auto" w:fill="auto"/>
+                </w:tcPr>
+                <w:p>
+                  <w:pPr>
+                    <w:rPr>
+                      <w:b/>
+                    </w:rPr>
+                  </w:pPr>
+                  <w:r>
+                    <w:rPr>
+                      <w:b/>
+                    </w:rPr>
+                    <w:t>Triggers:</w:t>
+                  </w:r>
+                </w:p>
+              </w:tc>
+              <w:tc>
+                <w:tcPr>
+                  <w:tcW w:w="8763" w:type="dxa"/>
+                  <w:gridSpan w:val="2"/>
+                  <w:shd w:val="clear" w:color="auto" w:fill="auto"/>
+                </w:tcPr>
+                <w:p/>
+              </w:tc>
+            </w:tr>
+            <w:tr>
+              <w:tc>
+                <w:tcPr>
+                  <w:tcW w:w="2156" w:type="dxa"/>
+                  <w:shd w:val="clear" w:color="auto" w:fill="auto"/>
+                </w:tcPr>
+                <w:p>
+                  <w:pPr>
+                    <w:rPr>
+                      <w:b/>
+                    </w:rPr>
+                  </w:pPr>
+                  <w:r>
+                    <w:rPr>
+                      <w:b/>
+                    </w:rPr>
+                    <w:t>Assumptions:</w:t>
+                  </w:r>
+                </w:p>
+              </w:tc>
+              <w:tc>
+                <w:tcPr>
+                  <w:tcW w:w="8763" w:type="dxa"/>
+                  <w:gridSpan w:val="2"/>
+                  <w:shd w:val="clear" w:color="auto" w:fill="auto"/>
+                </w:tcPr>
+                <w:p/>
+              </w:tc>
+            </w:tr>
+            <w:tr>
+              <w:tc>
+                <w:tcPr>
+                  <w:tcW w:w="2156" w:type="dxa"/>
+                  <w:shd w:val="clear" w:color="auto" w:fill="auto"/>
+                </w:tcPr>
+                <w:p>
+                  <w:pPr>
+                    <w:rPr>
+                      <w:b/>
+                    </w:rPr>
+                  </w:pPr>
+                  <w:r>
+                    <w:rPr>
+                      <w:b/>
+                    </w:rPr>
+                    <w:t>Preconditions:</w:t>
+                  </w:r>
+                </w:p>
+              </w:tc>
+              <w:tc>
+                <w:tcPr>
+                  <w:tcW w:w="8763" w:type="dxa"/>
+                  <w:gridSpan w:val="2"/>
+                  <w:shd w:val="clear" w:color="auto" w:fill="auto"/>
+                </w:tcPr>
+                <w:p/>
+              </w:tc>
+            </w:tr>
+            <w:tr>
+              <w:tc>
+                <w:tcPr>
+                  <w:tcW w:w="2156" w:type="dxa"/>
+                  <w:shd w:val="clear" w:color="auto" w:fill="auto"/>
+                </w:tcPr>
+                <w:p>
+                  <w:pPr>
+                    <w:rPr>
+                      <w:b/>
+                    </w:rPr>
+                  </w:pPr>
+                  <w:r>
+                    <w:rPr>
+                      <w:b/>
+                    </w:rPr>
+                    <w:t>Post Conditions:</w:t>
+                  </w:r>
+                </w:p>
+              </w:tc>
+              <w:tc>
+                <w:tcPr>
+                  <w:tcW w:w="8763" w:type="dxa"/>
+                  <w:gridSpan w:val="2"/>
+                  <w:shd w:val="clear" w:color="auto" w:fill="auto"/>
+                </w:tcPr>
+                <w:p/>
+              </w:tc>
+            </w:tr>
+            <w:tr>
+              <w:tc>
+                <w:tcPr>
+                  <w:tcW w:w="2156" w:type="dxa"/>
+                  <w:shd w:val="clear" w:color="auto" w:fill="auto"/>
+                </w:tcPr>
+                <w:p>
+                  <w:pPr>
+                    <w:rPr>
+                      <w:b/>
+                    </w:rPr>
+                  </w:pPr>
+                  <w:r>
+                    <w:rPr>
+                      <w:b/>
+                    </w:rPr>
+                    <w:t>Reference: Business Rules:</w:t>
+                  </w:r>
+                </w:p>
+              </w:tc>
+              <w:tc>
+                <w:tcPr>
+                  <w:tcW w:w="8763" w:type="dxa"/>
+                  <w:gridSpan w:val="2"/>
+                  <w:shd w:val="clear" w:color="auto" w:fill="auto"/>
+                </w:tcPr>
+                <w:p/>
+              </w:tc>
+            </w:tr>
+            <w:tr>
+              <w:tc>
+                <w:tcPr>
+                  <w:tcW w:w="2156" w:type="dxa"/>
+                  <w:shd w:val="clear" w:color="auto" w:fill="auto"/>
+                </w:tcPr>
+                <w:p>
+                  <w:pPr>
+                    <w:rPr>
+                      <w:b/>
+                    </w:rPr>
+                  </w:pPr>
+                  <w:r>
+                    <w:rPr>
+                      <w:b/>
+                    </w:rPr>
+                    <w:t>Reference: Risks</w:t>
+                  </w:r>
+                </w:p>
+              </w:tc>
+              <w:tc>
+                <w:tcPr>
+                  <w:tcW w:w="8763" w:type="dxa"/>
+                  <w:gridSpan w:val="2"/>
+                  <w:shd w:val="clear" w:color="auto" w:fill="auto"/>
+                </w:tcPr>
+                <w:p/>
+              </w:tc>
+            </w:tr>
+            <w:tr>
+              <w:tc>
+                <w:tcPr>
+                  <w:tcW w:w="10919" w:type="dxa"/>
+                  <w:gridSpan w:val="3"/>
+                  <w:shd w:val="clear" w:color="auto" w:fill="auto"/>
+                </w:tcPr>
+                <w:p>
+                  <w:pPr>
+                    <w:rPr>
+                      <w:b/>
+                    </w:rPr>
+                  </w:pPr>
+                  <w:r>
+                    <w:rPr>
+                      <w:b/>
+                    </w:rPr>
+                    <w:t>Activity Diagram:</w:t>
+                  </w:r>
+                </w:p>
+                <w:p>
+                  <w:pPr>
+                    <w:jc w:val="center"/>
+                    <w:rPr>
+                      <w:b/>
+                    </w:rPr>
+                  </w:pPr>
+                </w:p>
+              </w:tc>
+            </w:tr>
+            <w:tr>
+              <w:tc>
+                <w:tcPr>
+                  <w:tcW w:w="2156" w:type="dxa"/>
+                  <w:shd w:val="clear" w:color="auto" w:fill="auto"/>
+                </w:tcPr>
+                <w:p>
+                  <w:pPr>
+                    <w:rPr>
+                      <w:b/>
+                    </w:rPr>
+                  </w:pPr>
+                  <w:r>
+                    <w:rPr>
+                      <w:b/>
+                    </w:rPr>
+                    <w:t>Author(s):</w:t>
+                  </w:r>
+                </w:p>
+              </w:tc>
+              <w:tc>
+                <w:tcPr>
+                  <w:tcW w:w="8763" w:type="dxa"/>
+                  <w:gridSpan w:val="2"/>
+                  <w:shd w:val="clear" w:color="auto" w:fill="auto"/>
+                </w:tcPr>
+                <w:p>
+                  <w:pPr>
+                    <w:rPr>
+                      <w:lang w:val="en-US"/>
+                    </w:rPr>
+                  </w:pPr>
+                </w:p>
+              </w:tc>
+            </w:tr>
+            <w:tr>
+              <w:tc>
+                <w:tcPr>
+                  <w:tcW w:w="2156" w:type="dxa"/>
+                  <w:shd w:val="clear" w:color="auto" w:fill="auto"/>
+                </w:tcPr>
+                <w:p>
+                  <w:pPr>
+                    <w:rPr>
+                      <w:b/>
+                    </w:rPr>
+                  </w:pPr>
+                  <w:r>
+                    <w:rPr>
+                      <w:b/>
+                    </w:rPr>
+                    <w:lastRenderedPageBreak/>
+                    <w:t>Date:</w:t>
+                  </w:r>
+                </w:p>
+              </w:tc>
+              <w:tc>
+                <w:tcPr>
+                  <w:tcW w:w="8763" w:type="dxa"/>
+                  <w:gridSpan w:val="2"/>
+                  <w:shd w:val="clear" w:color="auto" w:fill="auto"/>
+                </w:tcPr>
+                <w:p>
+                  <w:pPr>
+                    <w:tabs>
+                      <w:tab w:val="right" w:pos="5120"/>
+                    </w:tabs>
+                  </w:pPr>
+                </w:p>
+              </w:tc>
+            </w:tr>
+          </w:tbl>
+          <w:p/>
+        </w:tc>
+      </w:tr>
+    </w:tbl>
+    <w:p/>
+    <w:p/>
+    <w:tbl>
+      <w:tblPr>
+        <w:tblW w:w="11145" w:type="dxa"/>
+        <w:tblInd w:w="-714" w:type="dxa"/>
+        <w:tblBorders>
+          <w:top w:val="single" w:sz="4" w:space="0" w:color="auto"/>
+          <w:left w:val="single" w:sz="4" w:space="0" w:color="auto"/>
+          <w:bottom w:val="single" w:sz="4" w:space="0" w:color="auto"/>
+          <w:right w:val="single" w:sz="4" w:space="0" w:color="auto"/>
+          <w:insideH w:val="single" w:sz="4" w:space="0" w:color="auto"/>
+          <w:insideV w:val="single" w:sz="4" w:space="0" w:color="auto"/>
+        </w:tblBorders>
+        <w:tblLook w:val="01E0" w:firstRow="1" w:lastRow="1" w:firstColumn="1" w:lastColumn="1" w:noHBand="0" w:noVBand="0"/>
+      </w:tblPr>
+      <w:tblGrid>
+        <w:gridCol w:w="11145"/>
+      </w:tblGrid>
+      <w:tr>
+        <w:tc>
+          <w:tcPr>
+            <w:tcW w:w="11145" w:type="dxa"/>
+            <w:tcBorders>
+              <w:top w:val="single" w:sz="4" w:space="0" w:color="auto"/>
+              <w:left w:val="single" w:sz="4" w:space="0" w:color="auto"/>
+              <w:bottom w:val="single" w:sz="4" w:space="0" w:color="auto"/>
+              <w:right w:val="single" w:sz="4" w:space="0" w:color="auto"/>
+            </w:tcBorders>
+            <w:shd w:val="clear" w:color="auto" w:fill="auto"/>
+          </w:tcPr>
+          <w:tbl>
+            <w:tblPr>
+              <w:tblW w:w="10919" w:type="dxa"/>
+              <w:tblBorders>
+                <w:top w:val="single" w:sz="4" w:space="0" w:color="auto"/>
+                <w:left w:val="single" w:sz="4" w:space="0" w:color="auto"/>
+                <w:bottom w:val="single" w:sz="4" w:space="0" w:color="auto"/>
+                <w:right w:val="single" w:sz="4" w:space="0" w:color="auto"/>
+                <w:insideH w:val="single" w:sz="4" w:space="0" w:color="auto"/>
+                <w:insideV w:val="single" w:sz="4" w:space="0" w:color="auto"/>
+              </w:tblBorders>
+              <w:tblLook w:val="01E0" w:firstRow="1" w:lastRow="1" w:firstColumn="1" w:lastColumn="1" w:noHBand="0" w:noVBand="0"/>
+            </w:tblPr>
+            <w:tblGrid>
+              <w:gridCol w:w="2156"/>
+              <w:gridCol w:w="4110"/>
+              <w:gridCol w:w="4653"/>
+            </w:tblGrid>
+            <w:tr>
+              <w:tc>
+                <w:tcPr>
+                  <w:tcW w:w="10919" w:type="dxa"/>
+                  <w:gridSpan w:val="3"/>
+                  <w:shd w:val="clear" w:color="auto" w:fill="auto"/>
+                </w:tcPr>
+                <w:p>
+                  <w:pPr>
+                    <w:jc w:val="center"/>
+                  </w:pPr>
+                </w:p>
+              </w:tc>
+            </w:tr>
+            <w:tr>
+              <w:tc>
+                <w:tcPr>
+                  <w:tcW w:w="2156" w:type="dxa"/>
+                  <w:shd w:val="clear" w:color="auto" w:fill="auto"/>
+                </w:tcPr>
+                <w:p>
+                  <w:pPr>
+                    <w:rPr>
+                      <w:b/>
+                    </w:rPr>
+                  </w:pPr>
+                  <w:r>
+                    <w:rPr>
+                      <w:b/>
+                    </w:rPr>
+                    <w:t xml:space="preserve">Use Case Number:  </w:t>
+                  </w:r>
+                </w:p>
+              </w:tc>
+              <w:tc>
+                <w:tcPr>
+                  <w:tcW w:w="8763" w:type="dxa"/>
+                  <w:gridSpan w:val="2"/>
+                  <w:shd w:val="clear" w:color="auto" w:fill="auto"/>
+                </w:tcPr>
+                <w:p>
+                  <w:r>
+                    <w:t>7</w:t>
+                  </w:r>
+                </w:p>
+              </w:tc>
+            </w:tr>
+            <w:tr>
+              <w:tc>
+                <w:tcPr>
+                  <w:tcW w:w="2156" w:type="dxa"/>
+                  <w:shd w:val="clear" w:color="auto" w:fill="auto"/>
+                </w:tcPr>
+                <w:p>
+                  <w:pPr>
+                    <w:rPr>
+                      <w:b/>
+                    </w:rPr>
+                  </w:pPr>
+                  <w:r>
+                    <w:rPr>
+                      <w:b/>
+                    </w:rPr>
+                    <w:t>Use Case Name:</w:t>
+                  </w:r>
+                </w:p>
+              </w:tc>
+              <w:tc>
+                <w:tcPr>
+                  <w:tcW w:w="8763" w:type="dxa"/>
+                  <w:gridSpan w:val="2"/>
+                  <w:shd w:val="clear" w:color="auto" w:fill="auto"/>
+                </w:tcPr>
+                <w:p/>
+              </w:tc>
+            </w:tr>
+            <w:tr>
+              <w:tc>
+                <w:tcPr>
+                  <w:tcW w:w="2156" w:type="dxa"/>
+                  <w:shd w:val="clear" w:color="auto" w:fill="auto"/>
+                </w:tcPr>
+                <w:p>
+                  <w:pPr>
+                    <w:rPr>
+                      <w:b/>
+                    </w:rPr>
+                  </w:pPr>
+                  <w:r>
+                    <w:rPr>
+                      <w:b/>
+                    </w:rPr>
+                    <w:t>Actor (s):</w:t>
+                  </w:r>
+                </w:p>
+              </w:tc>
+              <w:tc>
+                <w:tcPr>
+                  <w:tcW w:w="8763" w:type="dxa"/>
+                  <w:gridSpan w:val="2"/>
+                  <w:shd w:val="clear" w:color="auto" w:fill="auto"/>
+                </w:tcPr>
+                <w:p/>
+              </w:tc>
+            </w:tr>
+            <w:tr>
+              <w:tc>
+                <w:tcPr>
+                  <w:tcW w:w="2156" w:type="dxa"/>
+                  <w:shd w:val="clear" w:color="auto" w:fill="auto"/>
+                </w:tcPr>
+                <w:p>
+                  <w:pPr>
+                    <w:rPr>
+                      <w:b/>
+                    </w:rPr>
+                  </w:pPr>
+                  <w:r>
+                    <w:rPr>
+                      <w:b/>
+                    </w:rPr>
+                    <w:t xml:space="preserve">Maturity: </w:t>
+                  </w:r>
+                </w:p>
+              </w:tc>
+              <w:tc>
+                <w:tcPr>
+                  <w:tcW w:w="8763" w:type="dxa"/>
+                  <w:gridSpan w:val="2"/>
+                  <w:shd w:val="clear" w:color="auto" w:fill="auto"/>
+                </w:tcPr>
+                <w:p>
+                  <w:pPr>
+                    <w:rPr>
+                      <w:lang w:val="en-US"/>
+                    </w:rPr>
+                  </w:pPr>
+                </w:p>
+              </w:tc>
+            </w:tr>
+            <w:tr>
+              <w:tc>
+                <w:tcPr>
+                  <w:tcW w:w="2156" w:type="dxa"/>
+                  <w:shd w:val="clear" w:color="auto" w:fill="auto"/>
+                </w:tcPr>
+                <w:p>
+                  <w:pPr>
+                    <w:rPr>
+                      <w:b/>
+                    </w:rPr>
+                  </w:pPr>
+                  <w:r>
+                    <w:rPr>
+                      <w:b/>
+                    </w:rPr>
+                    <w:t>Summary:</w:t>
+                  </w:r>
+                </w:p>
+              </w:tc>
+              <w:tc>
+                <w:tcPr>
+                  <w:tcW w:w="8763" w:type="dxa"/>
+                  <w:gridSpan w:val="2"/>
+                  <w:shd w:val="clear" w:color="auto" w:fill="auto"/>
+                </w:tcPr>
+                <w:p/>
+              </w:tc>
+            </w:tr>
+            <w:tr>
+              <w:trPr>
+                <w:trHeight w:val="465"/>
+              </w:trPr>
+              <w:tc>
+                <w:tcPr>
+                  <w:tcW w:w="2156" w:type="dxa"/>
+                  <w:vMerge w:val="restart"/>
+                  <w:shd w:val="clear" w:color="auto" w:fill="auto"/>
+                </w:tcPr>
+                <w:p>
+                  <w:pPr>
+                    <w:rPr>
+                      <w:b/>
+                    </w:rPr>
+                  </w:pPr>
+                  <w:r>
+                    <w:rPr>
+                      <w:b/>
+                    </w:rPr>
+                    <w:t>Basic Course of Events:</w:t>
+                  </w:r>
+                </w:p>
+              </w:tc>
+              <w:tc>
+                <w:tcPr>
+                  <w:tcW w:w="4110" w:type="dxa"/>
+                  <w:shd w:val="clear" w:color="auto" w:fill="auto"/>
+                </w:tcPr>
+                <w:p>
+                  <w:pPr>
+                    <w:rPr>
+                      <w:b/>
+                    </w:rPr>
+                  </w:pPr>
+                  <w:r>
+                    <w:rPr>
+                      <w:b/>
+                    </w:rPr>
+                    <w:t>Actor Action</w:t>
+                  </w:r>
+                </w:p>
+              </w:tc>
+              <w:tc>
+                <w:tcPr>
+                  <w:tcW w:w="4653" w:type="dxa"/>
+                  <w:shd w:val="clear" w:color="auto" w:fill="auto"/>
+                </w:tcPr>
+                <w:p>
+                  <w:pPr>
+                    <w:rPr>
+                      <w:b/>
+                    </w:rPr>
+                  </w:pPr>
+                  <w:r>
+                    <w:rPr>
+                      <w:b/>
+                    </w:rPr>
+                    <w:t>System Response</w:t>
+                  </w:r>
+                </w:p>
+              </w:tc>
+            </w:tr>
+            <w:tr>
+              <w:trPr>
+                <w:trHeight w:val="255"/>
+              </w:trPr>
+              <w:tc>
+                <w:tcPr>
+                  <w:tcW w:w="2156" w:type="dxa"/>
+                  <w:vMerge/>
+                  <w:shd w:val="clear" w:color="auto" w:fill="auto"/>
+                </w:tcPr>
+                <w:p>
+                  <w:pPr>
+                    <w:rPr>
+                      <w:b/>
+                    </w:rPr>
+                  </w:pPr>
+                </w:p>
+              </w:tc>
+              <w:tc>
+                <w:tcPr>
+                  <w:tcW w:w="4110" w:type="dxa"/>
+                  <w:shd w:val="clear" w:color="auto" w:fill="auto"/>
+                </w:tcPr>
+                <w:p/>
+              </w:tc>
+              <w:tc>
+                <w:tcPr>
+                  <w:tcW w:w="4653" w:type="dxa"/>
+                  <w:shd w:val="clear" w:color="auto" w:fill="auto"/>
+                </w:tcPr>
+                <w:p/>
+              </w:tc>
+            </w:tr>
+            <w:tr>
+              <w:trPr>
+                <w:trHeight w:val="330"/>
+              </w:trPr>
+              <w:tc>
+                <w:tcPr>
+                  <w:tcW w:w="2156" w:type="dxa"/>
+                  <w:vMerge/>
+                  <w:shd w:val="clear" w:color="auto" w:fill="auto"/>
+                </w:tcPr>
+                <w:p>
+                  <w:pPr>
+                    <w:rPr>
+                      <w:b/>
+                    </w:rPr>
+                  </w:pPr>
+                </w:p>
+              </w:tc>
+              <w:tc>
+                <w:tcPr>
+                  <w:tcW w:w="4110" w:type="dxa"/>
+                  <w:shd w:val="clear" w:color="auto" w:fill="auto"/>
+                </w:tcPr>
+                <w:p>
+                  <w:pPr>
+                    <w:rPr>
+                      <w:bCs/>
+                    </w:rPr>
+                  </w:pPr>
+                </w:p>
+              </w:tc>
+              <w:tc>
+                <w:tcPr>
+                  <w:tcW w:w="4653" w:type="dxa"/>
+                  <w:shd w:val="clear" w:color="auto" w:fill="auto"/>
+                </w:tcPr>
+                <w:p/>
+              </w:tc>
+            </w:tr>
+            <w:tr>
+              <w:trPr>
+                <w:trHeight w:val="330"/>
+              </w:trPr>
+              <w:tc>
+                <w:tcPr>
+                  <w:tcW w:w="2156" w:type="dxa"/>
+                  <w:vMerge/>
+                  <w:shd w:val="clear" w:color="auto" w:fill="auto"/>
+                </w:tcPr>
+                <w:p>
+                  <w:pPr>
+                    <w:rPr>
+                      <w:b/>
+                    </w:rPr>
+                  </w:pPr>
+                </w:p>
+              </w:tc>
+              <w:tc>
+                <w:tcPr>
+                  <w:tcW w:w="4110" w:type="dxa"/>
+                  <w:shd w:val="clear" w:color="auto" w:fill="auto"/>
+                </w:tcPr>
+                <w:p>
+                  <w:pPr>
+                    <w:rPr>
+                      <w:b/>
+                    </w:rPr>
+                  </w:pPr>
+                </w:p>
+              </w:tc>
+              <w:tc>
+                <w:tcPr>
+                  <w:tcW w:w="4653" w:type="dxa"/>
+                  <w:shd w:val="clear" w:color="auto" w:fill="auto"/>
+                </w:tcPr>
+                <w:p/>
+              </w:tc>
+            </w:tr>
+            <w:tr>
+              <w:trPr>
+                <w:trHeight w:val="330"/>
+              </w:trPr>
+              <w:tc>
+                <w:tcPr>
+                  <w:tcW w:w="2156" w:type="dxa"/>
+                  <w:vMerge/>
+                  <w:shd w:val="clear" w:color="auto" w:fill="auto"/>
+                </w:tcPr>
+                <w:p>
+                  <w:pPr>
+                    <w:rPr>
+                      <w:b/>
+                    </w:rPr>
+                  </w:pPr>
+                </w:p>
+              </w:tc>
+              <w:tc>
+                <w:tcPr>
+                  <w:tcW w:w="4110" w:type="dxa"/>
+                  <w:shd w:val="clear" w:color="auto" w:fill="auto"/>
+                </w:tcPr>
+                <w:p>
+                  <w:pPr>
+                    <w:rPr>
+                      <w:bCs/>
+                    </w:rPr>
+                  </w:pPr>
+                </w:p>
+              </w:tc>
+              <w:tc>
+                <w:tcPr>
+                  <w:tcW w:w="4653" w:type="dxa"/>
+                  <w:shd w:val="clear" w:color="auto" w:fill="auto"/>
+                </w:tcPr>
+                <w:p/>
+              </w:tc>
+            </w:tr>
+            <w:tr>
+              <w:trPr>
+                <w:trHeight w:val="330"/>
+              </w:trPr>
+              <w:tc>
+                <w:tcPr>
+                  <w:tcW w:w="2156" w:type="dxa"/>
+                  <w:vMerge/>
+                  <w:shd w:val="clear" w:color="auto" w:fill="auto"/>
+                </w:tcPr>
+                <w:p>
+                  <w:pPr>
+                    <w:rPr>
+                      <w:b/>
+                    </w:rPr>
+                  </w:pPr>
+                </w:p>
+              </w:tc>
+              <w:tc>
+                <w:tcPr>
+                  <w:tcW w:w="4110" w:type="dxa"/>
+                  <w:shd w:val="clear" w:color="auto" w:fill="auto"/>
+                </w:tcPr>
+                <w:p>
+                  <w:pPr>
+                    <w:rPr>
+                      <w:bCs/>
+                    </w:rPr>
+                  </w:pPr>
+                </w:p>
+              </w:tc>
+              <w:tc>
+                <w:tcPr>
+                  <w:tcW w:w="4653" w:type="dxa"/>
+                  <w:shd w:val="clear" w:color="auto" w:fill="auto"/>
+                </w:tcPr>
+                <w:p>
+                  <w:pPr>
+                    <w:rPr>
+                      <w:b/>
+                      <w:bCs/>
+                    </w:rPr>
+                  </w:pPr>
+                </w:p>
+              </w:tc>
+            </w:tr>
+            <w:tr>
+              <w:trPr>
+                <w:trHeight w:val="330"/>
+              </w:trPr>
+              <w:tc>
+                <w:tcPr>
+                  <w:tcW w:w="2156" w:type="dxa"/>
+                  <w:vMerge/>
+                  <w:shd w:val="clear" w:color="auto" w:fill="auto"/>
+                </w:tcPr>
+                <w:p>
+                  <w:pPr>
+                    <w:rPr>
+                      <w:b/>
+                    </w:rPr>
+                  </w:pPr>
+                </w:p>
+              </w:tc>
+              <w:tc>
+                <w:tcPr>
+                  <w:tcW w:w="4110" w:type="dxa"/>
+                  <w:shd w:val="clear" w:color="auto" w:fill="auto"/>
+                </w:tcPr>
+                <w:p>
+                  <w:pPr>
+                    <w:rPr>
+                      <w:bCs/>
+                    </w:rPr>
+                  </w:pPr>
+                </w:p>
+              </w:tc>
+              <w:tc>
+                <w:tcPr>
+                  <w:tcW w:w="4653" w:type="dxa"/>
+                  <w:shd w:val="clear" w:color="auto" w:fill="auto"/>
+                </w:tcPr>
+                <w:p/>
+              </w:tc>
+            </w:tr>
+            <w:tr>
+              <w:tc>
+                <w:tcPr>
+                  <w:tcW w:w="2156" w:type="dxa"/>
+                  <w:shd w:val="clear" w:color="auto" w:fill="auto"/>
+                </w:tcPr>
+                <w:p>
+                  <w:pPr>
+                    <w:rPr>
+                      <w:b/>
+                    </w:rPr>
+                  </w:pPr>
+                  <w:r>
+                    <w:rPr>
+                      <w:b/>
+                    </w:rPr>
+                    <w:t>Alternative Paths:</w:t>
+                  </w:r>
+                </w:p>
+              </w:tc>
+              <w:tc>
+                <w:tcPr>
+                  <w:tcW w:w="8763" w:type="dxa"/>
+                  <w:gridSpan w:val="2"/>
+                  <w:shd w:val="clear" w:color="auto" w:fill="auto"/>
+                </w:tcPr>
+                <w:p/>
+              </w:tc>
+            </w:tr>
+            <w:tr>
+              <w:tc>
+                <w:tcPr>
+                  <w:tcW w:w="2156" w:type="dxa"/>
+                  <w:shd w:val="clear" w:color="auto" w:fill="auto"/>
+                </w:tcPr>
+                <w:p>
+                  <w:pPr>
+                    <w:rPr>
+                      <w:b/>
+                    </w:rPr>
+                  </w:pPr>
+                  <w:r>
+                    <w:rPr>
+                      <w:b/>
+                    </w:rPr>
+                    <w:t>Exception Paths:</w:t>
+                  </w:r>
+                </w:p>
+              </w:tc>
+              <w:tc>
+                <w:tcPr>
+                  <w:tcW w:w="8763" w:type="dxa"/>
+                  <w:gridSpan w:val="2"/>
+                  <w:shd w:val="clear" w:color="auto" w:fill="auto"/>
+                </w:tcPr>
+                <w:p/>
+              </w:tc>
+            </w:tr>
+            <w:tr>
+              <w:tc>
+                <w:tcPr>
+                  <w:tcW w:w="2156" w:type="dxa"/>
+                  <w:shd w:val="clear" w:color="auto" w:fill="auto"/>
+                </w:tcPr>
+                <w:p>
+                  <w:pPr>
+                    <w:rPr>
+                      <w:b/>
+                    </w:rPr>
+                  </w:pPr>
+                  <w:r>
+                    <w:rPr>
+                      <w:b/>
+                    </w:rPr>
+                    <w:t>Extension Points:</w:t>
+                  </w:r>
+                </w:p>
+              </w:tc>
+              <w:tc>
+                <w:tcPr>
+                  <w:tcW w:w="8763" w:type="dxa"/>
+                  <w:gridSpan w:val="2"/>
+                  <w:shd w:val="clear" w:color="auto" w:fill="auto"/>
+                </w:tcPr>
+                <w:p/>
+              </w:tc>
+            </w:tr>
+            <w:tr>
+              <w:tc>
+                <w:tcPr>
+                  <w:tcW w:w="2156" w:type="dxa"/>
+                  <w:shd w:val="clear" w:color="auto" w:fill="auto"/>
+                </w:tcPr>
+                <w:p>
+                  <w:pPr>
+                    <w:rPr>
+                      <w:b/>
+                    </w:rPr>
+                  </w:pPr>
+                  <w:r>
+                    <w:rPr>
+                      <w:b/>
+                    </w:rPr>
+                    <w:t>Triggers:</w:t>
+                  </w:r>
+                </w:p>
+              </w:tc>
+              <w:tc>
+                <w:tcPr>
+                  <w:tcW w:w="8763" w:type="dxa"/>
+                  <w:gridSpan w:val="2"/>
+                  <w:shd w:val="clear" w:color="auto" w:fill="auto"/>
+                </w:tcPr>
+                <w:p/>
+              </w:tc>
+            </w:tr>
+            <w:tr>
+              <w:tc>
+                <w:tcPr>
+                  <w:tcW w:w="2156" w:type="dxa"/>
+                  <w:shd w:val="clear" w:color="auto" w:fill="auto"/>
+                </w:tcPr>
+                <w:p>
+                  <w:pPr>
+                    <w:rPr>
+                      <w:b/>
+                    </w:rPr>
+                  </w:pPr>
+                  <w:r>
+                    <w:rPr>
+                      <w:b/>
+                    </w:rPr>
+                    <w:t>Assumptions:</w:t>
+                  </w:r>
+                </w:p>
+              </w:tc>
+              <w:tc>
+                <w:tcPr>
+                  <w:tcW w:w="8763" w:type="dxa"/>
+                  <w:gridSpan w:val="2"/>
+                  <w:shd w:val="clear" w:color="auto" w:fill="auto"/>
+                </w:tcPr>
+                <w:p/>
+              </w:tc>
+            </w:tr>
+            <w:tr>
+              <w:tc>
+                <w:tcPr>
+                  <w:tcW w:w="2156" w:type="dxa"/>
+                  <w:shd w:val="clear" w:color="auto" w:fill="auto"/>
+                </w:tcPr>
+                <w:p>
+                  <w:pPr>
+                    <w:rPr>
+                      <w:b/>
+                    </w:rPr>
+                  </w:pPr>
+                  <w:r>
+                    <w:rPr>
+                      <w:b/>
+                    </w:rPr>
+                    <w:t>Preconditions:</w:t>
+                  </w:r>
+                </w:p>
+              </w:tc>
+              <w:tc>
+                <w:tcPr>
+                  <w:tcW w:w="8763" w:type="dxa"/>
+                  <w:gridSpan w:val="2"/>
+                  <w:shd w:val="clear" w:color="auto" w:fill="auto"/>
+                </w:tcPr>
+                <w:p/>
+              </w:tc>
+            </w:tr>
+            <w:tr>
+              <w:tc>
+                <w:tcPr>
+                  <w:tcW w:w="2156" w:type="dxa"/>
+                  <w:shd w:val="clear" w:color="auto" w:fill="auto"/>
+                </w:tcPr>
+                <w:p>
+                  <w:pPr>
+                    <w:rPr>
+                      <w:b/>
+                    </w:rPr>
+                  </w:pPr>
+                  <w:r>
+                    <w:rPr>
+                      <w:b/>
+                    </w:rPr>
+                    <w:t>Post Conditions:</w:t>
+                  </w:r>
+                </w:p>
+              </w:tc>
+              <w:tc>
+                <w:tcPr>
+                  <w:tcW w:w="8763" w:type="dxa"/>
+                  <w:gridSpan w:val="2"/>
+                  <w:shd w:val="clear" w:color="auto" w:fill="auto"/>
+                </w:tcPr>
+                <w:p/>
+              </w:tc>
+            </w:tr>
+            <w:tr>
+              <w:tc>
+                <w:tcPr>
+                  <w:tcW w:w="2156" w:type="dxa"/>
+                  <w:shd w:val="clear" w:color="auto" w:fill="auto"/>
+                </w:tcPr>
+                <w:p>
+                  <w:pPr>
+                    <w:rPr>
+                      <w:b/>
+                    </w:rPr>
+                  </w:pPr>
+                  <w:r>
+                    <w:rPr>
+                      <w:b/>
+                    </w:rPr>
+                    <w:t>Reference: Business Rules:</w:t>
+                  </w:r>
+                </w:p>
+              </w:tc>
+              <w:tc>
+                <w:tcPr>
+                  <w:tcW w:w="8763" w:type="dxa"/>
+                  <w:gridSpan w:val="2"/>
+                  <w:shd w:val="clear" w:color="auto" w:fill="auto"/>
+                </w:tcPr>
+                <w:p/>
+              </w:tc>
+            </w:tr>
+            <w:tr>
+              <w:tc>
+                <w:tcPr>
+                  <w:tcW w:w="2156" w:type="dxa"/>
+                  <w:shd w:val="clear" w:color="auto" w:fill="auto"/>
+                </w:tcPr>
+                <w:p>
+                  <w:pPr>
+                    <w:rPr>
+                      <w:b/>
+                    </w:rPr>
+                  </w:pPr>
+                  <w:r>
+                    <w:rPr>
+                      <w:b/>
+                    </w:rPr>
+                    <w:t>Reference: Risks</w:t>
+                  </w:r>
+                </w:p>
+              </w:tc>
+              <w:tc>
+                <w:tcPr>
+                  <w:tcW w:w="8763" w:type="dxa"/>
+                  <w:gridSpan w:val="2"/>
+                  <w:shd w:val="clear" w:color="auto" w:fill="auto"/>
+                </w:tcPr>
+                <w:p/>
+              </w:tc>
+            </w:tr>
+            <w:tr>
+              <w:tc>
+                <w:tcPr>
+                  <w:tcW w:w="10919" w:type="dxa"/>
+                  <w:gridSpan w:val="3"/>
+                  <w:shd w:val="clear" w:color="auto" w:fill="auto"/>
+                </w:tcPr>
+                <w:p>
+                  <w:pPr>
+                    <w:rPr>
+                      <w:b/>
+                    </w:rPr>
+                  </w:pPr>
+                  <w:r>
+                    <w:rPr>
+                      <w:b/>
+                    </w:rPr>
+                    <w:t>Activity Diagram:</w:t>
+                  </w:r>
+                </w:p>
+                <w:p>
+                  <w:pPr>
+                    <w:jc w:val="center"/>
+                    <w:rPr>
+                      <w:b/>
+                    </w:rPr>
+                  </w:pPr>
+                </w:p>
+              </w:tc>
+            </w:tr>
+            <w:tr>
+              <w:tc>
+                <w:tcPr>
+                  <w:tcW w:w="2156" w:type="dxa"/>
+                  <w:shd w:val="clear" w:color="auto" w:fill="auto"/>
+                </w:tcPr>
+                <w:p>
+                  <w:pPr>
+                    <w:rPr>
+                      <w:b/>
+                    </w:rPr>
+                  </w:pPr>
+                  <w:r>
+                    <w:rPr>
+                      <w:b/>
+                    </w:rPr>
+                    <w:lastRenderedPageBreak/>
+                    <w:t>Author(s):</w:t>
+                  </w:r>
+                </w:p>
+              </w:tc>
+              <w:tc>
+                <w:tcPr>
+                  <w:tcW w:w="8763" w:type="dxa"/>
+                  <w:gridSpan w:val="2"/>
+                  <w:shd w:val="clear" w:color="auto" w:fill="auto"/>
+                </w:tcPr>
+                <w:p>
+                  <w:pPr>
+                    <w:rPr>
+                      <w:lang w:val="en-US"/>
+                    </w:rPr>
+                  </w:pPr>
+                </w:p>
+              </w:tc>
+            </w:tr>
+            <w:tr>
+              <w:tc>
+                <w:tcPr>
+                  <w:tcW w:w="2156" w:type="dxa"/>
+                  <w:shd w:val="clear" w:color="auto" w:fill="auto"/>
+                </w:tcPr>
+                <w:p>
+                  <w:pPr>
+                    <w:rPr>
+                      <w:b/>
+                    </w:rPr>
+                  </w:pPr>
+                  <w:r>
+                    <w:rPr>
+                      <w:b/>
+                    </w:rPr>
+                    <w:t>Date:</w:t>
+                  </w:r>
+                </w:p>
+              </w:tc>
+              <w:tc>
+                <w:tcPr>
+                  <w:tcW w:w="8763" w:type="dxa"/>
+                  <w:gridSpan w:val="2"/>
+                  <w:shd w:val="clear" w:color="auto" w:fill="auto"/>
+                </w:tcPr>
+                <w:p>
+                  <w:pPr>
+                    <w:tabs>
+                      <w:tab w:val="right" w:pos="5120"/>
+                    </w:tabs>
+                  </w:pPr>
+                </w:p>
+              </w:tc>
+            </w:tr>
+          </w:tbl>
+          <w:p/>
+        </w:tc>
+      </w:tr>
+    </w:tbl>
+    <w:p/>
+    <w:p/>
     <w:p>
       <w:pPr>
         <w:pStyle w:val="Heading1"/>
@@ -12665,14 +15340,14 @@
           <w:lang w:val="en-US"/>
         </w:rPr>
       </w:pPr>
-      <w:bookmarkStart w:id="15" w:name="_Toc56339481"/>
+      <w:bookmarkStart w:id="16" w:name="_Toc56339481"/>
       <w:r>
         <w:rPr>
           <w:lang w:val="en-US"/>
         </w:rPr>
         <w:t>Sơ đồ sequence</w:t>
       </w:r>
-      <w:bookmarkEnd w:id="15"/>
+      <w:bookmarkEnd w:id="16"/>
     </w:p>
     <w:p>
       <w:pPr>
@@ -12689,14 +15364,14 @@
           <w:numId w:val="5"/>
         </w:numPr>
       </w:pPr>
-      <w:bookmarkStart w:id="16" w:name="_Toc56339482"/>
+      <w:bookmarkStart w:id="17" w:name="_Toc56339482"/>
       <w:r>
         <w:t>C</w:t>
       </w:r>
       <w:r>
         <w:t>ác từ chuyên ngành bán hàng</w:t>
       </w:r>
-      <w:bookmarkEnd w:id="16"/>
+      <w:bookmarkEnd w:id="17"/>
     </w:p>
     <w:p>
       <w:pPr>
@@ -12754,7 +15429,7 @@
 </file>
 
 <file path=word/numbering.xml><?xml version="1.0" encoding="utf-8"?>
-<w:numbering xmlns:wpc="http://schemas.microsoft.com/office/word/2010/wordprocessingCanvas" xmlns:cx="http://schemas.microsoft.com/office/drawing/2014/chartex" xmlns:cx1="http://schemas.microsoft.com/office/drawing/2015/9/8/chartex" xmlns:cx2="http://schemas.microsoft.com/office/drawing/2015/10/21/chartex" xmlns:cx3="http://schemas.microsoft.com/office/drawing/2016/5/9/chartex" xmlns:cx4="http://schemas.microsoft.com/office/drawing/2016/5/10/chartex" xmlns:cx5="http://schemas.microsoft.com/office/drawing/2016/5/11/chartex" xmlns:cx6="http://schemas.microsoft.com/office/drawing/2016/5/12/chartex" xmlns:cx7="http://schemas.microsoft.com/office/drawing/2016/5/13/chartex" xmlns:cx8="http://schemas.microsoft.com/office/drawing/2016/5/14/chartex" xmlns:mc="http://schemas.openxmlformats.org/markup-compatibility/2006" xmlns:aink="http://schemas.microsoft.com/office/drawing/2016/ink" xmlns:am3d="http://schemas.microsoft.com/office/drawing/2017/model3d" xmlns:o="urn:schemas-microsoft-com:office:office" xmlns:r="http://schemas.openxmlformats.org/officeDocument/2006/relationships" xmlns:m="http://schemas.openxmlformats.org/officeDocument/2006/math" xmlns:v="urn:schemas-microsoft-com:vml" xmlns:wp14="http://schemas.microsoft.com/office/word/2010/wordprocessingDrawing" xmlns:wp="http://schemas.openxmlformats.org/drawingml/2006/wordprocessingDrawing" xmlns:w10="urn:schemas-microsoft-com:office:word" xmlns:w="http://schemas.openxmlformats.org/wordprocessingml/2006/main" xmlns:w14="http://schemas.microsoft.com/office/word/2010/wordml" xmlns:w15="http://schemas.microsoft.com/office/word/2012/wordml" xmlns:w16cex="http://schemas.microsoft.com/office/word/2018/wordml/cex" xmlns:w16cid="http://schemas.microsoft.com/office/word/2016/wordml/cid" xmlns:w16="http://schemas.microsoft.com/office/word/2018/wordml" xmlns:w16se="http://schemas.microsoft.com/office/word/2015/wordml/symex" xmlns:wpg="http://schemas.microsoft.com/office/word/2010/wordprocessingGroup" xmlns:wpi="http://schemas.microsoft.com/office/word/2010/wordprocessingInk" xmlns:wne="http://schemas.microsoft.com/office/word/2006/wordml" xmlns:wps="http://schemas.microsoft.com/office/word/2010/wordprocessingShape" mc:Ignorable="w14 w15 w16se w16cid w16 w16cex wp14">
+<w:numbering xmlns:wpc="http://schemas.microsoft.com/office/word/2010/wordprocessingCanvas" xmlns:cx="http://schemas.microsoft.com/office/drawing/2014/chartex" xmlns:mc="http://schemas.openxmlformats.org/markup-compatibility/2006" xmlns:o="urn:schemas-microsoft-com:office:office" xmlns:r="http://schemas.openxmlformats.org/officeDocument/2006/relationships" xmlns:m="http://schemas.openxmlformats.org/officeDocument/2006/math" xmlns:v="urn:schemas-microsoft-com:vml" xmlns:wp14="http://schemas.microsoft.com/office/word/2010/wordprocessingDrawing" xmlns:wp="http://schemas.openxmlformats.org/drawingml/2006/wordprocessingDrawing" xmlns:w10="urn:schemas-microsoft-com:office:word" xmlns:w="http://schemas.openxmlformats.org/wordprocessingml/2006/main" xmlns:w14="http://schemas.microsoft.com/office/word/2010/wordml" xmlns:w15="http://schemas.microsoft.com/office/word/2012/wordml" xmlns:w16se="http://schemas.microsoft.com/office/word/2015/wordml/symex" xmlns:wpg="http://schemas.microsoft.com/office/word/2010/wordprocessingGroup" xmlns:wpi="http://schemas.microsoft.com/office/word/2010/wordprocessingInk" xmlns:wne="http://schemas.microsoft.com/office/word/2006/wordml" xmlns:wps="http://schemas.microsoft.com/office/word/2010/wordprocessingShape" mc:Ignorable="w14 w15 w16se wp14">
   <w:abstractNum w:abstractNumId="0" w15:restartNumberingAfterBreak="0">
     <w:nsid w:val="01C04C53"/>
     <w:multiLevelType w:val="hybridMultilevel"/>
@@ -15001,7 +17676,7 @@
 </file>
 
 <file path=word/styles.xml><?xml version="1.0" encoding="utf-8"?>
-<w:styles xmlns:mc="http://schemas.openxmlformats.org/markup-compatibility/2006" xmlns:r="http://schemas.openxmlformats.org/officeDocument/2006/relationships" xmlns:w="http://schemas.openxmlformats.org/wordprocessingml/2006/main" xmlns:w14="http://schemas.microsoft.com/office/word/2010/wordml" xmlns:w15="http://schemas.microsoft.com/office/word/2012/wordml" xmlns:w16cex="http://schemas.microsoft.com/office/word/2018/wordml/cex" xmlns:w16cid="http://schemas.microsoft.com/office/word/2016/wordml/cid" xmlns:w16="http://schemas.microsoft.com/office/word/2018/wordml" xmlns:w16se="http://schemas.microsoft.com/office/word/2015/wordml/symex" mc:Ignorable="w14 w15 w16se w16cid w16 w16cex">
+<w:styles xmlns:mc="http://schemas.openxmlformats.org/markup-compatibility/2006" xmlns:r="http://schemas.openxmlformats.org/officeDocument/2006/relationships" xmlns:w="http://schemas.openxmlformats.org/wordprocessingml/2006/main" xmlns:w14="http://schemas.microsoft.com/office/word/2010/wordml" xmlns:w15="http://schemas.microsoft.com/office/word/2012/wordml" xmlns:w16se="http://schemas.microsoft.com/office/word/2015/wordml/symex" mc:Ignorable="w14 w15 w16se">
   <w:docDefaults>
     <w:rPrDefault>
       <w:rPr>
@@ -15017,7 +17692,7 @@
       </w:pPr>
     </w:pPrDefault>
   </w:docDefaults>
-  <w:latentStyles w:defLockedState="0" w:defUIPriority="99" w:defSemiHidden="0" w:defUnhideWhenUsed="0" w:defQFormat="0" w:count="376">
+  <w:latentStyles w:defLockedState="0" w:defUIPriority="99" w:defSemiHidden="0" w:defUnhideWhenUsed="0" w:defQFormat="0" w:count="371">
     <w:lsdException w:name="Normal" w:uiPriority="0" w:qFormat="1"/>
     <w:lsdException w:name="heading 1" w:uiPriority="9" w:qFormat="1"/>
     <w:lsdException w:name="heading 2" w:semiHidden="1" w:uiPriority="9" w:unhideWhenUsed="1" w:qFormat="1"/>
@@ -15123,6 +17798,7 @@
     <w:lsdException w:name="HTML Sample" w:semiHidden="1" w:unhideWhenUsed="1"/>
     <w:lsdException w:name="HTML Typewriter" w:semiHidden="1" w:unhideWhenUsed="1"/>
     <w:lsdException w:name="HTML Variable" w:semiHidden="1" w:unhideWhenUsed="1"/>
+    <w:lsdException w:name="Normal Table" w:semiHidden="1" w:unhideWhenUsed="1"/>
     <w:lsdException w:name="annotation subject" w:semiHidden="1" w:unhideWhenUsed="1"/>
     <w:lsdException w:name="No List" w:semiHidden="1" w:unhideWhenUsed="1"/>
     <w:lsdException w:name="Outline List 1" w:semiHidden="1" w:unhideWhenUsed="1"/>
@@ -15165,8 +17841,11 @@
     <w:lsdException w:name="Table Contemporary" w:semiHidden="1" w:unhideWhenUsed="1"/>
     <w:lsdException w:name="Table Elegant" w:semiHidden="1" w:unhideWhenUsed="1"/>
     <w:lsdException w:name="Table Professional" w:semiHidden="1" w:unhideWhenUsed="1"/>
+    <w:lsdException w:name="Table Subtle 1" w:semiHidden="1" w:unhideWhenUsed="1"/>
     <w:lsdException w:name="Table Subtle 2" w:semiHidden="1" w:unhideWhenUsed="1"/>
     <w:lsdException w:name="Table Web 1" w:semiHidden="1" w:unhideWhenUsed="1"/>
+    <w:lsdException w:name="Table Web 2" w:semiHidden="1" w:unhideWhenUsed="1"/>
+    <w:lsdException w:name="Table Web 3" w:semiHidden="1" w:unhideWhenUsed="1"/>
     <w:lsdException w:name="Balloon Text" w:semiHidden="1" w:unhideWhenUsed="1"/>
     <w:lsdException w:name="Table Grid" w:uiPriority="39"/>
     <w:lsdException w:name="Table Theme" w:semiHidden="1" w:unhideWhenUsed="1"/>
@@ -15385,11 +18064,6 @@
     <w:lsdException w:name="List Table 5 Dark Accent 6" w:uiPriority="50"/>
     <w:lsdException w:name="List Table 6 Colorful Accent 6" w:uiPriority="51"/>
     <w:lsdException w:name="List Table 7 Colorful Accent 6" w:uiPriority="52"/>
-    <w:lsdException w:name="Mention" w:semiHidden="1" w:unhideWhenUsed="1"/>
-    <w:lsdException w:name="Smart Hyperlink" w:semiHidden="1" w:unhideWhenUsed="1"/>
-    <w:lsdException w:name="Hashtag" w:semiHidden="1" w:unhideWhenUsed="1"/>
-    <w:lsdException w:name="Unresolved Mention" w:semiHidden="1" w:unhideWhenUsed="1"/>
-    <w:lsdException w:name="Smart Link" w:semiHidden="1" w:unhideWhenUsed="1"/>
   </w:latentStyles>
   <w:style w:type="paragraph" w:default="1" w:styleId="Normal">
     <w:name w:val="Normal"/>
@@ -15903,7 +18577,7 @@
 </file>
 
 <file path=customXml/itemProps1.xml><?xml version="1.0" encoding="utf-8"?>
-<ds:datastoreItem xmlns:ds="http://schemas.openxmlformats.org/officeDocument/2006/customXml" ds:itemID="{638FE182-547A-4706-9707-7AFC34E25F45}">
+<ds:datastoreItem xmlns:ds="http://schemas.openxmlformats.org/officeDocument/2006/customXml" ds:itemID="{CD46C74C-CC87-4FF6-A2AE-BFF37A40D57C}">
   <ds:schemaRefs>
     <ds:schemaRef ds:uri="http://schemas.openxmlformats.org/officeDocument/2006/bibliography"/>
   </ds:schemaRefs>

</xml_diff>

<commit_message>
NguyenDiNguy-chỉnh chức năng4 (Tăng Chung điền vào những chỗ .... cho phù hợp với demo)
</commit_message>
<xml_diff>
--- a/HỆ-THỐNG-QUẢN-LÝ-CỦA-HÀNG-GIÀY.docx
+++ b/HỆ-THỐNG-QUẢN-LÝ-CỦA-HÀNG-GIÀY.docx
@@ -12001,6 +12001,7 @@
                   <w:pPr>
                     <w:rPr>
                       <w:bCs/>
+                      <w:lang w:val="en-US"/>
                     </w:rPr>
                   </w:pPr>
                   <w:r>
@@ -12013,13 +12014,14 @@
                     <w:rPr>
                       <w:bCs/>
                     </w:rPr>
-                    <w:t xml:space="preserve">chọn Quản lý </w:t>
+                    <w:t xml:space="preserve">chọn </w:t>
                   </w:r>
                   <w:r>
                     <w:rPr>
                       <w:bCs/>
-                    </w:rPr>
-                    <w:t>thông tin khuyến mãi</w:t>
+                      <w:lang w:val="en-US"/>
+                    </w:rPr>
+                    <w:t>…..</w:t>
                   </w:r>
                 </w:p>
                 <w:p/>
@@ -12079,7 +12081,13 @@
                     <w:rPr>
                       <w:bCs/>
                     </w:rPr>
-                    <w:t>sẽ hiển thị các chương trình khuyến mãi, mặc định hiển thị các chương trình khuyến mãi đang kích hoạt.</w:t>
+                    <w:t xml:space="preserve">sẽ hiển thị </w:t>
+                  </w:r>
+                  <w:r>
+                    <w:rPr>
+                      <w:bCs/>
+                    </w:rPr>
+                    <w:t>danh sách các phiếu nhập.</w:t>
                   </w:r>
                 </w:p>
               </w:tc>
@@ -12117,7 +12125,55 @@
                     <w:rPr>
                       <w:bCs/>
                     </w:rPr>
-                    <w:t>Người dùng thực hiện các tác vụ Xem khuyến mãi, Thêm khuyến mãi, Cập nhật khuyến mãi và Xóa khuyến mãi.</w:t>
+                    <w:t xml:space="preserve">Người dùng thực hiện các tác vụ Xem </w:t>
+                  </w:r>
+                  <w:r>
+                    <w:rPr>
+                      <w:bCs/>
+                    </w:rPr>
+                    <w:t>phiếu nhập</w:t>
+                  </w:r>
+                  <w:r>
+                    <w:rPr>
+                      <w:bCs/>
+                    </w:rPr>
+                    <w:t xml:space="preserve">, </w:t>
+                  </w:r>
+                  <w:r>
+                    <w:rPr>
+                      <w:bCs/>
+                    </w:rPr>
+                    <w:t>tạo mới phiếu nhập</w:t>
+                  </w:r>
+                  <w:r>
+                    <w:rPr>
+                      <w:bCs/>
+                    </w:rPr>
+                    <w:t xml:space="preserve">, Cập nhật </w:t>
+                  </w:r>
+                  <w:r>
+                    <w:rPr>
+                      <w:bCs/>
+                    </w:rPr>
+                    <w:t>phiếu nhập</w:t>
+                  </w:r>
+                  <w:r>
+                    <w:rPr>
+                      <w:bCs/>
+                    </w:rPr>
+                    <w:t xml:space="preserve"> và Xóa</w:t>
+                  </w:r>
+                  <w:r>
+                    <w:rPr>
+                      <w:bCs/>
+                    </w:rPr>
+                    <w:t xml:space="preserve"> phiếu nhập</w:t>
+                  </w:r>
+                  <w:r>
+                    <w:rPr>
+                      <w:bCs/>
+                    </w:rPr>
+                    <w:t>.</w:t>
                   </w:r>
                 </w:p>
                 <w:p>
@@ -12316,40 +12372,102 @@
                 </w:tcPr>
                 <w:p>
                   <w:r>
-                    <w:t xml:space="preserve">A1. Người dùng thực hiện tác vụ Xem khuyến mãi. Hệ thống hiển thị các Thông tin, Hình thức Khuyến mãi, Lịch sử Khuyến mãi - Đặt hàng, </w:t>
-                  </w:r>
-                  <w:r>
-                    <w:t>Lịch sử khuyến mại – Hóa đơn</w:t>
-                  </w:r>
-                  <w:r>
-                    <w:t xml:space="preserve">. </w:t>
-                  </w:r>
-                </w:p>
-                <w:p>
-                  <w:r>
-                    <w:t>A2. Người dùng thực hiện tác vụ Thêm khuyến mãi. Hệ thống sẽ hiển thị form nhập các thông tin như: Mã chương trình, tên chương trình, trạng thái, ghi chú, hình thức khuyến mãi, thời gian áp dụng, phạm vi áp dụng.</w:t>
-                  </w:r>
-                </w:p>
-                <w:p>
-                  <w:r>
-                    <w:t xml:space="preserve">A3. Người dùng thực hiện tác vụ Cập nhật khuyến mãi, người dùng chọn chương trình khuyến mãi cần cập nhật. Hệ thống sẽ hiển thị cửa sổ thông tin khuyến mãi, người dùng chi được cập nhật khi chưa phát sinh giao dịch nào có khuyến mãi. Ngoài ra chỉ sửa được: </w:t>
-                  </w:r>
-                  <w:r>
-                    <w:t>Tên chương trình, Tình trạng, Thời gian áp dụng, Phạm vi áp dụng, Ghi chú</w:t>
-                  </w:r>
-                  <w:r>
-                    <w:t xml:space="preserve"> . Không sửa được Hình thức khuyến mãi.</w:t>
-                  </w:r>
-                </w:p>
-                <w:p>
-                  <w:r>
-                    <w:t xml:space="preserve">A4. Người dùng thực hiện tác vụ Xóa khuyến mãi, người dùng chọn khuyến mãi cần xóa và bấm Xóa. Hệ thống sẽ hiển thị cảnh báo: </w:t>
+                    <w:t>A1. Người dùng thực hiện tác vụ Xem</w:t>
+                  </w:r>
+                  <w:r>
+                    <w:t xml:space="preserve"> phiếu nhập</w:t>
+                  </w:r>
+                  <w:r>
+                    <w:t>. Hệ thống hiển thị các Thông tin</w:t>
+                  </w:r>
+                  <w:r>
+                    <w:t xml:space="preserve">: </w:t>
+                  </w:r>
+                </w:p>
+                <w:p>
+                  <w:r>
+                    <w:t>….</w:t>
+                  </w:r>
+                  <w:r>
+                    <w:t xml:space="preserve"> </w:t>
+                  </w:r>
+                </w:p>
+                <w:p>
+                  <w:r>
+                    <w:t>A2. Người dùng thực hiện tác vụ Thêm</w:t>
+                  </w:r>
+                  <w:r>
+                    <w:t xml:space="preserve"> phiếu nhập</w:t>
+                  </w:r>
+                  <w:r>
+                    <w:t xml:space="preserve">. Hệ thống sẽ hiển thị form nhập các thông tin như: </w:t>
+                  </w:r>
+                  <w:r>
+                    <w:t>…</w:t>
+                  </w:r>
+                </w:p>
+                <w:p>
+                  <w:r>
+                    <w:t>A3. Người dùng thực hiện tác vụ Cập nhật</w:t>
+                  </w:r>
+                  <w:r>
+                    <w:t xml:space="preserve"> phiếu nhập</w:t>
+                  </w:r>
+                  <w:r>
+                    <w:t xml:space="preserve">, người dùng chọn </w:t>
+                  </w:r>
+                  <w:r>
+                    <w:t xml:space="preserve">phiếu nhập </w:t>
+                  </w:r>
+                  <w:r>
+                    <w:t>cần cập nhật. Hệ thống sẽ hiển thị</w:t>
+                  </w:r>
+                  <w:r>
+                    <w:t>thông tin phiếu nhập đó</w:t>
+                  </w:r>
+                  <w:r>
+                    <w:t>, người dùng ch</w:t>
+                  </w:r>
+                  <w:r>
+                    <w:t>ỉ</w:t>
+                  </w:r>
+                  <w:r>
+                    <w:t xml:space="preserve"> được cập nhật khi chưa phát sinh giao dịch nào</w:t>
+                  </w:r>
+                  <w:r>
+                    <w:t xml:space="preserve"> với phiếu nhập</w:t>
+                  </w:r>
+                  <w:r>
+                    <w:t>.</w:t>
+                  </w:r>
+                </w:p>
+                <w:p>
+                  <w:r>
+                    <w:t>A4. Người dùng thực hiện tác vụ Xóa</w:t>
+                  </w:r>
+                  <w:r>
+                    <w:t xml:space="preserve"> phiếu nhập</w:t>
+                  </w:r>
+                  <w:r>
+                    <w:t xml:space="preserve">, người dùng chọn </w:t>
+                  </w:r>
+                  <w:r>
+                    <w:t xml:space="preserve">phiếu nhập </w:t>
+                  </w:r>
+                  <w:r>
+                    <w:t xml:space="preserve">cần xóa và bấm Xóa. Hệ thống sẽ hiển thị cảnh báo: </w:t>
                   </w:r>
                   <w:r>
                     <w:t>Bạn có chắc chắn muốn xóa hay không</w:t>
                   </w:r>
                   <w:r>
-                    <w:t xml:space="preserve">? Nếu chọn Có, hệ thống sẽ xóa chương trình khuyến mãi đó. </w:t>
+                    <w:t xml:space="preserve">? Nếu chọn Có, hệ thống sẽ xóa </w:t>
+                  </w:r>
+                  <w:r>
+                    <w:t xml:space="preserve">phiếu nhập </w:t>
+                  </w:r>
+                  <w:r>
+                    <w:t xml:space="preserve">đó. </w:t>
                   </w:r>
                 </w:p>
               </w:tc>
@@ -12370,7 +12488,6 @@
                     <w:rPr>
                       <w:b/>
                     </w:rPr>
-                    <w:lastRenderedPageBreak/>
                     <w:t>Exception Paths:</w:t>
                   </w:r>
                 </w:p>
@@ -12448,8 +12565,19 @@
                   <w:shd w:val="clear" w:color="auto" w:fill="auto"/>
                 </w:tcPr>
                 <w:p>
-                  <w:r>
-                    <w:t>Actor chọn chức năng Quản lý khuyến mãi</w:t>
+                  <w:pPr>
+                    <w:rPr>
+                      <w:lang w:val="en-US"/>
+                    </w:rPr>
+                  </w:pPr>
+                  <w:r>
+                    <w:t>Actor chọn chức năng</w:t>
+                  </w:r>
+                  <w:r>
+                    <w:rPr>
+                      <w:lang w:val="en-US"/>
+                    </w:rPr>
+                    <w:t xml:space="preserve"> …..</w:t>
                   </w:r>
                 </w:p>
               </w:tc>
@@ -12470,6 +12598,7 @@
                     <w:rPr>
                       <w:b/>
                     </w:rPr>
+                    <w:lastRenderedPageBreak/>
                     <w:t>Assumptions:</w:t>
                   </w:r>
                 </w:p>
@@ -12487,7 +12616,10 @@
                 </w:p>
                 <w:p>
                   <w:r>
-                    <w:t>Actor đã được cấp quyền thay đổi các chương trình khuyến mãi.</w:t>
+                    <w:t xml:space="preserve">Actor đã được cấp quyền </w:t>
+                  </w:r>
+                  <w:r>
+                    <w:t>quản lý phiếu nhập</w:t>
                   </w:r>
                 </w:p>
               </w:tc>
@@ -12553,7 +12685,13 @@
                 </w:tcPr>
                 <w:p>
                   <w:r>
-                    <w:t>Các chương trình khuyến mãi được thêm/cập nhật/xóa thành công.</w:t>
+                    <w:t xml:space="preserve">Các </w:t>
+                  </w:r>
+                  <w:r>
+                    <w:t xml:space="preserve">phiếu nhập </w:t>
+                  </w:r>
+                  <w:r>
+                    <w:t>được thêm/cập nhật/xóa thành công.</w:t>
                   </w:r>
                 </w:p>
               </w:tc>

</xml_diff>

<commit_message>
UPDATE FOR NEW LIFEEEEEEEEEEEEE
</commit_message>
<xml_diff>
--- a/HỆ-THỐNG-QUẢN-LÝ-CỦA-HÀNG-GIÀY.docx
+++ b/HỆ-THỐNG-QUẢN-LÝ-CỦA-HÀNG-GIÀY.docx
@@ -925,12 +925,28 @@
           <w:ilvl w:val="0"/>
           <w:numId w:val="1"/>
         </w:numPr>
+        <w:rPr>
+          <w:lang w:val="en-US"/>
+        </w:rPr>
       </w:pPr>
-      <w:bookmarkStart w:id="1" w:name="_Toc56339467"/>
       <w:r>
-        <w:t>Mô tả hệ thống</w:t>
+        <w:rPr>
+          <w:lang w:val="en-US"/>
+        </w:rPr>
+        <w:t>Tổng quan</w:t>
       </w:r>
-      <w:bookmarkEnd w:id="1"/>
+    </w:p>
+    <w:p>
+      <w:pPr>
+        <w:pStyle w:val="NormalWeb"/>
+        <w:spacing w:before="0" w:beforeAutospacing="0" w:after="75" w:afterAutospacing="0" w:line="360" w:lineRule="atLeast"/>
+        <w:rPr>
+          <w:rFonts w:asciiTheme="minorHAnsi" w:hAnsiTheme="minorHAnsi" w:cs="Arial"/>
+          <w:color w:val="111111"/>
+          <w:sz w:val="26"/>
+          <w:szCs w:val="26"/>
+        </w:rPr>
+      </w:pPr>
     </w:p>
     <w:p>
       <w:pPr>
@@ -949,17 +965,125 @@
     </w:p>
     <w:p>
       <w:pPr>
+        <w:pStyle w:val="NormalWeb"/>
+        <w:spacing w:before="0" w:beforeAutospacing="0" w:after="75" w:afterAutospacing="0" w:line="360" w:lineRule="atLeast"/>
+        <w:rPr>
+          <w:rFonts w:asciiTheme="minorHAnsi" w:hAnsiTheme="minorHAnsi" w:cs="Arial"/>
+          <w:color w:val="111111"/>
+          <w:sz w:val="26"/>
+          <w:szCs w:val="26"/>
+        </w:rPr>
+      </w:pPr>
+      <w:r>
+        <w:rPr>
+          <w:rFonts w:asciiTheme="minorHAnsi" w:hAnsiTheme="minorHAnsi" w:cs="Arial"/>
+          <w:color w:val="111111"/>
+          <w:sz w:val="26"/>
+          <w:szCs w:val="26"/>
+        </w:rPr>
+        <w:t>Giúp người dùng quản lý thông tin một cách nhanh chóng và khái quát nhất tình hình hoạt động của gian hàng từ:</w:t>
+      </w:r>
+    </w:p>
+    <w:p>
+      <w:pPr>
+        <w:pStyle w:val="NormalWeb"/>
+        <w:spacing w:before="0" w:beforeAutospacing="0" w:after="75" w:afterAutospacing="0" w:line="360" w:lineRule="atLeast"/>
+        <w:rPr>
+          <w:rFonts w:asciiTheme="minorHAnsi" w:hAnsiTheme="minorHAnsi" w:cs="Arial"/>
+          <w:color w:val="111111"/>
+          <w:sz w:val="26"/>
+          <w:szCs w:val="26"/>
+        </w:rPr>
+      </w:pPr>
+      <w:r>
+        <w:rPr>
+          <w:rFonts w:asciiTheme="minorHAnsi" w:hAnsiTheme="minorHAnsi" w:cs="Arial"/>
+          <w:color w:val="111111"/>
+          <w:sz w:val="26"/>
+          <w:szCs w:val="26"/>
+        </w:rPr>
+        <w:t>- Các số liệu thống kê tình hình hoạt động kinh doanh của gian hàng dưới dạng biểu đồ.</w:t>
+      </w:r>
+    </w:p>
+    <w:p>
+      <w:pPr>
+        <w:pStyle w:val="NormalWeb"/>
+        <w:spacing w:before="0" w:beforeAutospacing="0" w:after="75" w:afterAutospacing="0" w:line="360" w:lineRule="atLeast"/>
+        <w:rPr>
+          <w:rFonts w:asciiTheme="minorHAnsi" w:hAnsiTheme="minorHAnsi" w:cs="Arial"/>
+          <w:color w:val="111111"/>
+          <w:sz w:val="26"/>
+          <w:szCs w:val="26"/>
+        </w:rPr>
+      </w:pPr>
+      <w:r>
+        <w:rPr>
+          <w:rFonts w:asciiTheme="minorHAnsi" w:hAnsiTheme="minorHAnsi" w:cs="Arial"/>
+          <w:color w:val="111111"/>
+          <w:sz w:val="26"/>
+          <w:szCs w:val="26"/>
+        </w:rPr>
+        <w:t>- Giới thiệu các tính năng mới, chương trình kết nối giữa Kiotviet và khách hàng.</w:t>
+      </w:r>
+    </w:p>
+    <w:p>
+      <w:pPr>
+        <w:pStyle w:val="NormalWeb"/>
+        <w:spacing w:before="0" w:beforeAutospacing="0" w:after="75" w:afterAutospacing="0" w:line="360" w:lineRule="atLeast"/>
+        <w:rPr>
+          <w:rFonts w:asciiTheme="minorHAnsi" w:hAnsiTheme="minorHAnsi" w:cs="Arial"/>
+          <w:color w:val="111111"/>
+          <w:sz w:val="26"/>
+          <w:szCs w:val="26"/>
+        </w:rPr>
+      </w:pPr>
+      <w:r>
+        <w:rPr>
+          <w:rFonts w:asciiTheme="minorHAnsi" w:hAnsiTheme="minorHAnsi" w:cs="Arial"/>
+          <w:color w:val="111111"/>
+          <w:sz w:val="26"/>
+          <w:szCs w:val="26"/>
+        </w:rPr>
+        <w:t>- Thông tin về các hoạt động của người dùng trên gian hàng.</w:t>
+      </w:r>
+    </w:p>
+    <w:p>
+      <w:pPr>
+        <w:pStyle w:val="NormalWeb"/>
+        <w:spacing w:before="0" w:beforeAutospacing="0" w:after="75" w:afterAutospacing="0" w:line="360" w:lineRule="atLeast"/>
+        <w:rPr>
+          <w:rFonts w:asciiTheme="minorHAnsi" w:hAnsiTheme="minorHAnsi" w:cs="Arial"/>
+          <w:color w:val="111111"/>
+          <w:sz w:val="26"/>
+          <w:szCs w:val="26"/>
+          <w:lang w:val="en-US"/>
+        </w:rPr>
+      </w:pPr>
+      <w:r>
+        <w:rPr>
+          <w:rFonts w:asciiTheme="minorHAnsi" w:hAnsiTheme="minorHAnsi" w:cs="Arial"/>
+          <w:color w:val="111111"/>
+          <w:sz w:val="26"/>
+          <w:szCs w:val="26"/>
+        </w:rPr>
+        <w:lastRenderedPageBreak/>
+        <w:t>- Hiển thị thông báo sinh nhật của khách hàng trên gian hàng.</w:t>
+      </w:r>
+    </w:p>
+    <w:p/>
+    <w:p>
+      <w:pPr>
         <w:pStyle w:val="Heading1"/>
         <w:numPr>
           <w:ilvl w:val="0"/>
           <w:numId w:val="1"/>
         </w:numPr>
       </w:pPr>
-      <w:bookmarkStart w:id="2" w:name="_Toc56339468"/>
+      <w:bookmarkStart w:id="1" w:name="_Toc56339468"/>
       <w:r>
         <w:t>Thông tin chức vụ trong hệ thống</w:t>
       </w:r>
-      <w:bookmarkEnd w:id="2"/>
+      <w:bookmarkEnd w:id="1"/>
     </w:p>
     <w:p>
       <w:pPr>
@@ -973,14 +1097,14 @@
           <w:szCs w:val="26"/>
         </w:rPr>
       </w:pPr>
-      <w:bookmarkStart w:id="3" w:name="_Toc56339469"/>
+      <w:bookmarkStart w:id="2" w:name="_Toc56339469"/>
       <w:r>
         <w:rPr>
           <w:rStyle w:val="Heading2Char"/>
         </w:rPr>
         <w:t>Người quản lý – chủ tiệm</w:t>
       </w:r>
-      <w:bookmarkEnd w:id="3"/>
+      <w:bookmarkEnd w:id="2"/>
       <w:r>
         <w:t xml:space="preserve">: </w:t>
       </w:r>
@@ -1004,14 +1128,14 @@
           <w:szCs w:val="26"/>
         </w:rPr>
       </w:pPr>
-      <w:bookmarkStart w:id="4" w:name="_Toc56339470"/>
+      <w:bookmarkStart w:id="3" w:name="_Toc56339470"/>
       <w:r>
         <w:rPr>
           <w:rStyle w:val="Heading2Char"/>
         </w:rPr>
         <w:t>Thư ký</w:t>
       </w:r>
-      <w:bookmarkEnd w:id="4"/>
+      <w:bookmarkEnd w:id="3"/>
       <w:r>
         <w:rPr>
           <w:sz w:val="26"/>
@@ -1032,14 +1156,14 @@
           <w:szCs w:val="26"/>
         </w:rPr>
       </w:pPr>
-      <w:bookmarkStart w:id="5" w:name="_Toc56339471"/>
+      <w:bookmarkStart w:id="4" w:name="_Toc56339471"/>
       <w:r>
         <w:rPr>
           <w:rStyle w:val="Heading2Char"/>
         </w:rPr>
         <w:t>Thủ kho</w:t>
       </w:r>
-      <w:bookmarkEnd w:id="5"/>
+      <w:bookmarkEnd w:id="4"/>
       <w:r>
         <w:rPr>
           <w:sz w:val="26"/>
@@ -1060,15 +1184,14 @@
           <w:szCs w:val="26"/>
         </w:rPr>
       </w:pPr>
-      <w:bookmarkStart w:id="6" w:name="_Toc56339472"/>
+      <w:bookmarkStart w:id="5" w:name="_Toc56339472"/>
       <w:r>
         <w:rPr>
           <w:rStyle w:val="Heading2Char"/>
         </w:rPr>
-        <w:lastRenderedPageBreak/>
         <w:t>Nhân viên lập hóa đơn</w:t>
       </w:r>
-      <w:bookmarkEnd w:id="6"/>
+      <w:bookmarkEnd w:id="5"/>
       <w:r>
         <w:rPr>
           <w:sz w:val="26"/>
@@ -1085,11 +1208,11 @@
           <w:numId w:val="1"/>
         </w:numPr>
       </w:pPr>
-      <w:bookmarkStart w:id="7" w:name="_Toc56339473"/>
+      <w:bookmarkStart w:id="6" w:name="_Toc56339473"/>
       <w:r>
         <w:t>Quy trình</w:t>
       </w:r>
-      <w:bookmarkEnd w:id="7"/>
+      <w:bookmarkEnd w:id="6"/>
       <w:r>
         <w:t xml:space="preserve"> </w:t>
       </w:r>
@@ -1102,11 +1225,11 @@
           <w:numId w:val="3"/>
         </w:numPr>
       </w:pPr>
-      <w:bookmarkStart w:id="8" w:name="_Toc56339474"/>
+      <w:bookmarkStart w:id="7" w:name="_Toc56339474"/>
       <w:r>
         <w:t>Quy trình nhập hàng</w:t>
       </w:r>
-      <w:bookmarkEnd w:id="8"/>
+      <w:bookmarkEnd w:id="7"/>
     </w:p>
     <w:p>
       <w:pPr>
@@ -1148,11 +1271,11 @@
           <w:numId w:val="3"/>
         </w:numPr>
       </w:pPr>
-      <w:bookmarkStart w:id="9" w:name="_Toc56339475"/>
+      <w:bookmarkStart w:id="8" w:name="_Toc56339475"/>
       <w:r>
         <w:t>Quy trình bán hàng</w:t>
       </w:r>
-      <w:bookmarkEnd w:id="9"/>
+      <w:bookmarkEnd w:id="8"/>
     </w:p>
     <w:p>
       <w:pPr>
@@ -1179,11 +1302,11 @@
           <w:numId w:val="1"/>
         </w:numPr>
       </w:pPr>
-      <w:bookmarkStart w:id="10" w:name="_Toc56339477"/>
+      <w:bookmarkStart w:id="9" w:name="_Toc56339477"/>
       <w:r>
         <w:t>Chức năng và phi chứ</w:t>
       </w:r>
-      <w:bookmarkEnd w:id="10"/>
+      <w:bookmarkEnd w:id="9"/>
       <w:r>
         <w:t>c năng</w:t>
       </w:r>
@@ -1196,11 +1319,11 @@
           <w:numId w:val="6"/>
         </w:numPr>
       </w:pPr>
-      <w:bookmarkStart w:id="11" w:name="_Toc56339478"/>
+      <w:bookmarkStart w:id="10" w:name="_Toc56339478"/>
       <w:r>
         <w:t>Chức năng</w:t>
       </w:r>
-      <w:bookmarkEnd w:id="11"/>
+      <w:bookmarkEnd w:id="10"/>
     </w:p>
     <w:tbl>
       <w:tblPr>
@@ -1210,8 +1333,8 @@
       </w:tblPr>
       <w:tblGrid>
         <w:gridCol w:w="1795"/>
-        <w:gridCol w:w="2070"/>
-        <w:gridCol w:w="5485"/>
+        <w:gridCol w:w="2736"/>
+        <w:gridCol w:w="4819"/>
       </w:tblGrid>
       <w:tr>
         <w:tc>
@@ -1237,7 +1360,7 @@
         </w:tc>
         <w:tc>
           <w:tcPr>
-            <w:tcW w:w="2070" w:type="dxa"/>
+            <w:tcW w:w="2736" w:type="dxa"/>
           </w:tcPr>
           <w:p>
             <w:pPr>
@@ -1258,7 +1381,7 @@
         </w:tc>
         <w:tc>
           <w:tcPr>
-            <w:tcW w:w="5485" w:type="dxa"/>
+            <w:tcW w:w="4819" w:type="dxa"/>
           </w:tcPr>
           <w:p>
             <w:pPr>
@@ -1302,7 +1425,7 @@
         </w:tc>
         <w:tc>
           <w:tcPr>
-            <w:tcW w:w="2070" w:type="dxa"/>
+            <w:tcW w:w="2736" w:type="dxa"/>
           </w:tcPr>
           <w:p>
             <w:pPr>
@@ -1338,16 +1461,42 @@
           </w:p>
           <w:p>
             <w:pPr>
+              <w:spacing w:after="0" w:line="240" w:lineRule="auto"/>
               <w:rPr>
                 <w:sz w:val="26"/>
                 <w:szCs w:val="26"/>
               </w:rPr>
             </w:pPr>
+            <w:r>
+              <w:rPr>
+                <w:sz w:val="26"/>
+                <w:szCs w:val="26"/>
+              </w:rPr>
+              <w:t>3. Đăng xuất, thay đổi mật khẩu sau khi đăng nhập.</w:t>
+            </w:r>
+          </w:p>
+          <w:p>
+            <w:pPr>
+              <w:spacing w:after="0" w:line="240" w:lineRule="auto"/>
+              <w:rPr>
+                <w:sz w:val="26"/>
+                <w:szCs w:val="26"/>
+                <w:lang w:val="en-US"/>
+              </w:rPr>
+            </w:pPr>
+            <w:r>
+              <w:rPr>
+                <w:sz w:val="26"/>
+                <w:szCs w:val="26"/>
+                <w:lang w:val="en-US"/>
+              </w:rPr>
+              <w:t>4.Quên mật khẩu</w:t>
+            </w:r>
           </w:p>
         </w:tc>
         <w:tc>
           <w:tcPr>
-            <w:tcW w:w="5485" w:type="dxa"/>
+            <w:tcW w:w="4819" w:type="dxa"/>
           </w:tcPr>
           <w:p>
             <w:pPr>
@@ -1394,7 +1543,15 @@
                 <w:sz w:val="26"/>
                 <w:szCs w:val="26"/>
               </w:rPr>
-              <w:t>1.3 Với tư cách là thủ kho, tôi muốn sử dụng chức năng nhập hàng và xuất hàng hóa để mà tôi có thể quản lý việc nhập hàng từ nơi sản xuất và kiểm tra hàng hóa, hàng tồn kho.</w:t>
+              <w:t xml:space="preserve">1.3 Với tư cách là thủ kho, tôi muốn sử dụng chức năng nhập hàng và xuất hàng hóa để mà tôi có thể quản lý việc nhập </w:t>
+            </w:r>
+            <w:r>
+              <w:rPr>
+                <w:sz w:val="26"/>
+                <w:szCs w:val="26"/>
+              </w:rPr>
+              <w:lastRenderedPageBreak/>
+              <w:t>hàng từ nơi sản xuất và kiểm tra hàng hóa, hàng tồn kho.</w:t>
             </w:r>
           </w:p>
           <w:p>
@@ -1426,7 +1583,44 @@
                 <w:sz w:val="26"/>
                 <w:szCs w:val="26"/>
               </w:rPr>
-              <w:t>2.1 Mọi người dùng sau khi đăng nhập có thể thay đổi mật khẩu của mình.</w:t>
+              <w:t>3</w:t>
+            </w:r>
+            <w:r>
+              <w:rPr>
+                <w:sz w:val="26"/>
+                <w:szCs w:val="26"/>
+              </w:rPr>
+              <w:t>.1 Mọi người dùng sau khi đăng nhập có thể thay đổi mật khẩu của mình.</w:t>
+            </w:r>
+          </w:p>
+          <w:p>
+            <w:pPr>
+              <w:spacing w:after="0" w:line="240" w:lineRule="auto"/>
+              <w:rPr>
+                <w:sz w:val="26"/>
+                <w:szCs w:val="26"/>
+              </w:rPr>
+            </w:pPr>
+            <w:r>
+              <w:rPr>
+                <w:sz w:val="26"/>
+                <w:szCs w:val="26"/>
+              </w:rPr>
+              <w:t>4.1</w:t>
+            </w:r>
+            <w:r>
+              <w:rPr>
+                <w:sz w:val="26"/>
+                <w:szCs w:val="26"/>
+              </w:rPr>
+              <w:t xml:space="preserve"> </w:t>
+            </w:r>
+            <w:r>
+              <w:rPr>
+                <w:sz w:val="26"/>
+                <w:szCs w:val="26"/>
+              </w:rPr>
+              <w:t>Quên mật khẩu chỉ xuất hiện khi người dùng nhập sai mật khẩu quá 3 lần liên tiếp.</w:t>
             </w:r>
           </w:p>
         </w:tc>
@@ -1449,13 +1643,14 @@
                 <w:sz w:val="26"/>
                 <w:szCs w:val="26"/>
               </w:rPr>
+              <w:lastRenderedPageBreak/>
               <w:t>2.Quản lý tài khoản nhân viên</w:t>
             </w:r>
           </w:p>
         </w:tc>
         <w:tc>
           <w:tcPr>
-            <w:tcW w:w="2070" w:type="dxa"/>
+            <w:tcW w:w="2736" w:type="dxa"/>
           </w:tcPr>
           <w:p>
             <w:pPr>
@@ -1477,21 +1672,7 @@
                 <w:sz w:val="26"/>
                 <w:szCs w:val="26"/>
               </w:rPr>
-              <w:t xml:space="preserve"> thông tin tài khoản</w:t>
-            </w:r>
-            <w:r>
-              <w:rPr>
-                <w:sz w:val="26"/>
-                <w:szCs w:val="26"/>
-              </w:rPr>
-              <w:t xml:space="preserve"> cho nhân viên</w:t>
-            </w:r>
-            <w:r>
-              <w:rPr>
-                <w:sz w:val="26"/>
-                <w:szCs w:val="26"/>
-              </w:rPr>
-              <w:t xml:space="preserve">. </w:t>
+              <w:t xml:space="preserve"> thông tin tài khoản. </w:t>
             </w:r>
           </w:p>
           <w:p>
@@ -1537,7 +1718,6 @@
                 <w:sz w:val="26"/>
                 <w:szCs w:val="26"/>
               </w:rPr>
-              <w:lastRenderedPageBreak/>
               <w:t xml:space="preserve">3. </w:t>
             </w:r>
             <w:r>
@@ -1561,6 +1741,22 @@
               <w:rPr>
                 <w:sz w:val="26"/>
                 <w:szCs w:val="26"/>
+              </w:rPr>
+            </w:pPr>
+            <w:r>
+              <w:rPr>
+                <w:sz w:val="26"/>
+                <w:szCs w:val="26"/>
+              </w:rPr>
+              <w:t>4.  Cập nhật thông tin tài khoản.</w:t>
+            </w:r>
+          </w:p>
+          <w:p>
+            <w:pPr>
+              <w:spacing w:after="0" w:line="240" w:lineRule="auto"/>
+              <w:rPr>
+                <w:sz w:val="26"/>
+                <w:szCs w:val="26"/>
                 <w:lang w:val="en-US"/>
               </w:rPr>
             </w:pPr>
@@ -1570,13 +1766,13 @@
                 <w:szCs w:val="26"/>
                 <w:lang w:val="en-US"/>
               </w:rPr>
-              <w:t xml:space="preserve">4. </w:t>
+              <w:t>5. Xóa người dùng</w:t>
             </w:r>
           </w:p>
         </w:tc>
         <w:tc>
           <w:tcPr>
-            <w:tcW w:w="5485" w:type="dxa"/>
+            <w:tcW w:w="4819" w:type="dxa"/>
           </w:tcPr>
           <w:p>
             <w:pPr>
@@ -1591,7 +1787,6 @@
                 <w:sz w:val="26"/>
                 <w:szCs w:val="26"/>
               </w:rPr>
-              <w:lastRenderedPageBreak/>
               <w:t>1.1 Với tư cách là người quản lý, tôi muốn quản lý nhân viên của tôi để mà tôi có thể khóa tài khoản nhân viên nghỉ việc hay tạo mới tài khoản nếu có thêm nhân viên.</w:t>
             </w:r>
           </w:p>
@@ -1608,24 +1803,7 @@
                 <w:sz w:val="26"/>
                 <w:szCs w:val="26"/>
               </w:rPr>
-              <w:t>1.2 Với tư cách là thư ký, tôi muốn quản lý nhân viên củ</w:t>
-            </w:r>
-            <w:bookmarkStart w:id="12" w:name="_GoBack"/>
-            <w:bookmarkEnd w:id="12"/>
-            <w:r>
-              <w:rPr>
-                <w:sz w:val="26"/>
-                <w:szCs w:val="26"/>
-              </w:rPr>
-              <w:t xml:space="preserve">a cửa hàng để mà tôi có thể khóa tài </w:t>
-            </w:r>
-            <w:r>
-              <w:rPr>
-                <w:sz w:val="26"/>
-                <w:szCs w:val="26"/>
-              </w:rPr>
-              <w:lastRenderedPageBreak/>
-              <w:t>khoản nhân viên nghĩ việc và cập nhật thông tin cần thiết.</w:t>
+              <w:t>1.2 Với tư cách là thư ký, tôi muốn quản lý nhân viên của cửa hàng để mà tôi có thể khóa tài khoản nhân viên nghĩ việc và cập nhật thông tin cần thiết.</w:t>
             </w:r>
           </w:p>
           <w:p>
@@ -1636,6 +1814,13 @@
                 <w:szCs w:val="26"/>
               </w:rPr>
             </w:pPr>
+            <w:r>
+              <w:rPr>
+                <w:sz w:val="26"/>
+                <w:szCs w:val="26"/>
+              </w:rPr>
+              <w:t>2.1 Chỉ có quản lý mới có thể đóng tài khoản lại, không cho tài khoản đăng nhập vào hệ thống.</w:t>
+            </w:r>
           </w:p>
           <w:p>
             <w:pPr>
@@ -1645,6 +1830,36 @@
                 <w:szCs w:val="26"/>
               </w:rPr>
             </w:pPr>
+            <w:r>
+              <w:rPr>
+                <w:sz w:val="26"/>
+                <w:szCs w:val="26"/>
+              </w:rPr>
+              <w:t>3.1 Phân quyền cho người dùng chỉ do Actor quản lý có thể tương tác và sử dụng đượ</w:t>
+            </w:r>
+            <w:r>
+              <w:rPr>
+                <w:sz w:val="26"/>
+                <w:szCs w:val="26"/>
+              </w:rPr>
+              <w:t>c.</w:t>
+            </w:r>
+          </w:p>
+          <w:p>
+            <w:pPr>
+              <w:spacing w:after="0" w:line="240" w:lineRule="auto"/>
+              <w:rPr>
+                <w:sz w:val="26"/>
+                <w:szCs w:val="26"/>
+              </w:rPr>
+            </w:pPr>
+            <w:r>
+              <w:rPr>
+                <w:sz w:val="26"/>
+                <w:szCs w:val="26"/>
+              </w:rPr>
+              <w:t>5.1 Nếu tài khoản bị khóa quá 6 tháng thì thông báo hiện lên và hỏi xem có xóa người dùng hay không.</w:t>
+            </w:r>
           </w:p>
         </w:tc>
       </w:tr>
@@ -1667,7 +1882,6 @@
                 <w:szCs w:val="26"/>
                 <w:lang w:val="en-US"/>
               </w:rPr>
-              <w:lastRenderedPageBreak/>
               <w:t>3</w:t>
             </w:r>
             <w:r>
@@ -1681,7 +1895,7 @@
         </w:tc>
         <w:tc>
           <w:tcPr>
-            <w:tcW w:w="2070" w:type="dxa"/>
+            <w:tcW w:w="2736" w:type="dxa"/>
           </w:tcPr>
           <w:p>
             <w:pPr>
@@ -1721,6 +1935,22 @@
               <w:rPr>
                 <w:sz w:val="26"/>
                 <w:szCs w:val="26"/>
+              </w:rPr>
+            </w:pPr>
+            <w:r>
+              <w:rPr>
+                <w:sz w:val="26"/>
+                <w:szCs w:val="26"/>
+              </w:rPr>
+              <w:t>3.Xem khuyến mãi được bao nhiêu khách hàng sử dụng.</w:t>
+            </w:r>
+          </w:p>
+          <w:p>
+            <w:pPr>
+              <w:spacing w:after="0" w:line="240" w:lineRule="auto"/>
+              <w:rPr>
+                <w:sz w:val="26"/>
+                <w:szCs w:val="26"/>
                 <w:lang w:val="en-US"/>
               </w:rPr>
             </w:pPr>
@@ -1730,13 +1960,13 @@
                 <w:szCs w:val="26"/>
                 <w:lang w:val="en-US"/>
               </w:rPr>
-              <w:t xml:space="preserve">3.Xem tình hình </w:t>
+              <w:t>4. Xóa khuyến mãi</w:t>
             </w:r>
           </w:p>
         </w:tc>
         <w:tc>
           <w:tcPr>
-            <w:tcW w:w="5485" w:type="dxa"/>
+            <w:tcW w:w="4819" w:type="dxa"/>
           </w:tcPr>
           <w:p>
             <w:pPr>
@@ -1760,8 +1990,71 @@
               <w:rPr>
                 <w:sz w:val="26"/>
                 <w:szCs w:val="26"/>
+                <w:lang w:val="en-US"/>
               </w:rPr>
             </w:pPr>
+            <w:r>
+              <w:rPr>
+                <w:sz w:val="26"/>
+                <w:szCs w:val="26"/>
+                <w:lang w:val="en-US"/>
+              </w:rPr>
+              <w:t>3.1 Hiển thị các nút chọn theo ngày, tháng, để khoanh vùng mã khuyến mãi.</w:t>
+            </w:r>
+          </w:p>
+          <w:p>
+            <w:pPr>
+              <w:spacing w:after="0" w:line="240" w:lineRule="auto"/>
+              <w:rPr>
+                <w:sz w:val="26"/>
+                <w:szCs w:val="26"/>
+                <w:lang w:val="en-US"/>
+              </w:rPr>
+            </w:pPr>
+            <w:r>
+              <w:rPr>
+                <w:sz w:val="26"/>
+                <w:szCs w:val="26"/>
+                <w:lang w:val="en-US"/>
+              </w:rPr>
+              <w:t>3.2 Những mã khuyến mãi bị ẩn thì không hiển thị.</w:t>
+            </w:r>
+          </w:p>
+          <w:p>
+            <w:pPr>
+              <w:spacing w:after="0" w:line="240" w:lineRule="auto"/>
+              <w:rPr>
+                <w:sz w:val="26"/>
+                <w:szCs w:val="26"/>
+                <w:lang w:val="en-US"/>
+              </w:rPr>
+            </w:pPr>
+            <w:r>
+              <w:rPr>
+                <w:sz w:val="26"/>
+                <w:szCs w:val="26"/>
+                <w:lang w:val="en-US"/>
+              </w:rPr>
+              <w:t>3.3 Xuất ra biểu đồ cột tứ ngày chọn đến bây giờ, hiện thị số lượng sản phẩm đã áp dụng khuyến mãi.</w:t>
+            </w:r>
+          </w:p>
+          <w:p>
+            <w:pPr>
+              <w:spacing w:after="0" w:line="240" w:lineRule="auto"/>
+              <w:rPr>
+                <w:sz w:val="26"/>
+                <w:szCs w:val="26"/>
+                <w:lang w:val="en-US"/>
+              </w:rPr>
+            </w:pPr>
+            <w:r>
+              <w:rPr>
+                <w:sz w:val="26"/>
+                <w:szCs w:val="26"/>
+                <w:lang w:val="en-US"/>
+              </w:rPr>
+              <w:t>4.1 chỉ những khuyến mãi được tạo ra cách đây 1 năm thì hệ thống sẽ yêu cầu có xóa hay không.</w:t>
+            </w:r>
           </w:p>
         </w:tc>
       </w:tr>
@@ -1783,13 +2076,14 @@
                 <w:sz w:val="26"/>
                 <w:szCs w:val="26"/>
               </w:rPr>
+              <w:lastRenderedPageBreak/>
               <w:t>4. Quản lý nhập hàng</w:t>
             </w:r>
           </w:p>
         </w:tc>
         <w:tc>
           <w:tcPr>
-            <w:tcW w:w="2070" w:type="dxa"/>
+            <w:tcW w:w="2736" w:type="dxa"/>
           </w:tcPr>
           <w:p>
             <w:pPr>
@@ -1823,10 +2117,28 @@
               <w:t>2. Ẩn hay xóa phiếu nhập.</w:t>
             </w:r>
           </w:p>
+          <w:p>
+            <w:pPr>
+              <w:spacing w:after="0" w:line="240" w:lineRule="auto"/>
+              <w:rPr>
+                <w:sz w:val="26"/>
+                <w:szCs w:val="26"/>
+                <w:lang w:val="en-US"/>
+              </w:rPr>
+            </w:pPr>
+            <w:r>
+              <w:rPr>
+                <w:sz w:val="26"/>
+                <w:szCs w:val="26"/>
+                <w:lang w:val="en-US"/>
+              </w:rPr>
+              <w:t xml:space="preserve">3. </w:t>
+            </w:r>
+          </w:p>
         </w:tc>
         <w:tc>
           <w:tcPr>
-            <w:tcW w:w="5485" w:type="dxa"/>
+            <w:tcW w:w="4819" w:type="dxa"/>
           </w:tcPr>
           <w:p>
             <w:pPr>
@@ -1886,7 +2198,7 @@
         </w:tc>
         <w:tc>
           <w:tcPr>
-            <w:tcW w:w="2070" w:type="dxa"/>
+            <w:tcW w:w="2736" w:type="dxa"/>
           </w:tcPr>
           <w:p>
             <w:pPr>
@@ -1901,7 +2213,42 @@
                 <w:sz w:val="26"/>
                 <w:szCs w:val="26"/>
               </w:rPr>
-              <w:t>1. Thêm, sửa thông tin sản phẩm.</w:t>
+              <w:t>1. Thêm</w:t>
+            </w:r>
+            <w:r>
+              <w:rPr>
+                <w:sz w:val="26"/>
+                <w:szCs w:val="26"/>
+              </w:rPr>
+              <w:t xml:space="preserve"> mới</w:t>
+            </w:r>
+            <w:r>
+              <w:rPr>
+                <w:sz w:val="26"/>
+                <w:szCs w:val="26"/>
+              </w:rPr>
+              <w:t xml:space="preserve"> sản phẩm</w:t>
+            </w:r>
+            <w:r>
+              <w:rPr>
+                <w:sz w:val="26"/>
+                <w:szCs w:val="26"/>
+              </w:rPr>
+              <w:t>, thương thiệu, xuất xứ</w:t>
+            </w:r>
+            <w:r>
+              <w:rPr>
+                <w:sz w:val="26"/>
+                <w:szCs w:val="26"/>
+              </w:rPr>
+              <w:t xml:space="preserve"> và loại</w:t>
+            </w:r>
+            <w:r>
+              <w:rPr>
+                <w:sz w:val="26"/>
+                <w:szCs w:val="26"/>
+              </w:rPr>
+              <w:t>.</w:t>
             </w:r>
           </w:p>
           <w:p>
@@ -1917,13 +2264,112 @@
                 <w:sz w:val="26"/>
                 <w:szCs w:val="26"/>
               </w:rPr>
-              <w:t>2. Thống kê hàng hóa trong kho</w:t>
+              <w:t xml:space="preserve">2. </w:t>
+            </w:r>
+            <w:r>
+              <w:rPr>
+                <w:sz w:val="26"/>
+                <w:szCs w:val="26"/>
+              </w:rPr>
+              <w:t>Cập nhật thông tin sản phẩm, thương thiệu, xuất xứ</w:t>
+            </w:r>
+            <w:r>
+              <w:rPr>
+                <w:sz w:val="26"/>
+                <w:szCs w:val="26"/>
+              </w:rPr>
+              <w:t xml:space="preserve"> và loại</w:t>
+            </w:r>
+            <w:r>
+              <w:rPr>
+                <w:sz w:val="26"/>
+                <w:szCs w:val="26"/>
+              </w:rPr>
+              <w:t>.</w:t>
+            </w:r>
+          </w:p>
+          <w:p>
+            <w:pPr>
+              <w:spacing w:after="0" w:line="240" w:lineRule="auto"/>
+              <w:rPr>
+                <w:sz w:val="26"/>
+                <w:szCs w:val="26"/>
+              </w:rPr>
+            </w:pPr>
+            <w:r>
+              <w:rPr>
+                <w:sz w:val="26"/>
+                <w:szCs w:val="26"/>
+              </w:rPr>
+              <w:t>3. Xóa (ẩn đi) sản phẩm, thương thiệu, xuất xứ</w:t>
+            </w:r>
+            <w:r>
+              <w:rPr>
+                <w:sz w:val="26"/>
+                <w:szCs w:val="26"/>
+              </w:rPr>
+              <w:t xml:space="preserve"> và loại</w:t>
+            </w:r>
+            <w:r>
+              <w:rPr>
+                <w:sz w:val="26"/>
+                <w:szCs w:val="26"/>
+              </w:rPr>
+              <w:t>.</w:t>
+            </w:r>
+          </w:p>
+          <w:p>
+            <w:pPr>
+              <w:spacing w:after="0" w:line="240" w:lineRule="auto"/>
+              <w:rPr>
+                <w:sz w:val="26"/>
+                <w:szCs w:val="26"/>
+              </w:rPr>
+            </w:pPr>
+            <w:r>
+              <w:rPr>
+                <w:sz w:val="26"/>
+                <w:szCs w:val="26"/>
+              </w:rPr>
+              <w:t>4. Phân loại sản phẩ</w:t>
+            </w:r>
+            <w:r>
+              <w:rPr>
+                <w:sz w:val="26"/>
+                <w:szCs w:val="26"/>
+              </w:rPr>
+              <w:t>m theo nhiều tính chất</w:t>
+            </w:r>
+            <w:r>
+              <w:rPr>
+                <w:sz w:val="26"/>
+                <w:szCs w:val="26"/>
+              </w:rPr>
+              <w:t>.</w:t>
+            </w:r>
+          </w:p>
+          <w:p>
+            <w:pPr>
+              <w:spacing w:after="0" w:line="240" w:lineRule="auto"/>
+              <w:rPr>
+                <w:sz w:val="26"/>
+                <w:szCs w:val="26"/>
+                <w:lang w:val="en-US"/>
+              </w:rPr>
+            </w:pPr>
+            <w:r>
+              <w:rPr>
+                <w:sz w:val="26"/>
+                <w:szCs w:val="26"/>
+                <w:lang w:val="en-US"/>
+              </w:rPr>
+              <w:t xml:space="preserve">5.Xem thông tin tồn kho. </w:t>
             </w:r>
           </w:p>
         </w:tc>
         <w:tc>
           <w:tcPr>
-            <w:tcW w:w="5485" w:type="dxa"/>
+            <w:tcW w:w="4819" w:type="dxa"/>
           </w:tcPr>
           <w:p>
             <w:pPr>
@@ -1947,14 +2393,126 @@
               <w:rPr>
                 <w:sz w:val="26"/>
                 <w:szCs w:val="26"/>
+                <w:lang w:val="en-US"/>
               </w:rPr>
             </w:pPr>
             <w:r>
               <w:rPr>
                 <w:sz w:val="26"/>
                 <w:szCs w:val="26"/>
-              </w:rPr>
-              <w:t>2.1 Với tư cách là thủ kho, tôi muốn thống kê kho hàng để quản lý hàng hóa.</w:t>
+                <w:lang w:val="en-US"/>
+              </w:rPr>
+              <w:t>2.1 Nếu thông tin đã tồn tại</w:t>
+            </w:r>
+            <w:bookmarkStart w:id="11" w:name="_GoBack"/>
+            <w:bookmarkEnd w:id="11"/>
+            <w:r>
+              <w:rPr>
+                <w:sz w:val="26"/>
+                <w:szCs w:val="26"/>
+                <w:lang w:val="en-US"/>
+              </w:rPr>
+              <w:t xml:space="preserve"> thì yêu cầu người dùng nhập lai.</w:t>
+            </w:r>
+          </w:p>
+          <w:p>
+            <w:pPr>
+              <w:spacing w:after="0" w:line="240" w:lineRule="auto"/>
+              <w:rPr>
+                <w:sz w:val="26"/>
+                <w:szCs w:val="26"/>
+              </w:rPr>
+            </w:pPr>
+            <w:r>
+              <w:rPr>
+                <w:sz w:val="26"/>
+                <w:szCs w:val="26"/>
+              </w:rPr>
+              <w:t>3.1 Chỉ xóa khi sản phẩm không còn trong các hóa đơn, khuyế</w:t>
+            </w:r>
+            <w:r>
+              <w:rPr>
+                <w:sz w:val="26"/>
+                <w:szCs w:val="26"/>
+              </w:rPr>
+              <w:t>n mãi</w:t>
+            </w:r>
+            <w:r>
+              <w:rPr>
+                <w:sz w:val="26"/>
+                <w:szCs w:val="26"/>
+              </w:rPr>
+              <w:t>.</w:t>
+            </w:r>
+          </w:p>
+          <w:p>
+            <w:pPr>
+              <w:spacing w:after="0" w:line="240" w:lineRule="auto"/>
+              <w:rPr>
+                <w:sz w:val="26"/>
+                <w:szCs w:val="26"/>
+              </w:rPr>
+            </w:pPr>
+            <w:r>
+              <w:rPr>
+                <w:sz w:val="26"/>
+                <w:szCs w:val="26"/>
+              </w:rPr>
+              <w:t>4</w:t>
+            </w:r>
+            <w:r>
+              <w:rPr>
+                <w:sz w:val="26"/>
+                <w:szCs w:val="26"/>
+              </w:rPr>
+              <w:t>.1 Với tư cách là thủ kho, tôi muốn thống kê kho hàng để quản lý hàng hóa.</w:t>
+            </w:r>
+          </w:p>
+          <w:p>
+            <w:pPr>
+              <w:spacing w:after="0" w:line="240" w:lineRule="auto"/>
+              <w:rPr>
+                <w:sz w:val="26"/>
+                <w:szCs w:val="26"/>
+              </w:rPr>
+            </w:pPr>
+            <w:r>
+              <w:rPr>
+                <w:sz w:val="26"/>
+                <w:szCs w:val="26"/>
+              </w:rPr>
+              <w:t>4.</w:t>
+            </w:r>
+            <w:r>
+              <w:rPr>
+                <w:sz w:val="26"/>
+                <w:szCs w:val="26"/>
+                <w:lang w:val="fr-FR"/>
+              </w:rPr>
+              <w:t>2</w:t>
+            </w:r>
+            <w:r>
+              <w:rPr>
+                <w:sz w:val="26"/>
+                <w:szCs w:val="26"/>
+              </w:rPr>
+              <w:t xml:space="preserve"> Có đọc và xuất file excel.</w:t>
+            </w:r>
+          </w:p>
+          <w:p>
+            <w:pPr>
+              <w:spacing w:after="0" w:line="240" w:lineRule="auto"/>
+              <w:rPr>
+                <w:sz w:val="26"/>
+                <w:szCs w:val="26"/>
+              </w:rPr>
+            </w:pPr>
+            <w:r>
+              <w:rPr>
+                <w:sz w:val="26"/>
+                <w:szCs w:val="26"/>
+              </w:rPr>
+              <w:t>5.1 Hiển thị các sản phẩm gần ngày hết hạn.</w:t>
             </w:r>
           </w:p>
         </w:tc>
@@ -1983,7 +2541,7 @@
         </w:tc>
         <w:tc>
           <w:tcPr>
-            <w:tcW w:w="2070" w:type="dxa"/>
+            <w:tcW w:w="2736" w:type="dxa"/>
           </w:tcPr>
           <w:p>
             <w:pPr>
@@ -2025,11 +2583,80 @@
                 <w:szCs w:val="26"/>
               </w:rPr>
             </w:pPr>
+            <w:r>
+              <w:rPr>
+                <w:sz w:val="26"/>
+                <w:szCs w:val="26"/>
+              </w:rPr>
+              <w:t>3. Tìm kiếm sản phẩm nếu không nhớ mã hàng.</w:t>
+            </w:r>
+          </w:p>
+          <w:p>
+            <w:pPr>
+              <w:spacing w:after="0" w:line="240" w:lineRule="auto"/>
+              <w:rPr>
+                <w:sz w:val="26"/>
+                <w:szCs w:val="26"/>
+              </w:rPr>
+            </w:pPr>
+            <w:r>
+              <w:rPr>
+                <w:sz w:val="26"/>
+                <w:szCs w:val="26"/>
+              </w:rPr>
+              <w:t>4</w:t>
+            </w:r>
+            <w:r>
+              <w:rPr>
+                <w:sz w:val="26"/>
+                <w:szCs w:val="26"/>
+              </w:rPr>
+              <w:t>. Kết nối tới bộ phận quết mã vạ</w:t>
+            </w:r>
+            <w:r>
+              <w:rPr>
+                <w:sz w:val="26"/>
+                <w:szCs w:val="26"/>
+              </w:rPr>
+              <w:t>ch.</w:t>
+            </w:r>
+          </w:p>
+          <w:p>
+            <w:pPr>
+              <w:spacing w:after="0" w:line="240" w:lineRule="auto"/>
+              <w:rPr>
+                <w:sz w:val="26"/>
+                <w:szCs w:val="26"/>
+              </w:rPr>
+            </w:pPr>
+            <w:r>
+              <w:rPr>
+                <w:sz w:val="26"/>
+                <w:szCs w:val="26"/>
+              </w:rPr>
+              <w:t>5. Hiển thị những hóa đơn bán trong ngày.</w:t>
+            </w:r>
+          </w:p>
+          <w:p>
+            <w:pPr>
+              <w:spacing w:after="0" w:line="240" w:lineRule="auto"/>
+              <w:rPr>
+                <w:sz w:val="26"/>
+                <w:szCs w:val="26"/>
+              </w:rPr>
+            </w:pPr>
+            <w:r>
+              <w:rPr>
+                <w:sz w:val="26"/>
+                <w:szCs w:val="26"/>
+              </w:rPr>
+              <w:t>6. Xem xét tình trạng các hóa đơn, nhân viên nào bàn nhiều nhất, thời gian và ngày.</w:t>
+            </w:r>
           </w:p>
         </w:tc>
         <w:tc>
           <w:tcPr>
-            <w:tcW w:w="5485" w:type="dxa"/>
+            <w:tcW w:w="4819" w:type="dxa"/>
           </w:tcPr>
           <w:p>
             <w:pPr>
@@ -2046,6 +2673,13 @@
               </w:rPr>
               <w:t>1.1 Với tư các là nhân viên lập hóa đơn, tôi muốn lập hóa đơn để thanh toán cho khách hàng.</w:t>
             </w:r>
+            <w:r>
+              <w:rPr>
+                <w:sz w:val="26"/>
+                <w:szCs w:val="26"/>
+              </w:rPr>
+              <w:t xml:space="preserve"> </w:t>
+            </w:r>
           </w:p>
           <w:p>
             <w:pPr>
@@ -2060,7 +2694,21 @@
                 <w:sz w:val="26"/>
                 <w:szCs w:val="26"/>
               </w:rPr>
-              <w:t>2.1 Chỉ xóa phiếu hóa đơn khi và chỉ khi người nhập vẫn còn trong quá trình tạo phiếu hoặc không có thông tin chi tiết của phiếu hóa đơn.</w:t>
+              <w:t>1.</w:t>
+            </w:r>
+            <w:r>
+              <w:rPr>
+                <w:sz w:val="26"/>
+                <w:szCs w:val="26"/>
+              </w:rPr>
+              <w:t>2</w:t>
+            </w:r>
+            <w:r>
+              <w:rPr>
+                <w:sz w:val="26"/>
+                <w:szCs w:val="26"/>
+              </w:rPr>
+              <w:t xml:space="preserve"> Kiểm tra mã khuyến mãi hợp lệ.</w:t>
             </w:r>
           </w:p>
           <w:p>
@@ -2076,7 +2724,78 @@
                 <w:sz w:val="26"/>
                 <w:szCs w:val="26"/>
               </w:rPr>
-              <w:t>2.2 Kiểm tra mã khuyến mãi hợp lệ.</w:t>
+              <w:t>2.1 Chỉ xóa phiếu hóa đơn khi và chỉ khi người nhập vẫn còn trong quá trình tạo phiếu hoặc không có thông tin chi tiết của phiếu hóa đơn.</w:t>
+            </w:r>
+          </w:p>
+          <w:p>
+            <w:pPr>
+              <w:spacing w:after="0" w:line="240" w:lineRule="auto"/>
+              <w:rPr>
+                <w:sz w:val="26"/>
+                <w:szCs w:val="26"/>
+              </w:rPr>
+            </w:pPr>
+            <w:r>
+              <w:rPr>
+                <w:sz w:val="26"/>
+                <w:szCs w:val="26"/>
+              </w:rPr>
+              <w:t>3.1 Có nhiều tùy chọn danh mục để tìm kiếm và giá trị tìm kiếm là gần đúng.</w:t>
+            </w:r>
+          </w:p>
+          <w:p>
+            <w:pPr>
+              <w:spacing w:after="0" w:line="240" w:lineRule="auto"/>
+              <w:rPr>
+                <w:sz w:val="26"/>
+                <w:szCs w:val="26"/>
+              </w:rPr>
+            </w:pPr>
+            <w:r>
+              <w:rPr>
+                <w:sz w:val="26"/>
+                <w:szCs w:val="26"/>
+              </w:rPr>
+              <w:t>4.1 Hệ thống</w:t>
+            </w:r>
+            <w:r>
+              <w:rPr>
+                <w:sz w:val="26"/>
+                <w:szCs w:val="26"/>
+              </w:rPr>
+              <w:t xml:space="preserve"> sẽ nhận thông tin đầu vào và đẩy lên mã sản phẩm, tìm kiếm thông tin và add sản phẩm vào hóa đơn.</w:t>
+            </w:r>
+          </w:p>
+          <w:p>
+            <w:pPr>
+              <w:spacing w:after="0" w:line="240" w:lineRule="auto"/>
+              <w:rPr>
+                <w:sz w:val="26"/>
+                <w:szCs w:val="26"/>
+              </w:rPr>
+            </w:pPr>
+            <w:r>
+              <w:rPr>
+                <w:sz w:val="26"/>
+                <w:szCs w:val="26"/>
+              </w:rPr>
+              <w:t>5.1 Chỉ hiển thị những hóa đơn bắt đầu từ 7h sang đến 10h tối.</w:t>
+            </w:r>
+          </w:p>
+          <w:p>
+            <w:pPr>
+              <w:spacing w:after="0" w:line="240" w:lineRule="auto"/>
+              <w:rPr>
+                <w:sz w:val="26"/>
+                <w:szCs w:val="26"/>
+              </w:rPr>
+            </w:pPr>
+            <w:r>
+              <w:rPr>
+                <w:sz w:val="26"/>
+                <w:szCs w:val="26"/>
+              </w:rPr>
+              <w:t>6.1 Với tư cách là quản lý, tôi muốn quản lý danh sách hóa đơn để mà có thể tìm lý do  những ngày nào cửa hàng ế ẩm hay đông khác.</w:t>
             </w:r>
           </w:p>
         </w:tc>
@@ -2099,13 +2818,14 @@
                 <w:sz w:val="26"/>
                 <w:szCs w:val="26"/>
               </w:rPr>
+              <w:lastRenderedPageBreak/>
               <w:t>7. Thống kê</w:t>
             </w:r>
           </w:p>
         </w:tc>
         <w:tc>
           <w:tcPr>
-            <w:tcW w:w="2070" w:type="dxa"/>
+            <w:tcW w:w="2736" w:type="dxa"/>
           </w:tcPr>
           <w:p>
             <w:pPr>
@@ -2123,10 +2843,19 @@
               <w:t>1. Thống kê doanh thu theo tháng, năm.</w:t>
             </w:r>
           </w:p>
+          <w:p>
+            <w:pPr>
+              <w:spacing w:after="0" w:line="240" w:lineRule="auto"/>
+              <w:rPr>
+                <w:sz w:val="26"/>
+                <w:szCs w:val="26"/>
+              </w:rPr>
+            </w:pPr>
+          </w:p>
         </w:tc>
         <w:tc>
           <w:tcPr>
-            <w:tcW w:w="5485" w:type="dxa"/>
+            <w:tcW w:w="4819" w:type="dxa"/>
           </w:tcPr>
           <w:p>
             <w:pPr>
@@ -2179,11 +2908,11 @@
           <w:numId w:val="6"/>
         </w:numPr>
       </w:pPr>
-      <w:bookmarkStart w:id="13" w:name="_Toc56339479"/>
+      <w:bookmarkStart w:id="12" w:name="_Toc56339479"/>
       <w:r>
         <w:t>Phi chức năng</w:t>
       </w:r>
-      <w:bookmarkEnd w:id="13"/>
+      <w:bookmarkEnd w:id="12"/>
     </w:p>
     <w:p>
       <w:pPr>
@@ -2223,11 +2952,11 @@
           <w:numId w:val="1"/>
         </w:numPr>
       </w:pPr>
-      <w:bookmarkStart w:id="14" w:name="_Toc56339480"/>
+      <w:bookmarkStart w:id="13" w:name="_Toc56339480"/>
       <w:r>
         <w:t>Sơ đồ use case và active</w:t>
       </w:r>
-      <w:bookmarkEnd w:id="14"/>
+      <w:bookmarkEnd w:id="13"/>
     </w:p>
     <w:p/>
     <w:tbl>
@@ -2485,6 +3214,56 @@
                   <w:pPr>
                     <w:rPr>
                       <w:b/>
+                      <w:lang w:val="en-US"/>
+                    </w:rPr>
+                  </w:pPr>
+                  <w:r>
+                    <w:rPr>
+                      <w:b/>
+                    </w:rPr>
+                    <w:lastRenderedPageBreak/>
+                    <w:t>Maturity</w:t>
+                  </w:r>
+                  <w:r>
+                    <w:rPr>
+                      <w:b/>
+                      <w:lang w:val="en-US"/>
+                    </w:rPr>
+                    <w:t>:</w:t>
+                  </w:r>
+                </w:p>
+              </w:tc>
+              <w:tc>
+                <w:tcPr>
+                  <w:tcW w:w="8792" w:type="dxa"/>
+                  <w:gridSpan w:val="2"/>
+                  <w:shd w:val="clear" w:color="auto" w:fill="auto"/>
+                </w:tcPr>
+                <w:p>
+                  <w:pPr>
+                    <w:rPr>
+                      <w:lang w:val="en-US"/>
+                    </w:rPr>
+                  </w:pPr>
+                  <w:r>
+                    <w:rPr>
+                      <w:lang w:val="en-US"/>
+                    </w:rPr>
+                    <w:t>Fill &amp; Focus</w:t>
+                  </w:r>
+                </w:p>
+              </w:tc>
+            </w:tr>
+            <w:tr>
+              <w:tc>
+                <w:tcPr>
+                  <w:tcW w:w="2156" w:type="dxa"/>
+                  <w:shd w:val="clear" w:color="auto" w:fill="auto"/>
+                </w:tcPr>
+                <w:p>
+                  <w:pPr>
+                    <w:rPr>
+                      <w:b/>
                     </w:rPr>
                   </w:pPr>
                   <w:r>
@@ -2726,7 +3505,6 @@
                 </w:p>
                 <w:p>
                   <w:r>
-                    <w:lastRenderedPageBreak/>
                     <w:t xml:space="preserve">Hóa đơn, Khuyến mãi, Nhập hàng, Hàng hóa, Thống kê, Quản lý tài khoản, Thông tin cá nhân, Đăng xuất </w:t>
                   </w:r>
                 </w:p>
@@ -2896,6 +3674,7 @@
                     <w:rPr>
                       <w:b/>
                     </w:rPr>
+                    <w:lastRenderedPageBreak/>
                     <w:t>Triggers:</w:t>
                   </w:r>
                 </w:p>
@@ -3059,7 +3838,6 @@
                       <w:noProof/>
                       <w:lang w:eastAsia="vi-VN"/>
                     </w:rPr>
-                    <w:lastRenderedPageBreak/>
                     <w:drawing>
                       <wp:inline distT="0" distB="0" distL="0" distR="0" wp14:anchorId="4DAD7F3B" wp14:editId="13F6D1F4">
                         <wp:extent cx="6700478" cy="4136972"/>
@@ -3129,7 +3907,6 @@
                     <w:rPr>
                       <w:b/>
                     </w:rPr>
-                    <w:lastRenderedPageBreak/>
                     <w:t>Non – Functional Requiretment:</w:t>
                   </w:r>
                 </w:p>
@@ -3420,7 +4197,13 @@
                     <w:rPr>
                       <w:b/>
                     </w:rPr>
-                    <w:t>Summary:</w:t>
+                    <w:t>Description</w:t>
+                  </w:r>
+                  <w:r>
+                    <w:rPr>
+                      <w:b/>
+                    </w:rPr>
+                    <w:t>:</w:t>
                   </w:r>
                 </w:p>
               </w:tc>
@@ -4449,6 +5232,12 @@
                       <w:lang w:val="en-US"/>
                     </w:rPr>
                   </w:pPr>
+                  <w:r>
+                    <w:rPr>
+                      <w:lang w:val="en-US"/>
+                    </w:rPr>
+                    <w:t>Fill &amp; Focus</w:t>
+                  </w:r>
                 </w:p>
               </w:tc>
             </w:tr>
@@ -4468,7 +5257,13 @@
                     <w:rPr>
                       <w:b/>
                     </w:rPr>
-                    <w:t>Summary:</w:t>
+                    <w:t>Description</w:t>
+                  </w:r>
+                  <w:r>
+                    <w:rPr>
+                      <w:b/>
+                    </w:rPr>
+                    <w:t>:</w:t>
                   </w:r>
                 </w:p>
               </w:tc>
@@ -8736,7 +9531,7 @@
           <w:lang w:val="en-US"/>
         </w:rPr>
       </w:pPr>
-      <w:bookmarkStart w:id="15" w:name="_Toc56339481"/>
+      <w:bookmarkStart w:id="14" w:name="_Toc56339481"/>
       <w:r>
         <w:rPr>
           <w:lang w:val="en-US"/>
@@ -8744,7 +9539,7 @@
         <w:lastRenderedPageBreak/>
         <w:t>Sơ đồ sequence</w:t>
       </w:r>
-      <w:bookmarkEnd w:id="15"/>
+      <w:bookmarkEnd w:id="14"/>
     </w:p>
     <w:p>
       <w:pPr>
@@ -8761,11 +9556,11 @@
           <w:numId w:val="1"/>
         </w:numPr>
       </w:pPr>
-      <w:bookmarkStart w:id="16" w:name="_Toc56339482"/>
+      <w:bookmarkStart w:id="15" w:name="_Toc56339482"/>
       <w:r>
         <w:t>Các từ chuyên ngành bán hàng</w:t>
       </w:r>
-      <w:bookmarkEnd w:id="16"/>
+      <w:bookmarkEnd w:id="15"/>
     </w:p>
     <w:p>
       <w:pPr>
@@ -9937,6 +10732,7 @@
   <w:style w:type="character" w:default="1" w:styleId="DefaultParagraphFont">
     <w:name w:val="Default Paragraph Font"/>
     <w:uiPriority w:val="1"/>
+    <w:semiHidden/>
     <w:unhideWhenUsed/>
   </w:style>
   <w:style w:type="table" w:default="1" w:styleId="TableNormal">
@@ -10109,6 +10905,11 @@
       <w:sz w:val="26"/>
       <w:szCs w:val="26"/>
     </w:rPr>
+  </w:style>
+  <w:style w:type="character" w:customStyle="1" w:styleId="sub-menu">
+    <w:name w:val="sub-menu"/>
+    <w:basedOn w:val="DefaultParagraphFont"/>
+    <w:rsid w:val="00DC6B24"/>
   </w:style>
 </w:styles>
 </file>
@@ -10390,7 +11191,7 @@
 </file>
 
 <file path=customXml/itemProps2.xml><?xml version="1.0" encoding="utf-8"?>
-<ds:datastoreItem xmlns:ds="http://schemas.openxmlformats.org/officeDocument/2006/customXml" ds:itemID="{D2D0319F-E1D0-4388-99FF-42B286E4A451}">
+<ds:datastoreItem xmlns:ds="http://schemas.openxmlformats.org/officeDocument/2006/customXml" ds:itemID="{C685E85C-68D7-4917-986D-75FC2E445187}">
   <ds:schemaRefs>
     <ds:schemaRef ds:uri="http://schemas.openxmlformats.org/officeDocument/2006/bibliography"/>
   </ds:schemaRefs>

</xml_diff>